<commit_message>
need help answering the underlined questions
</commit_message>
<xml_diff>
--- a/444-LabReport.docx
+++ b/444-LabReport.docx
@@ -1163,7 +1163,42 @@
         <w:rPr>
           <w:lang w:val="en-CA"/>
         </w:rPr>
-        <w:t xml:space="preserve"> To generate one sine wave signal deemed to be straightforward however another issue was to generate two sine waves</w:t>
+        <w:t xml:space="preserve"> </w:t>
+      </w:r>
+      <w:r>
+        <w:rPr>
+          <w:u w:val="single"/>
+          <w:lang w:val="en-CA"/>
+        </w:rPr>
+        <w:t>CAN SOMEONE EXPLAIN THE CMSIS-DSP LIBRARY</w:t>
+      </w:r>
+      <w:r>
+        <w:rPr>
+          <w:u w:val="single"/>
+          <w:lang w:val="en-CA"/>
+        </w:rPr>
+        <w:t xml:space="preserve"> (2-3 sentences)</w:t>
+      </w:r>
+      <w:r>
+        <w:rPr>
+          <w:u w:val="single"/>
+          <w:lang w:val="en-CA"/>
+        </w:rPr>
+        <w:t>?</w:t>
+      </w:r>
+    </w:p>
+    <w:p>
+      <w:pPr>
+        <w:pStyle w:val="BodyText"/>
+        <w:rPr>
+          <w:lang w:val="en-CA"/>
+        </w:rPr>
+      </w:pPr>
+      <w:r>
+        <w:rPr>
+          <w:lang w:val="en-CA"/>
+        </w:rPr>
+        <w:t>To generate one sine wave signal deemed to be straightforward however another issue was to generate two sine waves</w:t>
       </w:r>
       <w:r>
         <w:rPr>
@@ -1225,6 +1260,36 @@
     <w:p>
       <w:pPr>
         <w:pStyle w:val="BodyText"/>
+        <w:rPr>
+          <w:u w:val="single"/>
+          <w:lang w:val="en-CA"/>
+        </w:rPr>
+      </w:pPr>
+      <w:r>
+        <w:rPr>
+          <w:u w:val="single"/>
+          <w:lang w:val="en-CA"/>
+        </w:rPr>
+        <w:t>Can someone explain the DAC</w:t>
+      </w:r>
+      <w:r>
+        <w:rPr>
+          <w:u w:val="single"/>
+          <w:lang w:val="en-CA"/>
+        </w:rPr>
+        <w:t xml:space="preserve"> (2-3 sentences)</w:t>
+      </w:r>
+      <w:r>
+        <w:rPr>
+          <w:u w:val="single"/>
+          <w:lang w:val="en-CA"/>
+        </w:rPr>
+        <w:t>?</w:t>
+      </w:r>
+    </w:p>
+    <w:p>
+      <w:pPr>
+        <w:pStyle w:val="BodyText"/>
       </w:pPr>
       <w:r>
         <w:rPr>
@@ -1273,6 +1338,61 @@
     </w:p>
     <w:p>
       <w:pPr>
+        <w:pStyle w:val="BodyText"/>
+        <w:rPr>
+          <w:u w:val="single"/>
+          <w:lang w:val="en-CA"/>
+        </w:rPr>
+      </w:pPr>
+      <w:r>
+        <w:rPr>
+          <w:lang w:val="en-CA"/>
+        </w:rPr>
+        <w:t>The next issue was how to access the Quad-SPI</w:t>
+      </w:r>
+      <w:r>
+        <w:rPr>
+          <w:lang w:val="en-CA"/>
+        </w:rPr>
+        <w:t xml:space="preserve"> external</w:t>
+      </w:r>
+      <w:r>
+        <w:rPr>
+          <w:lang w:val="en-CA"/>
+        </w:rPr>
+        <w:t xml:space="preserve"> interface of the board. </w:t>
+      </w:r>
+      <w:r>
+        <w:rPr>
+          <w:u w:val="single"/>
+          <w:lang w:val="en-CA"/>
+        </w:rPr>
+        <w:t xml:space="preserve">Can someone explain the </w:t>
+      </w:r>
+      <w:r>
+        <w:rPr>
+          <w:u w:val="single"/>
+          <w:lang w:val="en-CA"/>
+        </w:rPr>
+        <w:t>Quad-SPI external flash</w:t>
+      </w:r>
+      <w:r>
+        <w:rPr>
+          <w:u w:val="single"/>
+          <w:lang w:val="en-CA"/>
+        </w:rPr>
+        <w:t xml:space="preserve"> (2-3 sentences)</w:t>
+      </w:r>
+      <w:r>
+        <w:rPr>
+          <w:u w:val="single"/>
+          <w:lang w:val="en-CA"/>
+        </w:rPr>
+        <w:t>?</w:t>
+      </w:r>
+    </w:p>
+    <w:p>
+      <w:pPr>
         <w:jc w:val="both"/>
         <w:rPr>
           <w:lang w:val="en-CA"/>
@@ -1282,19 +1402,7 @@
         <w:rPr>
           <w:lang w:val="en-CA"/>
         </w:rPr>
-        <w:t>The next issue was how to access the Quad-SPI</w:t>
-      </w:r>
-      <w:r>
-        <w:rPr>
-          <w:lang w:val="en-CA"/>
-        </w:rPr>
-        <w:t xml:space="preserve"> external</w:t>
-      </w:r>
-      <w:r>
-        <w:rPr>
-          <w:lang w:val="en-CA"/>
-        </w:rPr>
-        <w:t xml:space="preserve"> interface of the board. This is what would give us access to read and write to </w:t>
+        <w:t xml:space="preserve">This is what would give us access to read and write to </w:t>
       </w:r>
       <w:r>
         <w:rPr>
@@ -1429,6 +1537,7 @@
         <w:rPr>
           <w:lang w:val="en-CA"/>
         </w:rPr>
+        <w:lastRenderedPageBreak/>
         <w:t>Generation of Sine Waves</w:t>
       </w:r>
     </w:p>
@@ -1455,14 +1564,7 @@
         <w:rPr>
           <w:lang w:val="en-CA"/>
         </w:rPr>
-        <w:t xml:space="preserve">. </w:t>
-      </w:r>
-      <w:r>
-        <w:rPr>
-          <w:lang w:val="en-CA"/>
-        </w:rPr>
-        <w:lastRenderedPageBreak/>
-        <w:t xml:space="preserve">This function is a fast approximation of the trigonometric sine function, with one argument, the angle in radians and returns sin(angle). </w:t>
+        <w:t xml:space="preserve">. This function is a fast approximation of the trigonometric sine function, with one argument, the angle in radians and returns sin(angle). </w:t>
       </w:r>
       <w:r>
         <w:rPr>
@@ -2455,7 +2557,91 @@
         <w:rPr>
           <w:lang w:val="en-CA"/>
         </w:rPr>
-        <w:t>at 8 bits.</w:t>
+        <w:t xml:space="preserve">which contains 4 parameters, a DAC </w:t>
+      </w:r>
+      <w:proofErr w:type="spellStart"/>
+      <w:r>
+        <w:rPr>
+          <w:lang w:val="en-CA"/>
+        </w:rPr>
+        <w:t>handletype</w:t>
+      </w:r>
+      <w:proofErr w:type="spellEnd"/>
+      <w:r>
+        <w:rPr>
+          <w:lang w:val="en-CA"/>
+        </w:rPr>
+        <w:t xml:space="preserve"> which is a </w:t>
+      </w:r>
+      <w:r>
+        <w:rPr>
+          <w:lang w:val="en-CA"/>
+        </w:rPr>
+        <w:t xml:space="preserve">pointer a </w:t>
+      </w:r>
+      <w:proofErr w:type="spellStart"/>
+      <w:r>
+        <w:rPr>
+          <w:lang w:val="en-CA"/>
+        </w:rPr>
+        <w:t>DAC_Han</w:t>
+      </w:r>
+      <w:r>
+        <w:rPr>
+          <w:lang w:val="en-CA"/>
+        </w:rPr>
+        <w:t>d</w:t>
+      </w:r>
+      <w:r>
+        <w:rPr>
+          <w:lang w:val="en-CA"/>
+        </w:rPr>
+        <w:t>leTypeDef</w:t>
+      </w:r>
+      <w:proofErr w:type="spellEnd"/>
+      <w:r>
+        <w:rPr>
+          <w:lang w:val="en-CA"/>
+        </w:rPr>
+        <w:t xml:space="preserve"> structure that contains the configuration information for the specified DAC</w:t>
+      </w:r>
+      <w:r>
+        <w:rPr>
+          <w:lang w:val="en-CA"/>
+        </w:rPr>
+        <w:t xml:space="preserve">, the DAC channel that we want to write </w:t>
+      </w:r>
+      <w:proofErr w:type="gramStart"/>
+      <w:r>
+        <w:rPr>
+          <w:lang w:val="en-CA"/>
+        </w:rPr>
+        <w:t>to</w:t>
+      </w:r>
+      <w:r>
+        <w:rPr>
+          <w:lang w:val="en-CA"/>
+        </w:rPr>
+        <w:t xml:space="preserve">, </w:t>
+      </w:r>
+      <w:r>
+        <w:rPr>
+          <w:lang w:val="en-CA"/>
+        </w:rPr>
+        <w:t xml:space="preserve"> </w:t>
+      </w:r>
+      <w:r>
+        <w:rPr>
+          <w:lang w:val="en-CA"/>
+        </w:rPr>
+        <w:t>the</w:t>
+      </w:r>
+      <w:proofErr w:type="gramEnd"/>
+      <w:r>
+        <w:rPr>
+          <w:lang w:val="en-CA"/>
+        </w:rPr>
+        <w:t xml:space="preserve"> data alignment, and finally the output signals.</w:t>
       </w:r>
     </w:p>
     <w:p>
@@ -2502,73 +2688,73 @@
         </w:rPr>
         <w:t>MAYBE ADD SOMETHING ABOUT SYSTICK IN HERE?</w:t>
       </w:r>
-    </w:p>
-    <w:p>
-      <w:pPr>
-        <w:pStyle w:val="Heading2"/>
-        <w:rPr>
-          <w:lang w:val="en-CA"/>
-        </w:rPr>
-      </w:pPr>
-      <w:r>
-        <w:rPr>
-          <w:lang w:val="en-CA"/>
-        </w:rPr>
-        <w:t>Writing Sine Wave to Flash and Playback from Audio</w:t>
-      </w:r>
-    </w:p>
-    <w:p>
-      <w:pPr>
-        <w:jc w:val="both"/>
-        <w:rPr>
-          <w:lang w:val="en-CA"/>
-        </w:rPr>
-      </w:pPr>
-      <w:r>
-        <w:rPr>
-          <w:lang w:val="en-CA"/>
-        </w:rPr>
-        <w:t xml:space="preserve">We were provided with a document [3] that helped us instantiate and understand the external flash of the board. </w:t>
-      </w:r>
-      <w:r>
-        <w:rPr>
-          <w:lang w:val="en-CA"/>
-        </w:rPr>
-        <w:t xml:space="preserve">While computing each sine wave, we also wrote it to the QSPI. This was done using the function </w:t>
-      </w:r>
-      <w:proofErr w:type="spellStart"/>
-      <w:r>
-        <w:rPr>
-          <w:lang w:val="en-CA"/>
-        </w:rPr>
-        <w:t>BSP_QSPI_Write</w:t>
-      </w:r>
-      <w:proofErr w:type="spellEnd"/>
-      <w:r>
-        <w:rPr>
-          <w:lang w:val="en-CA"/>
-        </w:rPr>
-        <w:t xml:space="preserve"> [4] which takes in 3 parameters</w:t>
-      </w:r>
-      <w:r>
-        <w:rPr>
-          <w:lang w:val="en-CA"/>
-        </w:rPr>
-        <w:t>; pointer to data (sine wave) to be written, write starting address and the size of the data to write. This function w</w:t>
-      </w:r>
       <w:bookmarkStart w:id="0" w:name="_GoBack"/>
       <w:bookmarkEnd w:id="0"/>
-      <w:r>
-        <w:rPr>
-          <w:lang w:val="en-CA"/>
-        </w:rPr>
-        <w:t xml:space="preserve">rites to the QSPI memory. Next, in order to read values from the QSPI, we used the function </w:t>
+    </w:p>
+    <w:p>
+      <w:pPr>
+        <w:pStyle w:val="Heading2"/>
+        <w:rPr>
+          <w:lang w:val="en-CA"/>
+        </w:rPr>
+      </w:pPr>
+      <w:r>
+        <w:rPr>
+          <w:lang w:val="en-CA"/>
+        </w:rPr>
+        <w:t>Writing Sine Wave to Flash and Playback from Audio</w:t>
+      </w:r>
+    </w:p>
+    <w:p>
+      <w:pPr>
+        <w:jc w:val="both"/>
+        <w:rPr>
+          <w:lang w:val="en-CA"/>
+        </w:rPr>
+      </w:pPr>
+      <w:r>
+        <w:rPr>
+          <w:lang w:val="en-CA"/>
+        </w:rPr>
+        <w:t xml:space="preserve">We were provided with a document [3] that helped us instantiate and understand the external flash of the board. </w:t>
+      </w:r>
+      <w:r>
+        <w:rPr>
+          <w:lang w:val="en-CA"/>
+        </w:rPr>
+        <w:t xml:space="preserve">While computing each sine wave, we also wrote it to the QSPI. This was done using the function </w:t>
       </w:r>
       <w:proofErr w:type="spellStart"/>
       <w:r>
         <w:rPr>
           <w:lang w:val="en-CA"/>
         </w:rPr>
+        <w:t>BSP_QSPI_Write</w:t>
+      </w:r>
+      <w:proofErr w:type="spellEnd"/>
+      <w:r>
+        <w:rPr>
+          <w:lang w:val="en-CA"/>
+        </w:rPr>
+        <w:t xml:space="preserve"> [4] which takes in 3 parameters</w:t>
+      </w:r>
+      <w:r>
+        <w:rPr>
+          <w:lang w:val="en-CA"/>
+        </w:rPr>
+        <w:t xml:space="preserve">; pointer to data (sine wave) to be </w:t>
+      </w:r>
+      <w:r>
+        <w:rPr>
+          <w:lang w:val="en-CA"/>
+        </w:rPr>
+        <w:t xml:space="preserve">written, write starting address and the size of the data to write. This function writes to the QSPI memory. Next, in order to read values from the QSPI, we used the function </w:t>
+      </w:r>
+      <w:proofErr w:type="spellStart"/>
+      <w:r>
+        <w:rPr>
+          <w:lang w:val="en-CA"/>
+        </w:rPr>
         <w:t>BSP_QSPI_Read</w:t>
       </w:r>
       <w:proofErr w:type="spellEnd"/>
@@ -2608,51 +2794,36 @@
     </w:p>
     <w:p>
       <w:pPr>
+        <w:pStyle w:val="Heading1"/>
+      </w:pPr>
+      <w:r>
+        <w:t xml:space="preserve">Prepare Your Paper </w:t>
+      </w:r>
+      <w:r>
+        <w:t>Before</w:t>
+      </w:r>
+      <w:r>
+        <w:t xml:space="preserve"> Styling</w:t>
+      </w:r>
+    </w:p>
+    <w:p>
+      <w:pPr>
         <w:pStyle w:val="BodyText"/>
         <w:rPr>
-          <w:noProof/>
-          <w:lang w:val="en-CA"/>
-        </w:rPr>
-      </w:pPr>
-    </w:p>
-    <w:p>
-      <w:pPr>
-        <w:pStyle w:val="Heading1"/>
-      </w:pPr>
-      <w:r>
-        <w:t xml:space="preserve">Prepare Your Paper </w:t>
-      </w:r>
+          <w:lang w:val="en-US"/>
+        </w:rPr>
+      </w:pPr>
       <w:r>
         <w:t>Before</w:t>
       </w:r>
       <w:r>
-        <w:t xml:space="preserve"> Styling</w:t>
-      </w:r>
-    </w:p>
-    <w:p>
-      <w:pPr>
-        <w:pStyle w:val="BodyText"/>
+        <w:t xml:space="preserve"> you begin to format your paper, first write and save the content as a separate text file. </w:t>
+      </w:r>
+      <w:r>
         <w:rPr>
           <w:lang w:val="en-US"/>
         </w:rPr>
-      </w:pPr>
-      <w:r>
-        <w:t>Before</w:t>
-      </w:r>
-      <w:r>
-        <w:t xml:space="preserve"> you begin to format your paper, first write and save the content as a separate text file. </w:t>
-      </w:r>
-      <w:r>
-        <w:rPr>
-          <w:lang w:val="en-US"/>
-        </w:rPr>
-        <w:t xml:space="preserve">Complete all content and organizational editing before formatting. Please note sections </w:t>
-      </w:r>
-      <w:r>
-        <w:rPr>
-          <w:lang w:val="en-US"/>
-        </w:rPr>
-        <w:t>A-D below for more information on proofreading, spelling and grammar.</w:t>
+        <w:t>Complete all content and organizational editing before formatting. Please note sections A-D below for more information on proofreading, spelling and grammar.</w:t>
       </w:r>
     </w:p>
     <w:p>
@@ -2932,6 +3103,7 @@
         <w:pStyle w:val="BodyText"/>
       </w:pPr>
       <w:r>
+        <w:lastRenderedPageBreak/>
         <w:t>Note that the equation is centered using a center tab stop. Be sure that the symbols in your equation have been defined before or immediately following the equation. Use “(1)”, not “Eq. (1)” or “equation (1)”, except at the beginning of a sentence: “Equation (1) is . . .”</w:t>
       </w:r>
     </w:p>
@@ -2956,7 +3128,6 @@
         <w:pStyle w:val="bulletlist"/>
       </w:pPr>
       <w:r>
-        <w:lastRenderedPageBreak/>
         <w:t xml:space="preserve">The subscript for the permeability of vacuum </w:t>
       </w:r>
       <w:r>
@@ -3145,7 +3316,10 @@
         <w:t xml:space="preserve"> A minimum of one author is required for all conference articles. </w:t>
       </w:r>
       <w:r>
-        <w:t>Author names should be listed starting from left to right and then moving down to the next line. This is the author sequence that will be used in future citations and by indexing services.</w:t>
+        <w:t xml:space="preserve">Author names should be listed starting </w:t>
+      </w:r>
+      <w:r>
+        <w:t>from left to right and then moving down to the next line. This is the author sequence that will be used in future citations and by indexing services.</w:t>
       </w:r>
       <w:r>
         <w:t xml:space="preserve"> </w:t>
@@ -3616,7 +3790,11 @@
         <w:pStyle w:val="BodyText"/>
       </w:pPr>
       <w:r>
-        <w:t>Figure Labels: Use 8 point Times New Roman for Figure labels. Use words rather than symbols or abbreviations when writing Figure axis labels to avoid confusing the reader. As an example, write the quantity “Magnetization”, or “Magnetization, M”, not just “M”. If including units in the label, present them within parentheses. Do not label axes only with units. In the example, write “Magnetization (A/m)” or “Magnetization {A[m(1)]}”, not just “A/m”. Do not label axes</w:t>
+        <w:t xml:space="preserve">Figure Labels: Use 8 point Times New Roman for Figure labels. Use words rather than symbols or abbreviations when writing Figure axis labels to avoid confusing the reader. As an </w:t>
+      </w:r>
+      <w:r>
+        <w:lastRenderedPageBreak/>
+        <w:t>example, write the quantity “Magnetization”, or “Magnetization, M”, not just “M”. If including units in the label, present them within parentheses. Do not label axes only with units. In the example, write “Magnetization (A/m)” or “Magnetization {A[m(1)]}”, not just “A/m”. Do not label axes</w:t>
       </w:r>
       <w:r>
         <w:t xml:space="preserve"> </w:t>
@@ -3630,7 +3808,6 @@
         <w:pStyle w:val="Heading5"/>
       </w:pPr>
       <w:r>
-        <w:lastRenderedPageBreak/>
         <w:t>Acknowledgment</w:t>
       </w:r>
       <w:r>
@@ -5770,6 +5947,11 @@
       <w:shd w:val="clear" w:color="auto" w:fill="E1DFDD"/>
     </w:rPr>
   </w:style>
+  <w:style w:type="character" w:customStyle="1" w:styleId="pl-c1">
+    <w:name w:val="pl-c1"/>
+    <w:basedOn w:val="DefaultParagraphFont"/>
+    <w:rsid w:val="0068598B"/>
+  </w:style>
 </w:styles>
 </file>
 

</xml_diff>

<commit_message>
completed mostly everything but some unanswered qs
</commit_message>
<xml_diff>
--- a/444-LabReport.docx
+++ b/444-LabReport.docx
@@ -1,6 +1,6 @@
 
 <file path=word/document.xml><?xml version="1.0" encoding="utf-8"?>
-<w:document xmlns:wpc="http://schemas.microsoft.com/office/word/2010/wordprocessingCanvas" xmlns:mo="http://schemas.microsoft.com/office/mac/office/2008/main" xmlns:mc="http://schemas.openxmlformats.org/markup-compatibility/2006" xmlns:mv="urn:schemas-microsoft-com:mac:vml" xmlns:o="urn:schemas-microsoft-com:office:office" xmlns:r="http://schemas.openxmlformats.org/officeDocument/2006/relationships" xmlns:m="http://schemas.openxmlformats.org/officeDocument/2006/math" xmlns:v="urn:schemas-microsoft-com:vml" xmlns:wp14="http://schemas.microsoft.com/office/word/2010/wordprocessingDrawing" xmlns:wp="http://schemas.openxmlformats.org/drawingml/2006/wordprocessingDrawing" xmlns:w10="urn:schemas-microsoft-com:office:word" xmlns:w="http://schemas.openxmlformats.org/wordprocessingml/2006/main" xmlns:w14="http://schemas.microsoft.com/office/word/2010/wordml" xmlns:w15="http://schemas.microsoft.com/office/word/2012/wordml" xmlns:wpg="http://schemas.microsoft.com/office/word/2010/wordprocessingGroup" xmlns:wpi="http://schemas.microsoft.com/office/word/2010/wordprocessingInk" xmlns:wne="http://schemas.microsoft.com/office/word/2006/wordml" xmlns:wps="http://schemas.microsoft.com/office/word/2010/wordprocessingShape" mc:Ignorable="w14 w15 wp14">
+<w:document xmlns:wpc="http://schemas.microsoft.com/office/word/2010/wordprocessingCanvas" xmlns:cx="http://schemas.microsoft.com/office/drawing/2014/chartex" xmlns:cx1="http://schemas.microsoft.com/office/drawing/2015/9/8/chartex" xmlns:cx2="http://schemas.microsoft.com/office/drawing/2015/10/21/chartex" xmlns:cx3="http://schemas.microsoft.com/office/drawing/2016/5/9/chartex" xmlns:cx4="http://schemas.microsoft.com/office/drawing/2016/5/10/chartex" xmlns:cx5="http://schemas.microsoft.com/office/drawing/2016/5/11/chartex" xmlns:cx6="http://schemas.microsoft.com/office/drawing/2016/5/12/chartex" xmlns:cx7="http://schemas.microsoft.com/office/drawing/2016/5/13/chartex" xmlns:cx8="http://schemas.microsoft.com/office/drawing/2016/5/14/chartex" xmlns:mc="http://schemas.openxmlformats.org/markup-compatibility/2006" xmlns:aink="http://schemas.microsoft.com/office/drawing/2016/ink" xmlns:am3d="http://schemas.microsoft.com/office/drawing/2017/model3d" xmlns:o="urn:schemas-microsoft-com:office:office" xmlns:r="http://schemas.openxmlformats.org/officeDocument/2006/relationships" xmlns:m="http://schemas.openxmlformats.org/officeDocument/2006/math" xmlns:v="urn:schemas-microsoft-com:vml" xmlns:wp14="http://schemas.microsoft.com/office/word/2010/wordprocessingDrawing" xmlns:wp="http://schemas.openxmlformats.org/drawingml/2006/wordprocessingDrawing" xmlns:w10="urn:schemas-microsoft-com:office:word" xmlns:w="http://schemas.openxmlformats.org/wordprocessingml/2006/main" xmlns:w14="http://schemas.microsoft.com/office/word/2010/wordml" xmlns:w15="http://schemas.microsoft.com/office/word/2012/wordml" xmlns:w16cid="http://schemas.microsoft.com/office/word/2016/wordml/cid" xmlns:w16se="http://schemas.microsoft.com/office/word/2015/wordml/symex" xmlns:wpg="http://schemas.microsoft.com/office/word/2010/wordprocessingGroup" xmlns:wpi="http://schemas.microsoft.com/office/word/2010/wordprocessingInk" xmlns:wne="http://schemas.microsoft.com/office/word/2006/wordml" xmlns:wps="http://schemas.microsoft.com/office/word/2010/wordprocessingShape" mc:Ignorable="w14 w15 w16se w16cid wp14">
   <w:body>
     <w:p>
       <w:pPr>
@@ -60,7 +60,6 @@
           <w:sz w:val="18"/>
           <w:szCs w:val="18"/>
         </w:rPr>
-        <w:lastRenderedPageBreak/>
         <w:t>Nayem Alam</w:t>
       </w:r>
       <w:r>
@@ -213,7 +212,6 @@
           <w:sz w:val="18"/>
           <w:szCs w:val="18"/>
         </w:rPr>
-        <w:lastRenderedPageBreak/>
         <w:t>Alex Masciotra</w:t>
       </w:r>
       <w:r>
@@ -362,7 +360,6 @@
         </w:sectPr>
       </w:pPr>
       <w:r>
-        <w:lastRenderedPageBreak/>
         <w:br w:type="column"/>
       </w:r>
     </w:p>
@@ -378,7 +375,6 @@
           <w:i/>
           <w:iCs/>
         </w:rPr>
-        <w:lastRenderedPageBreak/>
         <w:t>Abstract</w:t>
       </w:r>
       <w:r>
@@ -393,11 +389,16 @@
       <w:r>
         <w:t xml:space="preserve"> </w:t>
       </w:r>
+      <w:proofErr w:type="gramStart"/>
       <w:r>
         <w:t xml:space="preserve">Fast </w:t>
       </w:r>
       <w:r>
-        <w:t>Independent Component Analysis (</w:t>
+        <w:t>Independent</w:t>
+      </w:r>
+      <w:proofErr w:type="gramEnd"/>
+      <w:r>
+        <w:t xml:space="preserve"> Component Analysis (</w:t>
       </w:r>
       <w:r>
         <w:t>ICA</w:t>
@@ -445,7 +446,15 @@
         <w:t xml:space="preserve"> onto the oscilloscope; second, </w:t>
       </w:r>
       <w:r>
-        <w:t xml:space="preserve">using FastICA </w:t>
+        <w:t xml:space="preserve">using </w:t>
+      </w:r>
+      <w:proofErr w:type="spellStart"/>
+      <w:r>
+        <w:t>FastICA</w:t>
+      </w:r>
+      <w:proofErr w:type="spellEnd"/>
+      <w:r>
+        <w:t xml:space="preserve"> </w:t>
       </w:r>
       <w:r>
         <w:t>to separate the signals,</w:t>
@@ -483,12 +492,14 @@
       <w:r>
         <w:t xml:space="preserve"> </w:t>
       </w:r>
+      <w:proofErr w:type="spellStart"/>
       <w:r>
         <w:rPr>
           <w:lang w:val="en-CA"/>
         </w:rPr>
         <w:t>Keil</w:t>
       </w:r>
+      <w:proofErr w:type="spellEnd"/>
       <w:r>
         <w:rPr>
           <w:lang w:val="en-CA"/>
@@ -587,9 +598,11 @@
       <w:r>
         <w:t xml:space="preserve"> </w:t>
       </w:r>
+      <w:proofErr w:type="spellStart"/>
       <w:r>
         <w:t>FastICA</w:t>
       </w:r>
+      <w:proofErr w:type="spellEnd"/>
       <w:r>
         <w:t>,</w:t>
       </w:r>
@@ -688,7 +701,14 @@
         <w:rPr>
           <w:lang w:val="en-CA"/>
         </w:rPr>
-        <w:t xml:space="preserve"> previous labs to finally building an audio application that employs Blind Source Separation (BSS) using the Fast</w:t>
+        <w:t xml:space="preserve"> previous labs to finally building an audio application that employs Blind Source Separation (BSS) using the </w:t>
+      </w:r>
+      <w:proofErr w:type="gramStart"/>
+      <w:r>
+        <w:rPr>
+          <w:lang w:val="en-CA"/>
+        </w:rPr>
+        <w:t>Fast</w:t>
       </w:r>
       <w:r>
         <w:rPr>
@@ -700,13 +720,34 @@
         <w:rPr>
           <w:lang w:val="en-CA"/>
         </w:rPr>
-        <w:t xml:space="preserve">Independent Component Analysis </w:t>
-      </w:r>
-      <w:r>
-        <w:rPr>
-          <w:lang w:val="en-CA"/>
-        </w:rPr>
-        <w:t>(FastICA) algorithm.</w:t>
+        <w:t>Independent</w:t>
+      </w:r>
+      <w:proofErr w:type="gramEnd"/>
+      <w:r>
+        <w:rPr>
+          <w:lang w:val="en-CA"/>
+        </w:rPr>
+        <w:t xml:space="preserve"> Component Analysis </w:t>
+      </w:r>
+      <w:r>
+        <w:rPr>
+          <w:lang w:val="en-CA"/>
+        </w:rPr>
+        <w:t>(</w:t>
+      </w:r>
+      <w:proofErr w:type="spellStart"/>
+      <w:r>
+        <w:rPr>
+          <w:lang w:val="en-CA"/>
+        </w:rPr>
+        <w:t>FastICA</w:t>
+      </w:r>
+      <w:proofErr w:type="spellEnd"/>
+      <w:r>
+        <w:rPr>
+          <w:lang w:val="en-CA"/>
+        </w:rPr>
+        <w:t>) algorithm.</w:t>
       </w:r>
       <w:r>
         <w:rPr>
@@ -872,7 +913,21 @@
         <w:rPr>
           <w:lang w:val="en-CA"/>
         </w:rPr>
-        <w:t xml:space="preserve">for the Keil </w:t>
+        <w:t xml:space="preserve">for the </w:t>
+      </w:r>
+      <w:proofErr w:type="spellStart"/>
+      <w:r>
+        <w:rPr>
+          <w:lang w:val="en-CA"/>
+        </w:rPr>
+        <w:t>Keil</w:t>
+      </w:r>
+      <w:proofErr w:type="spellEnd"/>
+      <w:r>
+        <w:rPr>
+          <w:lang w:val="en-CA"/>
+        </w:rPr>
+        <w:t xml:space="preserve"> </w:t>
       </w:r>
       <w:r>
         <w:rPr>
@@ -897,35 +952,72 @@
         <w:rPr>
           <w:lang w:val="en-CA"/>
         </w:rPr>
-        <w:t xml:space="preserve">to guide the students on where to implement appropriate codes. However, the base code wasn’t enough to </w:t>
-      </w:r>
-      <w:r>
-        <w:rPr>
-          <w:highlight w:val="yellow"/>
-          <w:lang w:val="en-CA"/>
-        </w:rPr>
-        <w:t xml:space="preserve">incorporate </w:t>
-      </w:r>
-      <w:r>
-        <w:rPr>
-          <w:highlight w:val="yellow"/>
+        <w:t xml:space="preserve">to guide the students on where to implement appropriate codes. However, the base code wasn’t enough to incorporate </w:t>
+      </w:r>
+      <w:r>
+        <w:rPr>
           <w:lang w:val="en-CA"/>
         </w:rPr>
         <w:t xml:space="preserve">the QSPI (flash interface), as a result, </w:t>
       </w:r>
       <w:r>
         <w:rPr>
-          <w:highlight w:val="yellow"/>
-          <w:lang w:val="en-CA"/>
-        </w:rPr>
-        <w:t>the software CubeMX was used to modify the base code</w:t>
-      </w:r>
-      <w:r>
-        <w:rPr>
-          <w:highlight w:val="yellow"/>
-          <w:lang w:val="en-CA"/>
-        </w:rPr>
-        <w:t xml:space="preserve"> in order to use QSPI.</w:t>
+          <w:lang w:val="en-CA"/>
+        </w:rPr>
+        <w:t xml:space="preserve">the software </w:t>
+      </w:r>
+      <w:proofErr w:type="spellStart"/>
+      <w:r>
+        <w:rPr>
+          <w:lang w:val="en-CA"/>
+        </w:rPr>
+        <w:t>CubeMX</w:t>
+      </w:r>
+      <w:proofErr w:type="spellEnd"/>
+      <w:r>
+        <w:rPr>
+          <w:lang w:val="en-CA"/>
+        </w:rPr>
+        <w:t xml:space="preserve"> was used to modify the base code</w:t>
+      </w:r>
+      <w:r>
+        <w:rPr>
+          <w:lang w:val="en-CA"/>
+        </w:rPr>
+        <w:t xml:space="preserve"> in order to use QSPI. Moreover, another tool that was provided was t</w:t>
+      </w:r>
+      <w:r>
+        <w:rPr>
+          <w:lang w:val="en-CA"/>
+        </w:rPr>
+        <w:t>he STM32 kit with an audio jack converter</w:t>
+      </w:r>
+      <w:r>
+        <w:rPr>
+          <w:lang w:val="en-CA"/>
+        </w:rPr>
+        <w:t xml:space="preserve">. An oscilloscope was also used to display the sine waves. </w:t>
+      </w:r>
+      <w:r>
+        <w:rPr>
+          <w:u w:val="single"/>
+          <w:lang w:val="en-CA"/>
+        </w:rPr>
+        <w:t xml:space="preserve">Pin numbers D13 and D7 were used to probe the </w:t>
+      </w:r>
+      <w:r>
+        <w:rPr>
+          <w:u w:val="single"/>
+          <w:lang w:val="en-CA"/>
+        </w:rPr>
+        <w:t xml:space="preserve">channels (Channels 1 and 2 respectively) on the </w:t>
+      </w:r>
+      <w:r>
+        <w:rPr>
+          <w:u w:val="single"/>
+          <w:lang w:val="en-CA"/>
+        </w:rPr>
+        <w:t>board for the sine wave.</w:t>
       </w:r>
       <w:r>
         <w:rPr>
@@ -937,634 +1029,398 @@
         <w:rPr>
           <w:lang w:val="en-CA"/>
         </w:rPr>
+        <w:t xml:space="preserve">Students were given </w:t>
+      </w:r>
+      <w:r>
+        <w:rPr>
+          <w:lang w:val="en-CA"/>
+        </w:rPr>
+        <w:t xml:space="preserve">2 weeks to deliver the initial demo and 2 weeks to deliver the final demo. </w:t>
+      </w:r>
+    </w:p>
+    <w:p>
+      <w:pPr>
+        <w:pStyle w:val="Heading1"/>
+      </w:pPr>
+      <w:r>
+        <w:t>The Design Problem</w:t>
+      </w:r>
+      <w:r>
+        <w:t>s</w:t>
+      </w:r>
+    </w:p>
+    <w:p>
+      <w:pPr>
+        <w:jc w:val="both"/>
+      </w:pPr>
+      <w:r>
+        <w:t xml:space="preserve">This section will work in tandem with </w:t>
+      </w:r>
+      <w:r>
+        <w:t>S</w:t>
+      </w:r>
+      <w:r>
+        <w:t xml:space="preserve">ection III. As problems are introduced and explained, </w:t>
+      </w:r>
+      <w:r>
+        <w:t>S</w:t>
+      </w:r>
+      <w:r>
+        <w:t xml:space="preserve">ection III will answer the problems accordingly. </w:t>
+      </w:r>
+    </w:p>
+    <w:p>
+      <w:pPr>
+        <w:pStyle w:val="Heading2"/>
+      </w:pPr>
+      <w:r>
+        <w:t>T</w:t>
+      </w:r>
+      <w:r>
+        <w:t>he Base Code</w:t>
+      </w:r>
+    </w:p>
+    <w:p>
+      <w:pPr>
+        <w:pStyle w:val="BodyText"/>
+        <w:rPr>
+          <w:lang w:val="en-CA"/>
+        </w:rPr>
+      </w:pPr>
+      <w:r>
+        <w:rPr>
+          <w:lang w:val="en-CA"/>
+        </w:rPr>
+        <w:t>The first and foremost step to start this experiment is to ensure that the base code provided is full</w:t>
+      </w:r>
+      <w:r>
+        <w:rPr>
+          <w:lang w:val="en-CA"/>
+        </w:rPr>
+        <w:t>y</w:t>
+      </w:r>
+      <w:r>
+        <w:rPr>
+          <w:lang w:val="en-CA"/>
+        </w:rPr>
+        <w:t xml:space="preserve"> functional with the functions that we’d need to implement. </w:t>
+      </w:r>
+      <w:r>
+        <w:rPr>
+          <w:lang w:val="en-CA"/>
+        </w:rPr>
+        <w:t xml:space="preserve">The issue that </w:t>
+      </w:r>
+      <w:proofErr w:type="spellStart"/>
+      <w:r>
+        <w:rPr>
+          <w:lang w:val="en-CA"/>
+        </w:rPr>
+        <w:t>arised</w:t>
+      </w:r>
+      <w:proofErr w:type="spellEnd"/>
+      <w:r>
+        <w:rPr>
+          <w:lang w:val="en-CA"/>
+        </w:rPr>
+        <w:t xml:space="preserve"> with this is that the base code provided didn’t include how to incorporate QSPI (flash interface). </w:t>
+      </w:r>
+    </w:p>
+    <w:p>
+      <w:pPr>
+        <w:pStyle w:val="Heading2"/>
+      </w:pPr>
+      <w:r>
+        <w:t>Generation</w:t>
+      </w:r>
+      <w:r>
+        <w:t xml:space="preserve"> of Sine Wave</w:t>
+      </w:r>
+      <w:r>
+        <w:t>s</w:t>
+      </w:r>
+    </w:p>
+    <w:p>
+      <w:pPr>
+        <w:pStyle w:val="BodyText"/>
+        <w:rPr>
+          <w:lang w:val="en-CA"/>
+        </w:rPr>
+      </w:pPr>
+      <w:r>
+        <w:rPr>
+          <w:lang w:val="en-CA"/>
+        </w:rPr>
+        <w:t xml:space="preserve">Next, </w:t>
+      </w:r>
+      <w:r>
+        <w:rPr>
+          <w:lang w:val="en-CA"/>
+        </w:rPr>
+        <w:t>in the previous labs we were required to generate triangular waves but not sine waves. As a result, we had to read through the CMSIS-DSP library to see if there was a function that can generate sine waves.</w:t>
+      </w:r>
+      <w:r>
+        <w:rPr>
+          <w:lang w:val="en-CA"/>
+        </w:rPr>
         <w:t xml:space="preserve"> </w:t>
       </w:r>
       <w:r>
         <w:rPr>
-          <w:b/>
-          <w:lang w:val="en-CA"/>
-        </w:rPr>
-        <w:t xml:space="preserve">This did not happen. </w:t>
-      </w:r>
-      <w:r>
-        <w:rPr>
-          <w:lang w:val="en-CA"/>
-        </w:rPr>
-        <w:t>Moreover, another tool that was provided was t</w:t>
-      </w:r>
-      <w:r>
-        <w:rPr>
-          <w:lang w:val="en-CA"/>
-        </w:rPr>
-        <w:t>he STM32 kit with an audio jack converter</w:t>
-      </w:r>
-      <w:r>
-        <w:rPr>
-          <w:lang w:val="en-CA"/>
-        </w:rPr>
-        <w:t xml:space="preserve">. An oscilloscope was also used to display the sine waves. </w:t>
-      </w:r>
-      <w:r>
-        <w:rPr>
           <w:u w:val="single"/>
           <w:lang w:val="en-CA"/>
         </w:rPr>
-        <w:t xml:space="preserve">Pin numbers </w:t>
+        <w:t>CAN SOMEONE EXPLAIN THE CMSIS-DSP LIBRARY</w:t>
       </w:r>
       <w:r>
         <w:rPr>
           <w:u w:val="single"/>
           <w:lang w:val="en-CA"/>
         </w:rPr>
-        <w:t>D7 and D13</w:t>
+        <w:t xml:space="preserve"> (2-3 sentences)</w:t>
       </w:r>
       <w:r>
         <w:rPr>
           <w:u w:val="single"/>
           <w:lang w:val="en-CA"/>
         </w:rPr>
-        <w:t xml:space="preserve"> were used to probe the </w:t>
-      </w:r>
-      <w:r>
+        <w:t>?</w:t>
+      </w:r>
+    </w:p>
+    <w:p>
+      <w:pPr>
+        <w:pStyle w:val="BodyText"/>
+        <w:rPr>
+          <w:lang w:val="en-CA"/>
+        </w:rPr>
+      </w:pPr>
+      <w:r>
+        <w:rPr>
+          <w:lang w:val="en-CA"/>
+        </w:rPr>
+        <w:t>To generate one sine wave signal deemed to be straightforward however another issue was to generate two sine waves</w:t>
+      </w:r>
+      <w:r>
+        <w:rPr>
+          <w:lang w:val="en-CA"/>
+        </w:rPr>
+        <w:t xml:space="preserve"> and </w:t>
+      </w:r>
+      <w:r>
+        <w:rPr>
+          <w:lang w:val="en-CA"/>
+        </w:rPr>
+        <w:t>we had to</w:t>
+      </w:r>
+      <w:r>
+        <w:rPr>
+          <w:lang w:val="en-CA"/>
+        </w:rPr>
+        <w:t xml:space="preserve"> </w:t>
+      </w:r>
+      <w:r>
+        <w:rPr>
+          <w:lang w:val="en-CA"/>
+        </w:rPr>
+        <w:t xml:space="preserve">figure out </w:t>
+      </w:r>
+      <w:r>
+        <w:rPr>
+          <w:lang w:val="en-CA"/>
+        </w:rPr>
+        <w:t>at what frequency do two sine waves mix appropriately</w:t>
+      </w:r>
+      <w:r>
+        <w:rPr>
+          <w:lang w:val="en-CA"/>
+        </w:rPr>
+        <w:t xml:space="preserve">. </w:t>
+      </w:r>
+    </w:p>
+    <w:p>
+      <w:pPr>
+        <w:pStyle w:val="Heading2"/>
+        <w:rPr>
+          <w:lang w:val="en-CA"/>
+        </w:rPr>
+      </w:pPr>
+      <w:r>
+        <w:rPr>
+          <w:lang w:val="en-CA"/>
+        </w:rPr>
+        <w:t xml:space="preserve">Writing Sine Wave Sample to </w:t>
+      </w:r>
+      <w:r>
+        <w:rPr>
+          <w:lang w:val="en-CA"/>
+        </w:rPr>
+        <w:t>DAC</w:t>
+      </w:r>
+    </w:p>
+    <w:p>
+      <w:pPr>
+        <w:pStyle w:val="BodyText"/>
         <w:rPr>
           <w:u w:val="single"/>
           <w:lang w:val="en-CA"/>
         </w:rPr>
-        <w:t xml:space="preserve">channels (Channels 1 and 2 respectively) on the </w:t>
-      </w:r>
+      </w:pPr>
       <w:r>
         <w:rPr>
           <w:u w:val="single"/>
           <w:lang w:val="en-CA"/>
         </w:rPr>
-        <w:t>board for the sine wave.</w:t>
-      </w:r>
-      <w:r>
-        <w:rPr>
-          <w:lang w:val="en-CA"/>
-        </w:rPr>
-        <w:t xml:space="preserve"> </w:t>
-      </w:r>
-      <w:r>
-        <w:rPr>
-          <w:lang w:val="en-CA"/>
-        </w:rPr>
-        <w:t xml:space="preserve">Students were given </w:t>
-      </w:r>
-      <w:r>
-        <w:rPr>
-          <w:lang w:val="en-CA"/>
-        </w:rPr>
-        <w:t xml:space="preserve">2 weeks to deliver the initial demo and 2 weeks to deliver the final demo. </w:t>
+        <w:t>Can someone explain the DAC</w:t>
+      </w:r>
+      <w:r>
+        <w:rPr>
+          <w:u w:val="single"/>
+          <w:lang w:val="en-CA"/>
+        </w:rPr>
+        <w:t xml:space="preserve"> (2-3 sentences)</w:t>
+      </w:r>
+      <w:r>
+        <w:rPr>
+          <w:u w:val="single"/>
+          <w:lang w:val="en-CA"/>
+        </w:rPr>
+        <w:t>?</w:t>
+      </w:r>
+    </w:p>
+    <w:p>
+      <w:pPr>
+        <w:pStyle w:val="BodyText"/>
+      </w:pPr>
+      <w:r>
+        <w:rPr>
+          <w:lang w:val="en-CA"/>
+        </w:rPr>
+        <w:t xml:space="preserve">We were given the option to output the samples through MATLAB or an oscilloscope to verify our sine waves. The problem faced with this </w:t>
+      </w:r>
+      <w:r>
+        <w:rPr>
+          <w:lang w:val="en-CA"/>
+        </w:rPr>
+        <w:t xml:space="preserve">was that we had to scale the signal to have a suitable amplitude for the DAC resolution (i.e. 8 bits) and also since sine waves have negative samples, we also needed to provide a DC offset the signal. Writing the Sine Wave to the DAC </w:t>
+      </w:r>
+      <w:r>
+        <w:rPr>
+          <w:lang w:val="en-CA"/>
+        </w:rPr>
+        <w:t>was very minor as we dealt with something like this in Lab</w:t>
+      </w:r>
+      <w:r>
+        <w:rPr>
+          <w:lang w:val="en-CA"/>
+        </w:rPr>
+        <w:t xml:space="preserve"> 2. </w:t>
+      </w:r>
+    </w:p>
+    <w:p>
+      <w:pPr>
+        <w:pStyle w:val="Heading2"/>
+        <w:rPr>
+          <w:lang w:val="en-CA"/>
+        </w:rPr>
+      </w:pPr>
+      <w:r>
+        <w:rPr>
+          <w:lang w:val="en-CA"/>
+        </w:rPr>
+        <w:t>Writing Sine Wave to Flash</w:t>
+      </w:r>
+      <w:r>
+        <w:rPr>
+          <w:lang w:val="en-CA"/>
+        </w:rPr>
+        <w:t xml:space="preserve"> and Playback from Audio</w:t>
+      </w:r>
+    </w:p>
+    <w:p>
+      <w:pPr>
+        <w:pStyle w:val="BodyText"/>
+        <w:rPr>
+          <w:u w:val="single"/>
+          <w:lang w:val="en-CA"/>
+        </w:rPr>
+      </w:pPr>
+      <w:r>
+        <w:rPr>
+          <w:lang w:val="en-CA"/>
+        </w:rPr>
+        <w:t>The next issue was how to access the Quad-SPI</w:t>
+      </w:r>
+      <w:r>
+        <w:rPr>
+          <w:lang w:val="en-CA"/>
+        </w:rPr>
+        <w:t xml:space="preserve"> external</w:t>
+      </w:r>
+      <w:r>
+        <w:rPr>
+          <w:lang w:val="en-CA"/>
+        </w:rPr>
+        <w:t xml:space="preserve"> interface of the board. </w:t>
+      </w:r>
+      <w:r>
+        <w:rPr>
+          <w:u w:val="single"/>
+          <w:lang w:val="en-CA"/>
+        </w:rPr>
+        <w:t xml:space="preserve">Can someone explain the </w:t>
+      </w:r>
+      <w:r>
+        <w:rPr>
+          <w:u w:val="single"/>
+          <w:lang w:val="en-CA"/>
+        </w:rPr>
+        <w:t>Quad-SPI external flash (2-3 sentences)</w:t>
+      </w:r>
+      <w:r>
+        <w:rPr>
+          <w:u w:val="single"/>
+          <w:lang w:val="en-CA"/>
+        </w:rPr>
+        <w:t>?</w:t>
+      </w:r>
+    </w:p>
+    <w:p>
+      <w:pPr>
+        <w:jc w:val="both"/>
+        <w:rPr>
+          <w:lang w:val="en-CA"/>
+        </w:rPr>
+      </w:pPr>
+      <w:r>
+        <w:rPr>
+          <w:lang w:val="en-CA"/>
+        </w:rPr>
+        <w:t xml:space="preserve">This is what would give us access to read and write to </w:t>
+      </w:r>
+      <w:r>
+        <w:rPr>
+          <w:lang w:val="en-CA"/>
+        </w:rPr>
+        <w:t xml:space="preserve">the flash. </w:t>
       </w:r>
     </w:p>
     <w:p>
       <w:pPr>
         <w:pStyle w:val="Heading1"/>
-      </w:pPr>
-      <w:r>
-        <w:t>The Design Problem</w:t>
-      </w:r>
-      <w:r>
-        <w:t>s</w:t>
-      </w:r>
-    </w:p>
-    <w:p>
-      <w:pPr>
-        <w:jc w:val="both"/>
-      </w:pPr>
-      <w:r>
-        <w:t xml:space="preserve">This section will work in tandem with </w:t>
-      </w:r>
-      <w:r>
-        <w:t>S</w:t>
-      </w:r>
-      <w:r>
-        <w:t xml:space="preserve">ection III. As problems are introduced and explained, </w:t>
-      </w:r>
-      <w:r>
-        <w:t>S</w:t>
-      </w:r>
-      <w:r>
-        <w:t xml:space="preserve">ection III will answer the problems accordingly. </w:t>
+        <w:rPr>
+          <w:lang w:val="en-CA"/>
+        </w:rPr>
+      </w:pPr>
+      <w:r>
+        <w:rPr>
+          <w:lang w:val="en-CA"/>
+        </w:rPr>
+        <w:t>Approach to Problems</w:t>
       </w:r>
     </w:p>
     <w:p>
       <w:pPr>
         <w:pStyle w:val="Heading2"/>
-      </w:pPr>
-      <w:r>
-        <w:lastRenderedPageBreak/>
-        <w:t>T</w:t>
-      </w:r>
-      <w:r>
-        <w:t>he Base Code</w:t>
-      </w:r>
-    </w:p>
-    <w:p>
-      <w:pPr>
-        <w:pStyle w:val="BodyText"/>
-        <w:rPr>
-          <w:b/>
-          <w:lang w:val="en-CA"/>
-        </w:rPr>
-      </w:pPr>
-      <w:r>
-        <w:rPr>
-          <w:lang w:val="en-CA"/>
-        </w:rPr>
-        <w:t>The first and foremost step to start this experiment is to ensure that the base code provided is full</w:t>
-      </w:r>
-      <w:r>
-        <w:rPr>
-          <w:lang w:val="en-CA"/>
-        </w:rPr>
-        <w:t>y</w:t>
-      </w:r>
-      <w:r>
-        <w:rPr>
-          <w:lang w:val="en-CA"/>
-        </w:rPr>
-        <w:t xml:space="preserve"> functional with the functions that we’d need to implement. </w:t>
-      </w:r>
-      <w:r>
-        <w:rPr>
-          <w:lang w:val="en-CA"/>
-        </w:rPr>
-        <w:t xml:space="preserve">The issue that arised with this is that the base code provided didn’t include how to incorporate QSPI (flash interface). </w:t>
-      </w:r>
-      <w:r>
-        <w:rPr>
-          <w:b/>
-          <w:lang w:val="en-CA"/>
-        </w:rPr>
-        <w:t>Base code did include the the BSP header file for QSPI flash, we tried to use the HAL_QSPI but in the end didn’t use it</w:t>
-      </w:r>
-    </w:p>
-    <w:p>
-      <w:pPr>
-        <w:pStyle w:val="Heading2"/>
-      </w:pPr>
-      <w:r>
-        <w:t>Generation</w:t>
-      </w:r>
-      <w:r>
-        <w:t xml:space="preserve"> of Sine Wave</w:t>
-      </w:r>
-      <w:r>
-        <w:t>s</w:t>
-      </w:r>
-    </w:p>
-    <w:p>
-      <w:pPr>
-        <w:pStyle w:val="BodyText"/>
-        <w:rPr>
-          <w:u w:val="single"/>
-          <w:lang w:val="en-CA"/>
-        </w:rPr>
-      </w:pPr>
-      <w:r>
-        <w:rPr>
-          <w:lang w:val="en-CA"/>
-        </w:rPr>
-        <w:t xml:space="preserve">Next, </w:t>
-      </w:r>
-      <w:r>
-        <w:rPr>
-          <w:lang w:val="en-CA"/>
-        </w:rPr>
-        <w:t>in the previous labs we were required to generate triangular waves but not sine waves. As a result, we had to read through the CMSIS-DSP library to see if there was a function that can generate sine waves.</w:t>
-      </w:r>
-      <w:r>
-        <w:rPr>
-          <w:lang w:val="en-CA"/>
-        </w:rPr>
-        <w:t xml:space="preserve"> </w:t>
-      </w:r>
-      <w:r>
-        <w:rPr>
-          <w:u w:val="single"/>
-          <w:lang w:val="en-CA"/>
-        </w:rPr>
-        <w:t>CAN SOMEONE EXPLAIN THE CMSIS-DSP LIBRARY</w:t>
-      </w:r>
-      <w:r>
-        <w:rPr>
-          <w:u w:val="single"/>
-          <w:lang w:val="en-CA"/>
-        </w:rPr>
-        <w:t xml:space="preserve"> (2-3 sentences)</w:t>
-      </w:r>
-      <w:r>
-        <w:rPr>
-          <w:u w:val="single"/>
-          <w:lang w:val="en-CA"/>
-        </w:rPr>
-        <w:t>?</w:t>
-      </w:r>
-    </w:p>
-    <w:p>
-      <w:pPr>
-        <w:pStyle w:val="BodyText"/>
-        <w:ind w:firstLine="0"/>
-        <w:rPr>
-          <w:b/>
-          <w:lang w:val="en-CA"/>
-        </w:rPr>
-      </w:pPr>
-      <w:r>
-        <w:rPr>
-          <w:b/>
-          <w:lang w:val="en-CA"/>
-        </w:rPr>
-        <w:t>The CMSIS_DSP library has a sine function that takes as an argument the current angle. This angle is simply 2*pi*f *t/Ts. Here, we were told to sample the sinewave at 16000 samples/ second. 32000 samples were created in order to have two seconds worth of a sine wave. The sine function generates and returns a value between -1 and 1. In order to send it to the DAC, as the lower limit of the DAC is 0, The sine wave needed to be offset by 1 to make the range between 0 and 1. As we set the resolution of the DAC to 8-bit</w:t>
-      </w:r>
-      <w:r>
-        <w:rPr>
-          <w:b/>
-          <w:lang w:val="en-CA"/>
-        </w:rPr>
-        <w:t xml:space="preserve">, the values being sent to the DAC were scaled to a baseline of 128 ranging from 0 to 255. Etcetc </w:t>
-      </w:r>
-    </w:p>
-    <w:p>
-      <w:pPr>
-        <w:pStyle w:val="BodyText"/>
-        <w:ind w:firstLine="0"/>
-        <w:rPr>
-          <w:b/>
-          <w:lang w:val="en-CA"/>
-        </w:rPr>
-      </w:pPr>
-    </w:p>
-    <w:p>
-      <w:pPr>
-        <w:pStyle w:val="BodyText"/>
-        <w:ind w:firstLine="0"/>
-        <w:rPr>
-          <w:b/>
-          <w:lang w:val="en-CA"/>
-        </w:rPr>
-      </w:pPr>
-      <w:r>
-        <w:rPr>
-          <w:b/>
-          <w:noProof/>
-          <w:lang w:val="en-US" w:eastAsia="en-US"/>
-        </w:rPr>
-        <w:drawing>
-          <wp:inline distT="0" distB="0" distL="0" distR="0" wp14:anchorId="390977E0" wp14:editId="3B48974E">
-            <wp:extent cx="1917700" cy="609600"/>
-            <wp:effectExtent l="0" t="0" r="12700" b="0"/>
-            <wp:docPr id="2" name="Picture 2"/>
-            <wp:cNvGraphicFramePr>
-              <a:graphicFrameLocks xmlns:a="http://schemas.openxmlformats.org/drawingml/2006/main" noChangeAspect="1"/>
-            </wp:cNvGraphicFramePr>
-            <a:graphic xmlns:a="http://schemas.openxmlformats.org/drawingml/2006/main">
-              <a:graphicData uri="http://schemas.openxmlformats.org/drawingml/2006/picture">
-                <pic:pic xmlns:pic="http://schemas.openxmlformats.org/drawingml/2006/picture">
-                  <pic:nvPicPr>
-                    <pic:cNvPr id="2" name="Screen Shot 2018-11-18 at 7.50.20 PM.png"/>
-                    <pic:cNvPicPr/>
-                  </pic:nvPicPr>
-                  <pic:blipFill>
-                    <a:blip r:embed="rId8">
-                      <a:extLst>
-                        <a:ext uri="{28A0092B-C50C-407E-A947-70E740481C1C}">
-                          <a14:useLocalDpi xmlns:a14="http://schemas.microsoft.com/office/drawing/2010/main" val="0"/>
-                        </a:ext>
-                      </a:extLst>
-                    </a:blip>
-                    <a:stretch>
-                      <a:fillRect/>
-                    </a:stretch>
-                  </pic:blipFill>
-                  <pic:spPr>
-                    <a:xfrm>
-                      <a:off x="0" y="0"/>
-                      <a:ext cx="1917700" cy="609600"/>
-                    </a:xfrm>
-                    <a:prstGeom prst="rect">
-                      <a:avLst/>
-                    </a:prstGeom>
-                  </pic:spPr>
-                </pic:pic>
-              </a:graphicData>
-            </a:graphic>
-          </wp:inline>
-        </w:drawing>
-      </w:r>
-    </w:p>
-    <w:p>
-      <w:pPr>
-        <w:pStyle w:val="BodyText"/>
-        <w:rPr>
-          <w:lang w:val="en-CA"/>
-        </w:rPr>
-      </w:pPr>
-      <w:r>
-        <w:rPr>
-          <w:lang w:val="en-CA"/>
-        </w:rPr>
-        <w:t xml:space="preserve">To generate one </w:t>
-      </w:r>
-      <w:proofErr w:type="gramStart"/>
-      <w:r>
-        <w:rPr>
-          <w:lang w:val="en-CA"/>
-        </w:rPr>
-        <w:t>sine</w:t>
-      </w:r>
-      <w:proofErr w:type="gramEnd"/>
-      <w:r>
-        <w:rPr>
-          <w:lang w:val="en-CA"/>
-        </w:rPr>
-        <w:t xml:space="preserve"> wave signal deemed to be straightforward however another issue was to generate two sine waves</w:t>
-      </w:r>
-      <w:r>
-        <w:rPr>
-          <w:lang w:val="en-CA"/>
-        </w:rPr>
-        <w:t xml:space="preserve"> and </w:t>
-      </w:r>
-      <w:r>
-        <w:rPr>
-          <w:lang w:val="en-CA"/>
-        </w:rPr>
-        <w:t>we had to</w:t>
-      </w:r>
-      <w:r>
-        <w:rPr>
-          <w:lang w:val="en-CA"/>
-        </w:rPr>
-        <w:t xml:space="preserve"> </w:t>
-      </w:r>
-      <w:r>
-        <w:rPr>
-          <w:lang w:val="en-CA"/>
-        </w:rPr>
-        <w:t xml:space="preserve">figure out </w:t>
-      </w:r>
-      <w:r>
-        <w:rPr>
-          <w:lang w:val="en-CA"/>
-        </w:rPr>
-        <w:t>at what frequency do two sine waves mix appropriately</w:t>
-      </w:r>
-      <w:r>
-        <w:rPr>
-          <w:lang w:val="en-CA"/>
-        </w:rPr>
-        <w:t xml:space="preserve">. </w:t>
-      </w:r>
-    </w:p>
-    <w:p>
-      <w:pPr>
-        <w:pStyle w:val="Heading2"/>
-        <w:rPr>
-          <w:highlight w:val="yellow"/>
-          <w:lang w:val="en-CA"/>
-        </w:rPr>
-      </w:pPr>
-      <w:r>
-        <w:rPr>
-          <w:highlight w:val="yellow"/>
-          <w:lang w:val="en-CA"/>
-        </w:rPr>
-        <w:t xml:space="preserve">Writing Sine Wave Sample to </w:t>
-      </w:r>
-      <w:r>
-        <w:rPr>
-          <w:highlight w:val="yellow"/>
-          <w:lang w:val="en-CA"/>
-        </w:rPr>
-        <w:t>DAC</w:t>
-      </w:r>
-    </w:p>
-    <w:p>
-      <w:pPr>
-        <w:pStyle w:val="BodyText"/>
-        <w:rPr>
-          <w:u w:val="single"/>
-          <w:lang w:val="en-CA"/>
-        </w:rPr>
-      </w:pPr>
-      <w:r>
-        <w:rPr>
-          <w:u w:val="single"/>
-          <w:lang w:val="en-CA"/>
-        </w:rPr>
-        <w:t>Can someone explain the DAC</w:t>
-      </w:r>
-      <w:r>
-        <w:rPr>
-          <w:u w:val="single"/>
-          <w:lang w:val="en-CA"/>
-        </w:rPr>
-        <w:t xml:space="preserve"> (2-3 sentences)</w:t>
-      </w:r>
-      <w:r>
-        <w:rPr>
-          <w:u w:val="single"/>
-          <w:lang w:val="en-CA"/>
-        </w:rPr>
-        <w:t>?</w:t>
-      </w:r>
-    </w:p>
-    <w:p>
-      <w:pPr>
-        <w:pStyle w:val="BodyText"/>
-        <w:rPr>
-          <w:b/>
-          <w:u w:val="single"/>
-          <w:lang w:val="en-CA"/>
-        </w:rPr>
-      </w:pPr>
-      <w:r>
-        <w:rPr>
-          <w:b/>
-          <w:u w:val="single"/>
-          <w:lang w:val="en-CA"/>
-        </w:rPr>
-        <w:t>I kinda wrote this uptop</w:t>
-      </w:r>
-    </w:p>
-    <w:p>
-      <w:pPr>
-        <w:pStyle w:val="BodyText"/>
-      </w:pPr>
-      <w:r>
-        <w:rPr>
-          <w:lang w:val="en-CA"/>
-        </w:rPr>
-        <w:t xml:space="preserve">We were given the option to output the samples through MATLAB or an oscilloscope to verify our sine waves. The problem faced with this </w:t>
-      </w:r>
-      <w:r>
-        <w:rPr>
-          <w:lang w:val="en-CA"/>
-        </w:rPr>
-        <w:t xml:space="preserve">was that we had to scale the signal to have a suitable amplitude for the DAC resolution (i.e. 8 bits) and also since sine waves have negative samples, we also needed to provide a DC offset the signal. Writing the Sine </w:t>
-      </w:r>
-      <w:r>
-        <w:rPr>
-          <w:lang w:val="en-CA"/>
-        </w:rPr>
-        <w:lastRenderedPageBreak/>
-        <w:t xml:space="preserve">Wave to the DAC </w:t>
-      </w:r>
-      <w:r>
-        <w:rPr>
-          <w:lang w:val="en-CA"/>
-        </w:rPr>
-        <w:t>was very minor as we dealt with something like this in Lab</w:t>
-      </w:r>
-      <w:r>
-        <w:rPr>
-          <w:lang w:val="en-CA"/>
-        </w:rPr>
-        <w:t xml:space="preserve"> 2. </w:t>
-      </w:r>
-    </w:p>
-    <w:p>
-      <w:pPr>
-        <w:pStyle w:val="Heading2"/>
-        <w:rPr>
-          <w:lang w:val="en-CA"/>
-        </w:rPr>
-      </w:pPr>
-      <w:r>
-        <w:rPr>
-          <w:highlight w:val="yellow"/>
-          <w:lang w:val="en-CA"/>
-        </w:rPr>
-        <w:t>Writing Sine Wave to Flash</w:t>
-      </w:r>
-      <w:r>
-        <w:rPr>
-          <w:highlight w:val="yellow"/>
-          <w:lang w:val="en-CA"/>
-        </w:rPr>
-        <w:t xml:space="preserve"> and Playback from Audio</w:t>
-      </w:r>
-    </w:p>
-    <w:p>
-      <w:pPr>
-        <w:rPr>
-          <w:b/>
-        </w:rPr>
-      </w:pPr>
-      <w:r>
-        <w:rPr>
-          <w:b/>
-        </w:rPr>
-        <w:t>WHAT THE FUCK, FIRST WE GENERATE SINE WAVE, THEN STORE TO FLASH THEN LOAD FORM FLASH AND THEN WRITE TO THE DAC, MAYBE SWITCH C AND D.</w:t>
-      </w:r>
-    </w:p>
-    <w:p>
-      <w:pPr>
-        <w:pStyle w:val="BodyText"/>
-        <w:rPr>
-          <w:u w:val="single"/>
-          <w:lang w:val="en-CA"/>
-        </w:rPr>
-      </w:pPr>
-      <w:r>
-        <w:rPr>
-          <w:lang w:val="en-CA"/>
-        </w:rPr>
-        <w:t>The next issue was how to access the Quad-SPI</w:t>
-      </w:r>
-      <w:r>
-        <w:rPr>
-          <w:lang w:val="en-CA"/>
-        </w:rPr>
-        <w:t xml:space="preserve"> external</w:t>
-      </w:r>
-      <w:r>
-        <w:rPr>
-          <w:lang w:val="en-CA"/>
-        </w:rPr>
-        <w:t xml:space="preserve"> interface of the board. </w:t>
-      </w:r>
-      <w:r>
-        <w:rPr>
-          <w:u w:val="single"/>
-          <w:lang w:val="en-CA"/>
-        </w:rPr>
-        <w:t xml:space="preserve">Can someone explain the </w:t>
-      </w:r>
-      <w:r>
-        <w:rPr>
-          <w:u w:val="single"/>
-          <w:lang w:val="en-CA"/>
-        </w:rPr>
-        <w:t>Quad-SPI external flash (2-3 sentences)</w:t>
-      </w:r>
-      <w:r>
-        <w:rPr>
-          <w:u w:val="single"/>
-          <w:lang w:val="en-CA"/>
-        </w:rPr>
-        <w:t>?</w:t>
-      </w:r>
-    </w:p>
-    <w:p>
-      <w:pPr>
-        <w:pStyle w:val="BodyText"/>
-        <w:ind w:firstLine="0"/>
-        <w:rPr>
-          <w:b/>
-          <w:u w:val="single"/>
-          <w:lang w:val="en-CA"/>
-        </w:rPr>
-      </w:pPr>
-      <w:r>
-        <w:rPr>
-          <w:b/>
-          <w:u w:val="single"/>
-          <w:lang w:val="en-CA"/>
-        </w:rPr>
-        <w:t xml:space="preserve">In order to store the generated samples to flash, first the flash chip was erased at the start of the program, and each sample was stored one by one as the wave was being generated. The first sine wave took spaces 0 to 31999 in flash memory, and the second sine wave from 32000 to …math. </w:t>
-      </w:r>
-    </w:p>
-    <w:p>
-      <w:pPr>
-        <w:jc w:val="both"/>
-        <w:rPr>
-          <w:lang w:val="en-CA"/>
-        </w:rPr>
-      </w:pPr>
-      <w:r>
-        <w:rPr>
-          <w:lang w:val="en-CA"/>
-        </w:rPr>
-        <w:t xml:space="preserve">This is what would give us access to read and write to </w:t>
-      </w:r>
-      <w:r>
-        <w:rPr>
-          <w:lang w:val="en-CA"/>
-        </w:rPr>
-        <w:t xml:space="preserve">the flash. </w:t>
-      </w:r>
-    </w:p>
-    <w:p>
-      <w:pPr>
-        <w:pStyle w:val="Heading1"/>
-        <w:rPr>
-          <w:lang w:val="en-CA"/>
-        </w:rPr>
-      </w:pPr>
-      <w:r>
-        <w:rPr>
-          <w:lang w:val="en-CA"/>
-        </w:rPr>
-        <w:t>Approach to Problems</w:t>
-      </w:r>
-    </w:p>
-    <w:p>
-      <w:pPr>
-        <w:pStyle w:val="Heading2"/>
         <w:rPr>
           <w:lang w:val="en-CA"/>
         </w:rPr>
@@ -1578,6 +1434,9 @@
     </w:p>
     <w:p>
       <w:pPr>
+        <w:tabs>
+          <w:tab w:val="right" w:pos="284"/>
+        </w:tabs>
         <w:ind w:firstLine="288"/>
         <w:jc w:val="both"/>
         <w:rPr>
@@ -1607,7 +1466,21 @@
         <w:rPr>
           <w:lang w:val="en-CA"/>
         </w:rPr>
-        <w:t>we used the program CubeMX which is an initi</w:t>
+        <w:t xml:space="preserve">we used the program </w:t>
+      </w:r>
+      <w:proofErr w:type="spellStart"/>
+      <w:r>
+        <w:rPr>
+          <w:lang w:val="en-CA"/>
+        </w:rPr>
+        <w:t>CubeMX</w:t>
+      </w:r>
+      <w:proofErr w:type="spellEnd"/>
+      <w:r>
+        <w:rPr>
+          <w:lang w:val="en-CA"/>
+        </w:rPr>
+        <w:t xml:space="preserve"> which is an initi</w:t>
       </w:r>
       <w:r>
         <w:rPr>
@@ -1660,6 +1533,7 @@
         <w:rPr>
           <w:lang w:val="en-CA"/>
         </w:rPr>
+        <w:lastRenderedPageBreak/>
         <w:t>Generation of Sine Waves</w:t>
       </w:r>
     </w:p>
@@ -1674,7 +1548,15 @@
         <w:rPr>
           <w:lang w:val="en-CA"/>
         </w:rPr>
-        <w:t xml:space="preserve">Generating sine wave signals were done using the formula (1) given in the lab handout. Initially, to test the implementation, only one sine wave was to be generated. After computing the value of the angle using the arithmetic shown within the arguments of the function, the sine wave signal was found using a simple CMSIS-DSP function </w:t>
+        <w:t xml:space="preserve">Generating sine wave signals were done using the formula (1) given in the lab handout. Initially, to test the implementation, only one sine wave was to be generated. After computing the value of the angle using the arithmetic shown within the arguments </w:t>
+      </w:r>
+      <w:bookmarkStart w:id="0" w:name="_GoBack"/>
+      <w:bookmarkEnd w:id="0"/>
+      <w:r>
+        <w:rPr>
+          <w:lang w:val="en-CA"/>
+        </w:rPr>
+        <w:t xml:space="preserve">of the function, the sine wave signal was found using a simple CMSIS-DSP function </w:t>
       </w:r>
       <w:r>
         <w:rPr>
@@ -2520,7 +2402,6 @@
               <w:pStyle w:val="tablecopy"/>
             </w:pPr>
             <w:r>
-              <w:lastRenderedPageBreak/>
               <w:t>G4</w:t>
             </w:r>
           </w:p>
@@ -2614,13 +2495,11 @@
       <w:pPr>
         <w:pStyle w:val="Heading2"/>
         <w:rPr>
-          <w:highlight w:val="yellow"/>
-          <w:lang w:val="en-CA"/>
-        </w:rPr>
-      </w:pPr>
-      <w:r>
-        <w:rPr>
-          <w:highlight w:val="yellow"/>
+          <w:lang w:val="en-CA"/>
+        </w:rPr>
+      </w:pPr>
+      <w:r>
+        <w:rPr>
           <w:lang w:val="en-CA"/>
         </w:rPr>
         <w:t>Writing Sine Wave Sample to DAC</w:t>
@@ -2646,12 +2525,14 @@
         </w:rPr>
         <w:t xml:space="preserve"> and used the </w:t>
       </w:r>
+      <w:proofErr w:type="spellStart"/>
       <w:r>
         <w:rPr>
           <w:lang w:val="en-CA"/>
         </w:rPr>
         <w:t>HAL_DAC_SetValue</w:t>
       </w:r>
+      <w:proofErr w:type="spellEnd"/>
       <w:r>
         <w:rPr>
           <w:lang w:val="en-CA"/>
@@ -2680,13 +2561,34 @@
         <w:rPr>
           <w:lang w:val="en-CA"/>
         </w:rPr>
-        <w:t xml:space="preserve">which contains 4 parameters, a DAC handletype which is a </w:t>
-      </w:r>
-      <w:r>
-        <w:rPr>
-          <w:lang w:val="en-CA"/>
-        </w:rPr>
-        <w:t>pointer a DAC_Han</w:t>
+        <w:t xml:space="preserve">which contains 4 parameters, a DAC </w:t>
+      </w:r>
+      <w:proofErr w:type="spellStart"/>
+      <w:r>
+        <w:rPr>
+          <w:lang w:val="en-CA"/>
+        </w:rPr>
+        <w:t>handletype</w:t>
+      </w:r>
+      <w:proofErr w:type="spellEnd"/>
+      <w:r>
+        <w:rPr>
+          <w:lang w:val="en-CA"/>
+        </w:rPr>
+        <w:t xml:space="preserve"> which is a </w:t>
+      </w:r>
+      <w:r>
+        <w:rPr>
+          <w:lang w:val="en-CA"/>
+        </w:rPr>
+        <w:t xml:space="preserve">pointer a </w:t>
+      </w:r>
+      <w:proofErr w:type="spellStart"/>
+      <w:r>
+        <w:rPr>
+          <w:lang w:val="en-CA"/>
+        </w:rPr>
+        <w:t>DAC_Han</w:t>
       </w:r>
       <w:r>
         <w:rPr>
@@ -2698,7 +2600,14 @@
         <w:rPr>
           <w:lang w:val="en-CA"/>
         </w:rPr>
-        <w:t>leTypeDef structure that contains the configuration information for the specified DAC</w:t>
+        <w:t>leTypeDef</w:t>
+      </w:r>
+      <w:proofErr w:type="spellEnd"/>
+      <w:r>
+        <w:rPr>
+          <w:lang w:val="en-CA"/>
+        </w:rPr>
+        <w:t xml:space="preserve"> structure that contains the configuration information for the specified DAC</w:t>
       </w:r>
       <w:r>
         <w:rPr>
@@ -2706,32 +2615,12 @@
         </w:rPr>
         <w:t xml:space="preserve">, the DAC channel that we want to write </w:t>
       </w:r>
-      <w:proofErr w:type="gramStart"/>
-      <w:r>
-        <w:rPr>
-          <w:lang w:val="en-CA"/>
-        </w:rPr>
-        <w:t>to</w:t>
-      </w:r>
-      <w:r>
-        <w:rPr>
-          <w:lang w:val="en-CA"/>
-        </w:rPr>
-        <w:t xml:space="preserve">, </w:t>
-      </w:r>
-      <w:r>
-        <w:rPr>
-          <w:lang w:val="en-CA"/>
-        </w:rPr>
-        <w:t xml:space="preserve"> </w:t>
-      </w:r>
-      <w:r>
-        <w:rPr>
-          <w:lang w:val="en-CA"/>
-        </w:rPr>
-        <w:t>the</w:t>
-      </w:r>
-      <w:proofErr w:type="gramEnd"/>
+      <w:r>
+        <w:rPr>
+          <w:lang w:val="en-CA"/>
+        </w:rPr>
+        <w:t>to, the</w:t>
+      </w:r>
       <w:r>
         <w:rPr>
           <w:lang w:val="en-CA"/>
@@ -2781,31 +2670,110 @@
           <w:u w:val="single"/>
           <w:lang w:val="en-CA"/>
         </w:rPr>
-        <w:t>MAYBE ADD SOMETHING ABOUT</w:t>
-      </w:r>
-      <w:bookmarkStart w:id="0" w:name="_GoBack"/>
-      <w:bookmarkEnd w:id="0"/>
-      <w:r>
-        <w:rPr>
-          <w:noProof/>
+        <w:t>MAYBE ADD SOMETHING ABOUT SYSTICK IN HERE?</w:t>
+      </w:r>
+    </w:p>
+    <w:p>
+      <w:pPr>
+        <w:pStyle w:val="Heading2"/>
+        <w:rPr>
+          <w:lang w:val="en-CA"/>
+        </w:rPr>
+      </w:pPr>
+      <w:r>
+        <w:rPr>
+          <w:lang w:val="en-CA"/>
+        </w:rPr>
+        <w:t>Writing Sine Wave to Flash and Playback from Audio</w:t>
+      </w:r>
+    </w:p>
+    <w:p>
+      <w:pPr>
+        <w:ind w:firstLine="288"/>
+        <w:jc w:val="both"/>
+        <w:rPr>
           <w:u w:val="single"/>
           <w:lang w:val="en-CA"/>
         </w:rPr>
-        <w:t xml:space="preserve"> SYSTICK IN HERE?</w:t>
-      </w:r>
-    </w:p>
-    <w:p>
-      <w:pPr>
-        <w:pStyle w:val="Heading2"/>
-        <w:rPr>
-          <w:lang w:val="en-CA"/>
-        </w:rPr>
-      </w:pPr>
-      <w:r>
-        <w:rPr>
-          <w:lang w:val="en-CA"/>
-        </w:rPr>
-        <w:t>Writing Sine Wave to Flash and Playback from Audio</w:t>
+      </w:pPr>
+      <w:r>
+        <w:rPr>
+          <w:lang w:val="en-CA"/>
+        </w:rPr>
+        <w:t xml:space="preserve">We were provided with a document [3] that helped us instantiate and understand the external flash of the board. </w:t>
+      </w:r>
+      <w:r>
+        <w:rPr>
+          <w:lang w:val="en-CA"/>
+        </w:rPr>
+        <w:t xml:space="preserve">While computing each sine wave, we also wrote it to the QSPI. This was done using the function </w:t>
+      </w:r>
+      <w:proofErr w:type="spellStart"/>
+      <w:r>
+        <w:rPr>
+          <w:lang w:val="en-CA"/>
+        </w:rPr>
+        <w:t>BSP_QSPI_Write</w:t>
+      </w:r>
+      <w:proofErr w:type="spellEnd"/>
+      <w:r>
+        <w:rPr>
+          <w:lang w:val="en-CA"/>
+        </w:rPr>
+        <w:t xml:space="preserve"> [4] </w:t>
+      </w:r>
+      <w:r>
+        <w:rPr>
+          <w:lang w:val="en-CA"/>
+        </w:rPr>
+        <w:t>which takes in 3 parameters</w:t>
+      </w:r>
+      <w:r>
+        <w:rPr>
+          <w:lang w:val="en-CA"/>
+        </w:rPr>
+        <w:t xml:space="preserve">; pointer to data (sine wave) to be written, write starting address and the size of the data to write. This function writes to the QSPI memory. Next, in order to read values from the QSPI, we used the function </w:t>
+      </w:r>
+      <w:proofErr w:type="spellStart"/>
+      <w:r>
+        <w:rPr>
+          <w:lang w:val="en-CA"/>
+        </w:rPr>
+        <w:t>BSP_QSPI_Read</w:t>
+      </w:r>
+      <w:proofErr w:type="spellEnd"/>
+      <w:r>
+        <w:rPr>
+          <w:lang w:val="en-CA"/>
+        </w:rPr>
+        <w:t xml:space="preserve"> </w:t>
+      </w:r>
+      <w:r>
+        <w:rPr>
+          <w:lang w:val="en-CA"/>
+        </w:rPr>
+        <w:t xml:space="preserve">[4] and </w:t>
+      </w:r>
+      <w:r>
+        <w:rPr>
+          <w:u w:val="single"/>
+          <w:lang w:val="en-CA"/>
+        </w:rPr>
+        <w:t>this allowed us to ou</w:t>
+      </w:r>
+      <w:r>
+        <w:rPr>
+          <w:u w:val="single"/>
+          <w:lang w:val="en-CA"/>
+        </w:rPr>
+        <w:t>t</w:t>
+      </w:r>
+      <w:r>
+        <w:rPr>
+          <w:u w:val="single"/>
+          <w:lang w:val="en-CA"/>
+        </w:rPr>
+        <w:t xml:space="preserve">put sample to the audio interface using the flash memory. </w:t>
       </w:r>
     </w:p>
     <w:p>
@@ -2815,1005 +2783,427 @@
           <w:lang w:val="en-CA"/>
         </w:rPr>
       </w:pPr>
-      <w:r>
-        <w:rPr>
-          <w:lang w:val="en-CA"/>
-        </w:rPr>
-        <w:t xml:space="preserve">We were provided with a document [3] that helped us instantiate and understand the external flash of the board. </w:t>
-      </w:r>
-      <w:r>
-        <w:rPr>
-          <w:lang w:val="en-CA"/>
-        </w:rPr>
-        <w:t>While computing each sine wave, we also wrote it to the QSPI. This was done using the function BSP_QSPI_Write [4] which takes in 3 parameters</w:t>
-      </w:r>
-      <w:r>
-        <w:rPr>
-          <w:lang w:val="en-CA"/>
-        </w:rPr>
-        <w:t xml:space="preserve">; pointer to data (sine wave) to be written, write starting address and the size of the data to write. This function writes to the QSPI memory. Next, in order to read values from the QSPI, we used the function BSP_QSPI_Read </w:t>
-      </w:r>
-      <w:r>
-        <w:rPr>
-          <w:lang w:val="en-CA"/>
-        </w:rPr>
-        <w:t xml:space="preserve">[4] and </w:t>
-      </w:r>
-      <w:r>
-        <w:rPr>
-          <w:highlight w:val="yellow"/>
+    </w:p>
+    <w:p>
+      <w:pPr>
+        <w:jc w:val="both"/>
+        <w:rPr>
+          <w:lang w:val="en-CA"/>
+        </w:rPr>
+      </w:pPr>
+      <w:r>
+        <w:rPr>
+          <w:lang w:val="en-CA"/>
+        </w:rPr>
+        <w:t xml:space="preserve">The following </w:t>
+      </w:r>
+      <w:r>
+        <w:rPr>
+          <w:lang w:val="en-CA"/>
+        </w:rPr>
+        <w:t>software architecture</w:t>
+      </w:r>
+      <w:r>
+        <w:rPr>
+          <w:lang w:val="en-CA"/>
+        </w:rPr>
+        <w:t xml:space="preserve"> visually</w:t>
+      </w:r>
+      <w:r>
+        <w:rPr>
+          <w:lang w:val="en-CA"/>
+        </w:rPr>
+        <w:t xml:space="preserve"> explains our approach </w:t>
+      </w:r>
+      <w:r>
+        <w:rPr>
+          <w:lang w:val="en-CA"/>
+        </w:rPr>
+        <w:t>to the initial part of this experiment</w:t>
+      </w:r>
+      <w:r>
+        <w:rPr>
+          <w:lang w:val="en-CA"/>
+        </w:rPr>
+        <w:t>:</w:t>
+      </w:r>
+    </w:p>
+    <w:p>
+      <w:pPr>
+        <w:jc w:val="both"/>
+        <w:rPr>
+          <w:lang w:val="en-CA"/>
+        </w:rPr>
+      </w:pPr>
+      <w:r>
+        <w:rPr>
+          <w:lang w:val="en-CA"/>
+        </w:rPr>
+        <w:t xml:space="preserve"> </w:t>
+      </w:r>
+    </w:p>
+    <w:p>
+      <w:pPr>
+        <w:jc w:val="both"/>
+        <w:rPr>
+          <w:lang w:val="en-CA"/>
+        </w:rPr>
+      </w:pPr>
+    </w:p>
+    <w:p>
+      <w:pPr>
+        <w:rPr>
+          <w:lang w:val="en-CA"/>
+        </w:rPr>
+      </w:pPr>
+      <w:r>
+        <w:rPr>
+          <w:lang w:val="en-CA"/>
+        </w:rPr>
+        <w:t>[INSERT BLOCK DIAGRAM HERE]</w:t>
+      </w:r>
+    </w:p>
+    <w:p>
+      <w:pPr>
+        <w:rPr>
+          <w:lang w:val="en-CA"/>
+        </w:rPr>
+      </w:pPr>
+    </w:p>
+    <w:p>
+      <w:pPr>
+        <w:pStyle w:val="Heading1"/>
+        <w:rPr>
+          <w:lang w:val="en-CA"/>
+        </w:rPr>
+      </w:pPr>
+      <w:r>
+        <w:rPr>
+          <w:lang w:val="en-CA"/>
+        </w:rPr>
+        <w:t>Results</w:t>
+      </w:r>
+    </w:p>
+    <w:p>
+      <w:pPr>
+        <w:jc w:val="both"/>
+        <w:rPr>
+          <w:lang w:val="en-CA"/>
+        </w:rPr>
+      </w:pPr>
+      <w:r>
+        <w:rPr>
+          <w:lang w:val="en-CA"/>
+        </w:rPr>
+        <w:t xml:space="preserve">Two sine wave signals (mixed) were displayed on the oscilloscope pleasantly. </w:t>
+      </w:r>
+      <w:r>
+        <w:rPr>
           <w:u w:val="single"/>
           <w:lang w:val="en-CA"/>
         </w:rPr>
-        <w:t>this allowed us to ou</w:t>
-      </w:r>
-      <w:r>
-        <w:rPr>
-          <w:highlight w:val="yellow"/>
+        <w:t>The signal had fluctuating amplitudes, and this occurred because of</w:t>
+      </w:r>
+      <w:r>
+        <w:rPr>
+          <w:lang w:val="en-CA"/>
+        </w:rPr>
+        <w:t xml:space="preserve"> _____.  Furthermore, by plugging a headphone into the stereo jack we were able to hear </w:t>
+      </w:r>
+      <w:r>
+        <w:rPr>
+          <w:lang w:val="en-CA"/>
+        </w:rPr>
+        <w:t xml:space="preserve">two types of notes. </w:t>
+      </w:r>
+      <w:r>
+        <w:rPr>
+          <w:lang w:val="en-CA"/>
+        </w:rPr>
+        <w:t>This is because for this part of the experiment, we are listening to the mixed signals</w:t>
+      </w:r>
+      <w:r>
+        <w:rPr>
+          <w:lang w:val="en-CA"/>
+        </w:rPr>
+        <w:t xml:space="preserve"> (x</w:t>
+      </w:r>
+      <w:r>
+        <w:rPr>
+          <w:vertAlign w:val="subscript"/>
+          <w:lang w:val="en-CA"/>
+        </w:rPr>
+        <w:t>1</w:t>
+      </w:r>
+      <w:r>
+        <w:rPr>
+          <w:lang w:val="en-CA"/>
+        </w:rPr>
+        <w:t>(t) and x</w:t>
+      </w:r>
+      <w:r>
+        <w:rPr>
+          <w:vertAlign w:val="subscript"/>
+          <w:lang w:val="en-CA"/>
+        </w:rPr>
+        <w:t>2</w:t>
+      </w:r>
+      <w:r>
+        <w:rPr>
+          <w:lang w:val="en-CA"/>
+        </w:rPr>
+        <w:t>(t)) and this</w:t>
+      </w:r>
+      <w:r>
+        <w:rPr>
+          <w:lang w:val="en-CA"/>
+        </w:rPr>
+        <w:t xml:space="preserve"> is in</w:t>
+      </w:r>
+      <w:r>
+        <w:rPr>
+          <w:lang w:val="en-CA"/>
+        </w:rPr>
+        <w:t xml:space="preserve"> </w:t>
+      </w:r>
+      <w:r>
+        <w:rPr>
+          <w:lang w:val="en-CA"/>
+        </w:rPr>
+        <w:t>coherence</w:t>
+      </w:r>
+      <w:r>
+        <w:rPr>
+          <w:lang w:val="en-CA"/>
+        </w:rPr>
+        <w:t xml:space="preserve"> with our laboratory documentation </w:t>
+      </w:r>
+      <w:r>
+        <w:rPr>
+          <w:lang w:val="en-CA"/>
+        </w:rPr>
+        <w:t>mentioning that this is normal to hear as it is a linear combination of the original sine waves.</w:t>
+      </w:r>
+    </w:p>
+    <w:p>
+      <w:pPr>
+        <w:pStyle w:val="Heading1"/>
+        <w:rPr>
+          <w:lang w:val="en-CA"/>
+        </w:rPr>
+      </w:pPr>
+      <w:r>
+        <w:rPr>
+          <w:lang w:val="en-CA"/>
+        </w:rPr>
+        <w:t>Conclusion</w:t>
+      </w:r>
+    </w:p>
+    <w:p>
+      <w:pPr>
+        <w:tabs>
+          <w:tab w:val="right" w:pos="426"/>
+        </w:tabs>
+        <w:ind w:firstLine="284"/>
+        <w:jc w:val="both"/>
+        <w:rPr>
+          <w:lang w:val="en-CA"/>
+        </w:rPr>
+      </w:pPr>
+      <w:r>
+        <w:rPr>
+          <w:lang w:val="en-CA"/>
+        </w:rPr>
+        <w:tab/>
+      </w:r>
+      <w:r>
+        <w:rPr>
+          <w:lang w:val="en-CA"/>
+        </w:rPr>
+        <w:t xml:space="preserve">The following lab allowed us to dive into a microprocessor and understand its components by building an audio </w:t>
+      </w:r>
+      <w:r>
+        <w:rPr>
+          <w:lang w:val="en-CA"/>
+        </w:rPr>
+        <w:t>a</w:t>
+      </w:r>
+      <w:r>
+        <w:rPr>
+          <w:lang w:val="en-CA"/>
+        </w:rPr>
+        <w:t xml:space="preserve">pplication. </w:t>
+      </w:r>
+      <w:r>
+        <w:rPr>
+          <w:lang w:val="en-CA"/>
+        </w:rPr>
+        <w:t xml:space="preserve">The initial part of the lab report allowed us to incorporate different </w:t>
+      </w:r>
+      <w:r>
+        <w:rPr>
+          <w:lang w:val="en-CA"/>
+        </w:rPr>
+        <w:t xml:space="preserve">functions and libraries (namely QSPI and CMSIS-DSP) to output mixed sine waves. </w:t>
+      </w:r>
+      <w:r>
+        <w:rPr>
+          <w:lang w:val="en-CA"/>
+        </w:rPr>
+        <w:t xml:space="preserve">The biggest challenge faced during the initial process was how to read and write samples to the external flash memory. Through reading the link the teaching assistant provided us, we were able to determine what </w:t>
+      </w:r>
+      <w:r>
+        <w:rPr>
           <w:u w:val="single"/>
           <w:lang w:val="en-CA"/>
         </w:rPr>
-        <w:t>t</w:t>
-      </w:r>
-      <w:r>
-        <w:rPr>
-          <w:highlight w:val="yellow"/>
-          <w:u w:val="single"/>
-          <w:lang w:val="en-CA"/>
-        </w:rPr>
-        <w:t>put sample to the audio interface using the flash memory.</w:t>
-      </w:r>
-      <w:r>
-        <w:rPr>
-          <w:u w:val="single"/>
+        <w:t>class</w:t>
+      </w:r>
+      <w:r>
+        <w:rPr>
+          <w:lang w:val="en-CA"/>
+        </w:rPr>
+        <w:t xml:space="preserve"> to use and how. We were able to read from the flash memory and then output the </w:t>
+      </w:r>
+      <w:r>
+        <w:rPr>
+          <w:lang w:val="en-CA"/>
+        </w:rPr>
+        <w:t>number</w:t>
+      </w:r>
+      <w:r>
+        <w:rPr>
+          <w:lang w:val="en-CA"/>
+        </w:rPr>
+        <w:t xml:space="preserve"> of samples on to the oscilloscope. The oscilloscope portrayed an appropriate mixed signal. Since we used coeffi</w:t>
+      </w:r>
+      <w:r>
+        <w:rPr>
+          <w:lang w:val="en-CA"/>
+        </w:rPr>
+        <w:t>ci</w:t>
+      </w:r>
+      <w:r>
+        <w:rPr>
+          <w:lang w:val="en-CA"/>
+        </w:rPr>
+        <w:t xml:space="preserve">ents of 0.5, to center the signal, we were able to clearly see the signals. Finally, while the oscilloscope was running, we also managed to get playback </w:t>
+      </w:r>
+      <w:r>
+        <w:rPr>
+          <w:lang w:val="en-CA"/>
+        </w:rPr>
+        <w:t>of x</w:t>
+      </w:r>
+      <w:r>
+        <w:rPr>
+          <w:vertAlign w:val="subscript"/>
+          <w:lang w:val="en-CA"/>
+        </w:rPr>
+        <w:t>1</w:t>
+      </w:r>
+      <w:r>
+        <w:rPr>
+          <w:lang w:val="en-CA"/>
+        </w:rPr>
+        <w:t>(t) and x</w:t>
+      </w:r>
+      <w:r>
+        <w:rPr>
+          <w:vertAlign w:val="subscript"/>
+          <w:lang w:val="en-CA"/>
+        </w:rPr>
+        <w:t>2</w:t>
+      </w:r>
+      <w:r>
+        <w:rPr>
+          <w:lang w:val="en-CA"/>
+        </w:rPr>
+        <w:t>(t), where each of them contained two notes that are a linear combination of the original signals (s</w:t>
+      </w:r>
+      <w:r>
+        <w:rPr>
+          <w:vertAlign w:val="subscript"/>
+          <w:lang w:val="en-CA"/>
+        </w:rPr>
+        <w:t>1</w:t>
+      </w:r>
+      <w:r>
+        <w:rPr>
+          <w:lang w:val="en-CA"/>
+        </w:rPr>
+        <w:t>(t) and s</w:t>
+      </w:r>
+      <w:r>
+        <w:rPr>
+          <w:vertAlign w:val="subscript"/>
+          <w:lang w:val="en-CA"/>
+        </w:rPr>
+        <w:t>2</w:t>
+      </w:r>
+      <w:r>
+        <w:rPr>
+          <w:lang w:val="en-CA"/>
+        </w:rPr>
+        <w:t>(t)).</w:t>
+      </w:r>
+      <w:r>
+        <w:rPr>
           <w:lang w:val="en-CA"/>
         </w:rPr>
         <w:t xml:space="preserve"> </w:t>
       </w:r>
-    </w:p>
-    <w:p>
-      <w:pPr>
-        <w:pStyle w:val="Heading1"/>
-      </w:pPr>
-      <w:r>
-        <w:t xml:space="preserve">Prepare Your Paper </w:t>
-      </w:r>
-      <w:r>
-        <w:t>Before</w:t>
-      </w:r>
-      <w:r>
-        <w:t xml:space="preserve"> Styling</w:t>
-      </w:r>
-    </w:p>
-    <w:p>
-      <w:pPr>
-        <w:pStyle w:val="BodyText"/>
-        <w:rPr>
-          <w:lang w:val="en-US"/>
-        </w:rPr>
-      </w:pPr>
-      <w:r>
-        <w:t>Before</w:t>
-      </w:r>
-      <w:r>
-        <w:t xml:space="preserve"> you begin to format your paper, first write and save the content as a separate text file. </w:t>
-      </w:r>
-      <w:r>
-        <w:rPr>
-          <w:lang w:val="en-US"/>
-        </w:rPr>
-        <w:t>Complete all content and organizational editing before formatting. Please note sections A-D below for more information on proofreading, spelling and grammar.</w:t>
-      </w:r>
-    </w:p>
-    <w:p>
-      <w:pPr>
-        <w:pStyle w:val="BodyText"/>
-      </w:pPr>
-      <w:r>
-        <w:t>Keep your text and graphic files separate until after the text has been formatted and styled. Do not use hard tabs, and limit use of hard returns to only one return at the end of a paragraph. Do not add any kind of pagination anywhere in the paper. Do not number text heads-the template will do that for you.</w:t>
-      </w:r>
-    </w:p>
-    <w:p>
-      <w:pPr>
-        <w:pStyle w:val="Heading2"/>
-      </w:pPr>
-      <w:r>
-        <w:t>Abbreviations</w:t>
-      </w:r>
-      <w:r>
-        <w:t xml:space="preserve"> and Acronyms</w:t>
-      </w:r>
-    </w:p>
-    <w:p>
-      <w:pPr>
-        <w:pStyle w:val="BodyText"/>
-      </w:pPr>
-      <w:r>
-        <w:t>Define abbreviations and acronyms the first time they are used in the text, even after they have been defined in the abstract. Abbreviations such as IEEE, SI, MKS, CGS, sc, dc, and rms do not have to be defined. Do not use abbreviations in the title or heads unless they are unavoidable.</w:t>
-      </w:r>
-    </w:p>
-    <w:p>
-      <w:pPr>
-        <w:pStyle w:val="Heading2"/>
-      </w:pPr>
-      <w:r>
-        <w:t>Units</w:t>
-      </w:r>
-    </w:p>
-    <w:p>
-      <w:pPr>
-        <w:pStyle w:val="bulletlist"/>
-      </w:pPr>
-      <w:r>
-        <w:t xml:space="preserve">Use </w:t>
-      </w:r>
-      <w:r>
-        <w:t>either</w:t>
-      </w:r>
-      <w:r>
-        <w:t xml:space="preserve"> SI (MKS) or CGS as primary units. (SI units are encouraged.) English units may be used as secondary units (in parentheses). An exception would be the use of English units as identifiers in trade, such as “3.5-inch disk drive”.</w:t>
-      </w:r>
-    </w:p>
-    <w:p>
-      <w:pPr>
-        <w:pStyle w:val="bulletlist"/>
-      </w:pPr>
-      <w:r>
-        <w:lastRenderedPageBreak/>
-        <w:t>Avoid combining SI and CGS units, such as current in amperes and magnetic field in oersteds. This often leads to confusion because equations do not balance dimensionally. If you must use mixed units, clearly state the units for each quantity that you use in an equation.</w:t>
-      </w:r>
-    </w:p>
-    <w:p>
-      <w:pPr>
-        <w:pStyle w:val="bulletlist"/>
-      </w:pPr>
-      <w:r>
-        <w:t>Do not mix complete spellings and abbreviations of units: “Wb/m2” or “webers per square meter”, not “webers/m2”.  Spell out units when they appear in text: “. . . a few henries”, not “. . . a few H”.</w:t>
-      </w:r>
-    </w:p>
-    <w:p>
-      <w:pPr>
-        <w:pStyle w:val="sponsors"/>
-        <w:framePr w:wrap="auto" w:vAnchor="page" w:hAnchor="page" w:x="918" w:y="15121"/>
-        <w:ind w:firstLine="289"/>
-      </w:pPr>
-      <w:r>
-        <w:t>Identif</w:t>
-      </w:r>
-      <w:r>
-        <w:t xml:space="preserve">y applicable </w:t>
-      </w:r>
-      <w:r>
-        <w:t>funding agency</w:t>
-      </w:r>
-      <w:r>
-        <w:t xml:space="preserve"> here. </w:t>
-      </w:r>
-      <w:r>
-        <w:rPr>
-          <w:iCs/>
-        </w:rPr>
-        <w:t>If none, delete this text box</w:t>
-      </w:r>
-      <w:r>
-        <w:rPr>
-          <w:iCs/>
-        </w:rPr>
-        <w:t>.</w:t>
-      </w:r>
-    </w:p>
-    <w:p>
-      <w:pPr>
-        <w:pStyle w:val="bulletlist"/>
-      </w:pPr>
-      <w:r>
-        <w:t xml:space="preserve">Use a zero before decimal points: “0.25”, not “.25”. Use “cm3”, not “cc”. </w:t>
-      </w:r>
-      <w:r>
-        <w:t>(</w:t>
-      </w:r>
-      <w:r>
-        <w:rPr>
-          <w:i/>
-          <w:iCs/>
-        </w:rPr>
-        <w:t>bullet list</w:t>
-      </w:r>
-      <w:r>
-        <w:t>)</w:t>
-      </w:r>
-    </w:p>
-    <w:p>
-      <w:pPr>
-        <w:pStyle w:val="Heading2"/>
-      </w:pPr>
-      <w:r>
-        <w:t>Equations</w:t>
-      </w:r>
-    </w:p>
-    <w:p>
-      <w:pPr>
-        <w:pStyle w:val="BodyText"/>
-      </w:pPr>
-      <w:r>
-        <w:t>The equations are an exception to the prescribed specifications of this template. You will need to determine whether or not your equation should be typed using either the Times New Roman or the Symbol font (please no other font). To create multileveled equations, it may be necessary to treat the equation as a graphic and insert it into the text after your paper is styled.</w:t>
-      </w:r>
-    </w:p>
-    <w:p>
-      <w:pPr>
-        <w:pStyle w:val="BodyText"/>
-        <w:rPr>
-          <w:lang w:val="en-US"/>
-        </w:rPr>
-      </w:pPr>
-      <w:r>
-        <w:t>Number equations consecutively. Equation numbers, within parentheses, are to position flush right, as in (1), using a right tab stop. To make your equations more compact, you may use the solidus ( / ), the exp function, or appropriate exponents. Italicize Roman symbols for quantities and variables, but not Greek symbols. Use a long dash rather than a hyphen for a minus sign. Punctuate equations with commas or periods when they are part of a sentence, as in</w:t>
-      </w:r>
-      <w:r>
-        <w:rPr>
-          <w:lang w:val="en-US"/>
-        </w:rPr>
-        <w:t>:</w:t>
-      </w:r>
-    </w:p>
-    <w:p>
-      <w:pPr>
-        <w:pStyle w:val="equation"/>
-      </w:pPr>
-      <w:r>
-        <w:tab/>
-      </w:r>
-      <w:r>
-        <w:rPr>
-          <w:rFonts w:ascii="Times New Roman" w:hAnsi="Times New Roman" w:cs="Times New Roman"/>
-          <w:i/>
-        </w:rPr>
-        <w:t>a</w:t>
-      </w:r>
-      <w:r>
-        <w:t></w:t>
-      </w:r>
-      <w:r>
-        <w:t></w:t>
-      </w:r>
-      <w:r>
-        <w:t></w:t>
-      </w:r>
-      <w:r>
-        <w:rPr>
-          <w:rFonts w:ascii="Times New Roman" w:hAnsi="Times New Roman" w:cs="Times New Roman"/>
-          <w:i/>
-        </w:rPr>
-        <w:t>b</w:t>
-      </w:r>
-      <w:r>
-        <w:t></w:t>
-      </w:r>
-      <w:r>
-        <w:t></w:t>
-      </w:r>
-      <w:r>
-        <w:t></w:t>
-      </w:r>
-      <w:r>
-        <w:t></w:t>
-      </w:r>
-      <w:r>
-        <w:t></w:t>
-      </w:r>
-      <w:r>
-        <w:tab/>
-      </w:r>
-      <w:r>
-        <w:t></w:t>
-      </w:r>
-      <w:r>
-        <w:t></w:t>
-      </w:r>
-      <w:r>
-        <w:t></w:t>
-      </w:r>
-    </w:p>
-    <w:p>
-      <w:pPr>
-        <w:pStyle w:val="BodyText"/>
-      </w:pPr>
-      <w:r>
-        <w:t>Note that the equation is centered using a center tab stop. Be sure that the symbols in your equation have been defined before or immediately following the equation. Use “(1)”, not “Eq. (1)” or “equation (1)”, except at the beginning of a sentence: “Equation (1) is . . .”</w:t>
-      </w:r>
-    </w:p>
-    <w:p>
-      <w:pPr>
-        <w:pStyle w:val="Heading2"/>
-      </w:pPr>
-      <w:r>
-        <w:t>Some Common Mistakes</w:t>
-      </w:r>
-    </w:p>
-    <w:p>
-      <w:pPr>
-        <w:pStyle w:val="bulletlist"/>
-      </w:pPr>
-      <w:r>
-        <w:t>The word “data” is plural, not singular.</w:t>
-      </w:r>
-    </w:p>
-    <w:p>
-      <w:pPr>
-        <w:pStyle w:val="bulletlist"/>
-      </w:pPr>
-      <w:r>
-        <w:t xml:space="preserve">The subscript for the permeability of vacuum </w:t>
-      </w:r>
-      <w:r>
-        <w:rPr>
-          <w:rFonts w:ascii="Symbol" w:hAnsi="Symbol" w:cs="Symbol"/>
-          <w:i/>
-          <w:iCs/>
-          <w:snapToGrid w:val="0"/>
-        </w:rPr>
-        <w:t></w:t>
+      <w:r>
+        <w:rPr>
+          <w:lang w:val="en-CA"/>
+        </w:rPr>
+        <w:t xml:space="preserve">The next part of the lab will be to implement a </w:t>
+      </w:r>
+      <w:proofErr w:type="spellStart"/>
+      <w:r>
+        <w:rPr>
+          <w:lang w:val="en-CA"/>
+        </w:rPr>
+        <w:t>FastICA</w:t>
+      </w:r>
+      <w:proofErr w:type="spellEnd"/>
+      <w:r>
+        <w:rPr>
+          <w:lang w:val="en-CA"/>
+        </w:rPr>
+        <w:t xml:space="preserve"> that will separate the sine wave signals to </w:t>
+      </w:r>
+      <w:r>
+        <w:rPr>
+          <w:lang w:val="en-CA"/>
+        </w:rPr>
+        <w:t>recover the original signals s</w:t>
       </w:r>
       <w:r>
         <w:rPr>
           <w:vertAlign w:val="subscript"/>
-        </w:rPr>
-        <w:t>0</w:t>
-      </w:r>
-      <w:r>
-        <w:t>, and other common scientific constants, is zero with subscript formatting, not a lowercase letter “o”.</w:t>
-      </w:r>
-    </w:p>
-    <w:p>
-      <w:pPr>
-        <w:pStyle w:val="bulletlist"/>
-      </w:pPr>
-      <w:r>
-        <w:t xml:space="preserve">In American </w:t>
-      </w:r>
-      <w:r>
-        <w:t>English, commas, semi</w:t>
-      </w:r>
-      <w:r>
-        <w:t>colons, periods, question and exclamation marks are located within quotation marks only when a complete thought or name is cited, such as a title or full quotation. When quotation marks are used, instead of a bold or italic typeface, to highlight a word or phrase, punctuation should appear outside of the quotation marks. A parenthetical phrase or statement at the end of a sentence is punctuated outside of the closing parenthesis (like this). (A parenthetical sentence is punctuated within the parentheses.)</w:t>
-      </w:r>
-    </w:p>
-    <w:p>
-      <w:pPr>
-        <w:pStyle w:val="bulletlist"/>
-      </w:pPr>
-      <w:r>
-        <w:t>A graph within a graph is an “inset”, not an “insert”. The word alternatively is preferred to the word “alternately” (unless you really mean something that alternates).</w:t>
-      </w:r>
-    </w:p>
-    <w:p>
-      <w:pPr>
-        <w:pStyle w:val="bulletlist"/>
-      </w:pPr>
-      <w:r>
-        <w:lastRenderedPageBreak/>
-        <w:t>Do not use the word “essentially” to mean “approximately” or “effectively”.</w:t>
-      </w:r>
-    </w:p>
-    <w:p>
-      <w:pPr>
-        <w:pStyle w:val="bulletlist"/>
-      </w:pPr>
-      <w:r>
-        <w:t>In your paper title, if the words “that uses” can accurately replace the word “using”, capitalize the “u”; if not, keep using lower-cased.</w:t>
-      </w:r>
-    </w:p>
-    <w:p>
-      <w:pPr>
-        <w:pStyle w:val="bulletlist"/>
-      </w:pPr>
-      <w:r>
-        <w:t>Be aware of the different meanings of the homophones “affect” and “effect”, “complement” and “compliment”, “discreet” and “discrete”, “principal” and “principle”.</w:t>
-      </w:r>
-    </w:p>
-    <w:p>
-      <w:pPr>
-        <w:pStyle w:val="bulletlist"/>
-      </w:pPr>
-      <w:r>
-        <w:t>Do not confuse “imply” and “infer”.</w:t>
-      </w:r>
-    </w:p>
-    <w:p>
-      <w:pPr>
-        <w:pStyle w:val="bulletlist"/>
-      </w:pPr>
-      <w:r>
-        <w:t>The prefix “non” is not a word; it should be joined to the word it modifies, usually without a hyphen.</w:t>
-      </w:r>
-    </w:p>
-    <w:p>
-      <w:pPr>
-        <w:pStyle w:val="bulletlist"/>
-      </w:pPr>
-      <w:r>
-        <w:t>There is no period after the “et” in the Latin abbreviation “et al.”.</w:t>
-      </w:r>
-    </w:p>
-    <w:p>
-      <w:pPr>
-        <w:pStyle w:val="bulletlist"/>
-      </w:pPr>
-      <w:r>
-        <w:t>The abbreviation “i.e.” means “that is”, and the abbreviation “e.g.” means “for example”.</w:t>
-      </w:r>
-    </w:p>
-    <w:p>
-      <w:pPr>
-        <w:pStyle w:val="BodyText"/>
-      </w:pPr>
-      <w:r>
-        <w:t>An excellent style manual for science writers is [7].</w:t>
-      </w:r>
-    </w:p>
-    <w:p>
-      <w:pPr>
-        <w:pStyle w:val="Heading1"/>
-      </w:pPr>
-      <w:r>
-        <w:t xml:space="preserve">Using the </w:t>
-      </w:r>
-      <w:r>
-        <w:t>Template</w:t>
-      </w:r>
-    </w:p>
-    <w:p>
-      <w:pPr>
-        <w:pStyle w:val="BodyText"/>
-      </w:pPr>
-      <w:r>
-        <w:t>After the text edit has been completed, the paper is ready for the template. Duplicate the template file by using the Save As command, and use the naming convention prescribed by your conference for the name of your paper. In this newly created file, highlight all of the contents and import your prepared text file. You are now ready to style your paper; use the scroll down window on the left of the MS Word Formatting toolbar.</w:t>
-      </w:r>
-    </w:p>
-    <w:p>
-      <w:pPr>
-        <w:pStyle w:val="Heading2"/>
-      </w:pPr>
-      <w:r>
-        <w:t>Authors</w:t>
-      </w:r>
-      <w:r>
-        <w:t xml:space="preserve"> and Affiliations</w:t>
-      </w:r>
-    </w:p>
-    <w:p>
-      <w:pPr>
-        <w:pStyle w:val="BodyText"/>
-      </w:pPr>
-      <w:r>
-        <w:rPr>
-          <w:b/>
-        </w:rPr>
-        <w:t>The template is designed</w:t>
-      </w:r>
-      <w:r>
-        <w:rPr>
-          <w:b/>
-          <w:lang w:val="en-US"/>
-        </w:rPr>
-        <w:t xml:space="preserve"> for,</w:t>
-      </w:r>
-      <w:r>
-        <w:rPr>
-          <w:b/>
-        </w:rPr>
-        <w:t xml:space="preserve"> but not limited to</w:t>
-      </w:r>
-      <w:r>
-        <w:rPr>
-          <w:b/>
-          <w:lang w:val="en-US"/>
-        </w:rPr>
-        <w:t xml:space="preserve">, </w:t>
-      </w:r>
-      <w:r>
-        <w:rPr>
-          <w:b/>
-          <w:lang w:val="en-US"/>
-        </w:rPr>
-        <w:t>six</w:t>
-      </w:r>
-      <w:r>
-        <w:rPr>
-          <w:b/>
-          <w:lang w:val="en-US"/>
-        </w:rPr>
-        <w:t xml:space="preserve"> authors.</w:t>
-      </w:r>
-      <w:r>
-        <w:rPr>
-          <w:lang w:val="en-US"/>
-        </w:rPr>
-        <w:t xml:space="preserve"> A minimum of one author is required for all conference articles. </w:t>
-      </w:r>
-      <w:r>
-        <w:t>Author names should be listed starting from left to right and then moving down to the next line. This is the author sequence that will be used in future citations and by indexing services.</w:t>
-      </w:r>
-      <w:r>
-        <w:t xml:space="preserve"> </w:t>
-      </w:r>
-      <w:r>
-        <w:t>Names should not be listed in columns nor group by affiliation.</w:t>
-      </w:r>
-      <w:r>
-        <w:rPr>
-          <w:lang w:val="en-US"/>
-        </w:rPr>
-        <w:t xml:space="preserve"> </w:t>
-      </w:r>
-      <w:r>
-        <w:t>Please keep your affiliations as succinct as possible (for example, do not differentiate among departments of the same organization).</w:t>
-      </w:r>
-    </w:p>
-    <w:p>
-      <w:pPr>
-        <w:pStyle w:val="Heading3"/>
-      </w:pPr>
-      <w:r>
-        <w:t xml:space="preserve">For papers with more than six authors: </w:t>
-      </w:r>
-      <w:r>
-        <w:rPr>
-          <w:i w:val="0"/>
-        </w:rPr>
-        <w:t>Add author names horizontally, moving to a third row if needed for more than 8 authors.</w:t>
-      </w:r>
-    </w:p>
-    <w:p>
-      <w:pPr>
-        <w:pStyle w:val="Heading3"/>
-      </w:pPr>
-      <w:r>
-        <w:t xml:space="preserve">For </w:t>
-      </w:r>
-      <w:r>
-        <w:t>papers with less than six authors</w:t>
-      </w:r>
-      <w:r>
-        <w:t xml:space="preserve">: </w:t>
-      </w:r>
-      <w:r>
-        <w:rPr>
-          <w:i w:val="0"/>
-        </w:rPr>
-        <w:t>To change the default, adjust the template as follows.</w:t>
-      </w:r>
-    </w:p>
-    <w:p>
-      <w:pPr>
-        <w:pStyle w:val="Heading4"/>
-      </w:pPr>
-      <w:r>
-        <w:t>Selection</w:t>
-      </w:r>
-      <w:r>
-        <w:t xml:space="preserve">: </w:t>
-      </w:r>
-      <w:r>
-        <w:rPr>
-          <w:i w:val="0"/>
-        </w:rPr>
-        <w:t>Highlight all author and affiliation lines.</w:t>
-      </w:r>
-    </w:p>
-    <w:p>
-      <w:pPr>
-        <w:pStyle w:val="Heading4"/>
-      </w:pPr>
-      <w:r>
-        <w:t>Change number of columns:</w:t>
-      </w:r>
-      <w:r>
-        <w:t xml:space="preserve"> </w:t>
-      </w:r>
-      <w:r>
-        <w:rPr>
-          <w:i w:val="0"/>
-        </w:rPr>
-        <w:t xml:space="preserve">Select the Columns icon from the MS Word Standard toolbar and then select </w:t>
-      </w:r>
-      <w:r>
-        <w:rPr>
-          <w:i w:val="0"/>
-        </w:rPr>
-        <w:t>the correct number of columns</w:t>
-      </w:r>
-      <w:r>
-        <w:rPr>
-          <w:i w:val="0"/>
-        </w:rPr>
-        <w:t xml:space="preserve"> from the selection palette.</w:t>
-      </w:r>
-    </w:p>
-    <w:p>
-      <w:pPr>
-        <w:pStyle w:val="Heading4"/>
-        <w:rPr>
-          <w:i w:val="0"/>
-        </w:rPr>
-      </w:pPr>
-      <w:r>
-        <w:t xml:space="preserve">Deletion: </w:t>
-      </w:r>
-      <w:r>
-        <w:rPr>
-          <w:i w:val="0"/>
-        </w:rPr>
-        <w:t xml:space="preserve">Delete the author and affiliation lines for the </w:t>
-      </w:r>
-      <w:r>
-        <w:rPr>
-          <w:i w:val="0"/>
-        </w:rPr>
-        <w:t>extra authors.</w:t>
-      </w:r>
-    </w:p>
-    <w:p>
-      <w:pPr>
-        <w:jc w:val="left"/>
-        <w:rPr>
-          <w:i/>
-          <w:iCs/>
-          <w:noProof/>
-        </w:rPr>
-      </w:pPr>
-    </w:p>
-    <w:p>
-      <w:pPr>
-        <w:pStyle w:val="Heading2"/>
-      </w:pPr>
-      <w:r>
-        <w:t>Identify</w:t>
-      </w:r>
-      <w:r>
-        <w:t xml:space="preserve"> the Headings</w:t>
-      </w:r>
-    </w:p>
-    <w:p>
-      <w:pPr>
-        <w:pStyle w:val="BodyText"/>
-      </w:pPr>
-      <w:r>
-        <w:t>Headings, or heads, are organizational devices that guide the reader through your paper. There are two types: component heads and text heads.</w:t>
-      </w:r>
-    </w:p>
-    <w:p>
-      <w:pPr>
-        <w:pStyle w:val="BodyText"/>
-      </w:pPr>
-      <w:r>
-        <w:t xml:space="preserve">Component heads identify the different components of your paper and are not topically subordinate to each other. Examples include Acknowledgments and References and, for </w:t>
-      </w:r>
-      <w:r>
-        <w:lastRenderedPageBreak/>
-        <w:t>these, the correct style to use is “Heading 5”. Use “figure caption” for your Figure captions, and “table head” for your table title. Run-in heads, such as “Abstract”, will require you to apply a style (in this case, italic) in addition to the style provided by the drop down menu to differentiate the head from the text.</w:t>
-      </w:r>
-    </w:p>
-    <w:p>
-      <w:pPr>
-        <w:pStyle w:val="BodyText"/>
-      </w:pPr>
-      <w:r>
-        <w:t>Text heads organize the topics on a relational, hierarchical basis. For example, the paper title is the primary text head because all subsequent material relates and elaborates on this one topic. If there are two or more sub-topics, the next level head (uppercase Roman numerals) should be used and, conversely, if there are not at least two sub-topics, then no subheads should be introduced. Styles named “Heading 1”, “Heading 2”, “Heading 3”, and “Heading 4” are prescribed.</w:t>
-      </w:r>
-    </w:p>
-    <w:p>
-      <w:pPr>
-        <w:pStyle w:val="Heading2"/>
-      </w:pPr>
-      <w:r>
-        <w:t>Figures and Tables</w:t>
-      </w:r>
-    </w:p>
-    <w:p>
-      <w:pPr>
-        <w:pStyle w:val="Heading4"/>
-      </w:pPr>
-      <w:r>
-        <w:t xml:space="preserve"> </w:t>
-      </w:r>
-      <w:r>
-        <w:t xml:space="preserve">Positioning Figures and Tables: </w:t>
-      </w:r>
-      <w:r>
-        <w:rPr>
-          <w:i w:val="0"/>
-        </w:rPr>
-        <w:t>Place figures and tables at the top and bottom of columns. Avoid placing them in the middle of columns. Large figures and tables may span across both columns. Figure captions should be below the figures; table heads should appear above the tables. Insert figures and tables after they are cited in the text. Use the abbreviation “Fig. 1”, even at the beginning of a sentence.</w:t>
-      </w:r>
-    </w:p>
-    <w:p>
-      <w:pPr>
-        <w:pStyle w:val="tablehead"/>
-      </w:pPr>
-      <w:r>
-        <w:t>Table Type Styles</w:t>
-      </w:r>
-    </w:p>
-    <w:tbl>
-      <w:tblPr>
-        <w:tblW w:w="0" w:type="auto"/>
-        <w:jc w:val="center"/>
-        <w:tblBorders>
-          <w:top w:val="single" w:sz="2" w:space="0" w:color="auto"/>
-          <w:left w:val="single" w:sz="2" w:space="0" w:color="auto"/>
-          <w:bottom w:val="single" w:sz="2" w:space="0" w:color="auto"/>
-          <w:right w:val="single" w:sz="2" w:space="0" w:color="auto"/>
-          <w:insideH w:val="single" w:sz="2" w:space="0" w:color="auto"/>
-          <w:insideV w:val="single" w:sz="2" w:space="0" w:color="auto"/>
-        </w:tblBorders>
-        <w:tblLayout w:type="fixed"/>
-        <w:tblLook w:val="0000" w:firstRow="0" w:lastRow="0" w:firstColumn="0" w:lastColumn="0" w:noHBand="0" w:noVBand="0"/>
-      </w:tblPr>
-      <w:tblGrid>
-        <w:gridCol w:w="720"/>
-        <w:gridCol w:w="2340"/>
-        <w:gridCol w:w="900"/>
-        <w:gridCol w:w="900"/>
-      </w:tblGrid>
-      <w:tr>
-        <w:trPr>
-          <w:cantSplit/>
-          <w:trHeight w:val="240"/>
-          <w:tblHeader/>
-          <w:jc w:val="center"/>
-        </w:trPr>
-        <w:tc>
-          <w:tcPr>
-            <w:tcW w:w="720" w:type="dxa"/>
-            <w:vMerge w:val="restart"/>
-            <w:vAlign w:val="center"/>
-          </w:tcPr>
-          <w:p>
-            <w:pPr>
-              <w:pStyle w:val="tablecolhead"/>
-            </w:pPr>
-            <w:r>
-              <w:t>Table Head</w:t>
-            </w:r>
-          </w:p>
-        </w:tc>
-        <w:tc>
-          <w:tcPr>
-            <w:tcW w:w="4140" w:type="dxa"/>
-            <w:gridSpan w:val="3"/>
-            <w:vAlign w:val="center"/>
-          </w:tcPr>
-          <w:p>
-            <w:pPr>
-              <w:pStyle w:val="tablecolhead"/>
-            </w:pPr>
-            <w:r>
-              <w:t>Table Column Head</w:t>
-            </w:r>
-          </w:p>
-        </w:tc>
-      </w:tr>
-      <w:tr>
-        <w:trPr>
-          <w:cantSplit/>
-          <w:trHeight w:val="240"/>
-          <w:tblHeader/>
-          <w:jc w:val="center"/>
-        </w:trPr>
-        <w:tc>
-          <w:tcPr>
-            <w:tcW w:w="720" w:type="dxa"/>
-            <w:vMerge/>
-          </w:tcPr>
-          <w:p>
-            <w:pPr>
-              <w:rPr>
-                <w:sz w:val="16"/>
-                <w:szCs w:val="16"/>
-              </w:rPr>
-            </w:pPr>
-          </w:p>
-        </w:tc>
-        <w:tc>
-          <w:tcPr>
-            <w:tcW w:w="2340" w:type="dxa"/>
-            <w:vAlign w:val="center"/>
-          </w:tcPr>
-          <w:p>
-            <w:pPr>
-              <w:pStyle w:val="tablecolsubhead"/>
-            </w:pPr>
-            <w:r>
-              <w:t>Table column subhead</w:t>
-            </w:r>
-          </w:p>
-        </w:tc>
-        <w:tc>
-          <w:tcPr>
-            <w:tcW w:w="900" w:type="dxa"/>
-            <w:vAlign w:val="center"/>
-          </w:tcPr>
-          <w:p>
-            <w:pPr>
-              <w:pStyle w:val="tablecolsubhead"/>
-            </w:pPr>
-            <w:r>
-              <w:t>Subhead</w:t>
-            </w:r>
-          </w:p>
-        </w:tc>
-        <w:tc>
-          <w:tcPr>
-            <w:tcW w:w="900" w:type="dxa"/>
-            <w:vAlign w:val="center"/>
-          </w:tcPr>
-          <w:p>
-            <w:pPr>
-              <w:pStyle w:val="tablecolsubhead"/>
-            </w:pPr>
-            <w:r>
-              <w:t>Subhead</w:t>
-            </w:r>
-          </w:p>
-        </w:tc>
-      </w:tr>
-      <w:tr>
-        <w:trPr>
-          <w:trHeight w:val="320"/>
-          <w:jc w:val="center"/>
-        </w:trPr>
-        <w:tc>
-          <w:tcPr>
-            <w:tcW w:w="720" w:type="dxa"/>
-            <w:vAlign w:val="center"/>
-          </w:tcPr>
-          <w:p>
-            <w:pPr>
-              <w:pStyle w:val="tablecopy"/>
-              <w:rPr>
-                <w:sz w:val="8"/>
-                <w:szCs w:val="8"/>
-              </w:rPr>
-            </w:pPr>
-            <w:r>
-              <w:t>copy</w:t>
-            </w:r>
-          </w:p>
-        </w:tc>
-        <w:tc>
-          <w:tcPr>
-            <w:tcW w:w="2340" w:type="dxa"/>
-            <w:vAlign w:val="center"/>
-          </w:tcPr>
-          <w:p>
-            <w:pPr>
-              <w:pStyle w:val="tablecopy"/>
-            </w:pPr>
-            <w:r>
-              <w:t>More table copy</w:t>
-            </w:r>
-            <w:r>
-              <w:rPr>
-                <w:vertAlign w:val="superscript"/>
-              </w:rPr>
-              <w:t>a</w:t>
-            </w:r>
-          </w:p>
-        </w:tc>
-        <w:tc>
-          <w:tcPr>
-            <w:tcW w:w="900" w:type="dxa"/>
-            <w:vAlign w:val="center"/>
-          </w:tcPr>
-          <w:p>
-            <w:pPr>
-              <w:rPr>
-                <w:sz w:val="16"/>
-                <w:szCs w:val="16"/>
-              </w:rPr>
-            </w:pPr>
-          </w:p>
-        </w:tc>
-        <w:tc>
-          <w:tcPr>
-            <w:tcW w:w="900" w:type="dxa"/>
-            <w:vAlign w:val="center"/>
-          </w:tcPr>
-          <w:p>
-            <w:pPr>
-              <w:rPr>
-                <w:sz w:val="16"/>
-                <w:szCs w:val="16"/>
-              </w:rPr>
-            </w:pPr>
-          </w:p>
-        </w:tc>
-      </w:tr>
-    </w:tbl>
-    <w:p>
-      <w:pPr>
-        <w:pStyle w:val="tablefootnote"/>
-      </w:pPr>
-      <w:r>
-        <w:t xml:space="preserve">Sample </w:t>
-      </w:r>
-      <w:r>
-        <w:t>of</w:t>
-      </w:r>
-      <w:r>
-        <w:t xml:space="preserve"> a </w:t>
-      </w:r>
-      <w:r>
-        <w:t>Table</w:t>
-      </w:r>
-      <w:r>
-        <w:t xml:space="preserve"> </w:t>
-      </w:r>
-      <w:r>
-        <w:t>footnote</w:t>
-      </w:r>
-      <w:r>
-        <w:t xml:space="preserve">. </w:t>
-      </w:r>
-      <w:r>
-        <w:t>(</w:t>
-      </w:r>
-      <w:r>
-        <w:rPr>
-          <w:i/>
-        </w:rPr>
-        <w:t>Table footnote</w:t>
-      </w:r>
-      <w:r>
-        <w:t>)</w:t>
-      </w:r>
-    </w:p>
-    <w:p>
-      <w:pPr>
-        <w:pStyle w:val="figurecaption"/>
-      </w:pPr>
-      <w:r>
-        <w:t xml:space="preserve">Example of a figure </w:t>
-      </w:r>
-      <w:r>
-        <w:t>caption</w:t>
-      </w:r>
-      <w:r>
-        <w:t xml:space="preserve">. </w:t>
-      </w:r>
-      <w:r>
-        <w:rPr>
-          <w:iCs/>
-        </w:rPr>
-        <w:t>(</w:t>
-      </w:r>
-      <w:r>
-        <w:rPr>
-          <w:i/>
-          <w:iCs/>
-        </w:rPr>
-        <w:t>figure caption</w:t>
-      </w:r>
-      <w:r>
-        <w:rPr>
-          <w:iCs/>
-        </w:rPr>
-        <w:t>)</w:t>
-      </w:r>
-    </w:p>
-    <w:p>
-      <w:pPr>
-        <w:pStyle w:val="BodyText"/>
-      </w:pPr>
-      <w:r>
-        <w:t>Figure Labels: Use 8 point Times New Roman for Figure labels. Use words rather than symbols or abbreviations when writing Figure axis labels to avoid confusing the reader. As an example, write the quantity “Magnetization”, or “Magnetization, M”, not just “M”. If including units in the label, present them within parentheses. Do not label axes only with units. In the example, write “Magnetization (A/m)” or “Magnetization {A[m(1)]}”, not just “A/m”. Do not label axes</w:t>
-      </w:r>
-      <w:r>
-        <w:t xml:space="preserve"> </w:t>
-      </w:r>
-      <w:r>
-        <w:t>with a ratio of quantities and units. For example, write “Temperature (K)”, not “Temperature/K”.</w:t>
+          <w:lang w:val="en-CA"/>
+        </w:rPr>
+        <w:t>1</w:t>
+      </w:r>
+      <w:r>
+        <w:rPr>
+          <w:lang w:val="en-CA"/>
+        </w:rPr>
+        <w:t>(t) and s</w:t>
+      </w:r>
+      <w:r>
+        <w:rPr>
+          <w:vertAlign w:val="subscript"/>
+          <w:lang w:val="en-CA"/>
+        </w:rPr>
+        <w:t>2</w:t>
+      </w:r>
+      <w:r>
+        <w:rPr>
+          <w:lang w:val="en-CA"/>
+        </w:rPr>
+        <w:t>(t).</w:t>
       </w:r>
     </w:p>
     <w:p>
@@ -3821,168 +3211,9 @@
         <w:pStyle w:val="Heading5"/>
       </w:pPr>
       <w:r>
-        <w:t>Acknowledgment</w:t>
-      </w:r>
-      <w:r>
-        <w:t xml:space="preserve"> </w:t>
-      </w:r>
-      <w:r>
-        <w:rPr>
-          <w:i/>
-          <w:iCs/>
-        </w:rPr>
-        <w:t>(</w:t>
-      </w:r>
-      <w:r>
-        <w:rPr>
-          <w:i/>
-          <w:iCs/>
-          <w:smallCaps w:val="0"/>
-        </w:rPr>
-        <w:t>Heading 5</w:t>
-      </w:r>
-      <w:r>
-        <w:rPr>
-          <w:i/>
-          <w:iCs/>
-        </w:rPr>
-        <w:t>)</w:t>
-      </w:r>
-    </w:p>
-    <w:p>
-      <w:pPr>
-        <w:pStyle w:val="BodyText"/>
-      </w:pPr>
-      <w:r>
-        <w:t>The preferred spelling of the word “acknowledgment” in America is without an “e” after the “g</w:t>
-      </w:r>
-      <w:r>
-        <w:t>”. Avoid the stilted expression “</w:t>
-      </w:r>
-      <w:r>
-        <w:rPr>
-          <w:lang w:val="en-US"/>
-        </w:rPr>
-        <w:t>o</w:t>
-      </w:r>
-      <w:r>
-        <w:t xml:space="preserve">ne of us (R. B. G.) thanks </w:t>
-      </w:r>
-      <w:r>
-        <w:t>...</w:t>
-      </w:r>
-      <w:r>
-        <w:rPr>
-          <w:lang w:val="en-US"/>
-        </w:rPr>
-        <w:t xml:space="preserve">”.  </w:t>
-      </w:r>
-      <w:r>
-        <w:t>Instead, try “R. B. G. thanks</w:t>
-      </w:r>
-      <w:r>
-        <w:t>...</w:t>
-      </w:r>
-      <w:r>
-        <w:t>”.</w:t>
-      </w:r>
-      <w:r>
-        <w:rPr>
-          <w:lang w:val="en-US"/>
-        </w:rPr>
-        <w:t xml:space="preserve"> </w:t>
-      </w:r>
-      <w:r>
-        <w:t>Put spons</w:t>
-      </w:r>
-      <w:r>
-        <w:t>or acknowledgments in the unnum</w:t>
-      </w:r>
-      <w:r>
-        <w:t>bered footnote on the first page.</w:t>
-      </w:r>
-    </w:p>
-    <w:p>
-      <w:pPr>
-        <w:pStyle w:val="Heading5"/>
-      </w:pPr>
-      <w:r>
-        <w:lastRenderedPageBreak/>
         <w:t>References</w:t>
       </w:r>
     </w:p>
-    <w:p>
-      <w:pPr>
-        <w:pStyle w:val="BodyText"/>
-      </w:pPr>
-      <w:r>
-        <w:t>The template will number citations consecutively within brackets [1]. The sentence punctuation follows the bracket [2]. Refer simply to the reference number, as in [3]—do not use “Ref. [3]” or “reference [3]” except at the beginning of a sentence: “Reference [3] was the first</w:t>
-      </w:r>
-      <w:r>
-        <w:rPr>
-          <w:lang w:val="en-US"/>
-        </w:rPr>
-        <w:t xml:space="preserve"> </w:t>
-      </w:r>
-      <w:r>
-        <w:t>...</w:t>
-      </w:r>
-      <w:r>
-        <w:t>”</w:t>
-      </w:r>
-    </w:p>
-    <w:p>
-      <w:pPr>
-        <w:pStyle w:val="BodyText"/>
-      </w:pPr>
-      <w:r>
-        <w:t>Number footnotes separately in superscripts. Place the actual footnote at the bottom of the column in which it was cited. Do not put footnotes in the</w:t>
-      </w:r>
-      <w:r>
-        <w:rPr>
-          <w:lang w:val="en-US"/>
-        </w:rPr>
-        <w:t xml:space="preserve"> abstract or</w:t>
-      </w:r>
-      <w:r>
-        <w:t xml:space="preserve"> reference list. Use letters for table footnotes.</w:t>
-      </w:r>
-    </w:p>
-    <w:p>
-      <w:pPr>
-        <w:pStyle w:val="BodyText"/>
-      </w:pPr>
-      <w:r>
-        <w:t>Unless there are six au</w:t>
-      </w:r>
-      <w:r>
-        <w:t>thors or more give all authors</w:t>
-      </w:r>
-      <w:r>
-        <w:rPr>
-          <w:lang w:val="en-US"/>
-        </w:rPr>
-        <w:t xml:space="preserve">’ </w:t>
-      </w:r>
-      <w:r>
-        <w:t>names; do not use “et al.”. Papers that have not been published, even if they have been submitted for publication, should be cited as “unpublished” [4]. Papers that have been accepted for publication should be cited as “in press” [5]. Capitalize only the first word in a paper title, except for proper nouns and element symbols.</w:t>
-      </w:r>
-    </w:p>
-    <w:p>
-      <w:pPr>
-        <w:pStyle w:val="BodyText"/>
-      </w:pPr>
-      <w:r>
-        <w:t xml:space="preserve">For </w:t>
-      </w:r>
-      <w:r>
-        <w:t>papers</w:t>
-      </w:r>
-      <w:r>
-        <w:t xml:space="preserve"> published in translation journals, please give the English citation first, followed by the original foreign-language citation [6].</w:t>
-      </w:r>
-    </w:p>
-    <w:p/>
     <w:p>
       <w:pPr>
         <w:pStyle w:val="references"/>
@@ -4005,8 +3236,16 @@
         <w:pStyle w:val="references"/>
         <w:ind w:left="354" w:hanging="354"/>
       </w:pPr>
-      <w:r>
-        <w:t>J. Clerk Maxwell, A Treatise on Electricity and Magnetism, 3rd ed., vol. 2. Oxford: Clarendon, 1892, pp.68–73.</w:t>
+      <w:hyperlink r:id="rId8" w:history="1">
+        <w:r>
+          <w:rPr>
+            <w:rStyle w:val="Hyperlink"/>
+          </w:rPr>
+          <w:t>https://www.st.com/content/ccc/resource/technical/document/user_manual/63/a8/8f/e3/ca/a1/4c/84/DM00173145.pdf/files/DM00173145.pdf/jcr:content/translations/en.DM00173145.pdf</w:t>
+        </w:r>
+      </w:hyperlink>
+      <w:r>
+        <w:t xml:space="preserve"> [REF NOT COMPLETED]</w:t>
       </w:r>
     </w:p>
     <w:p>
@@ -4014,8 +3253,16 @@
         <w:pStyle w:val="references"/>
         <w:ind w:left="354" w:hanging="354"/>
       </w:pPr>
-      <w:r>
-        <w:t>I. S. Jacobs and C. P. Bean, “Fine particles, thin films and exchange anisotropy,” in Magnetism, vol. III, G. T. Rado and H. Suhl, Eds. New York: Academic, 1963, pp. 271–350.</w:t>
+      <w:hyperlink r:id="rId9" w:history="1">
+        <w:r>
+          <w:rPr>
+            <w:rStyle w:val="Hyperlink"/>
+          </w:rPr>
+          <w:t>https://www.st.com/content/ccc/resource/technical/document/application_note/group0/b0/7e/46/a8/5e/c1/48/01/DM00227538/files/DM00227538.pdf/jcr:content/translations/en.DM00227538.pdf</w:t>
+        </w:r>
+      </w:hyperlink>
+      <w:r>
+        <w:t xml:space="preserve"> [REF NOT COMPLETED]</w:t>
       </w:r>
     </w:p>
     <w:p>
@@ -4025,83 +3272,6 @@
           <w:sz w:val="24"/>
           <w:szCs w:val="24"/>
           <w:lang w:val="en-CA"/>
-        </w:rPr>
-      </w:pPr>
-      <w:r>
-        <w:rPr>
-          <w:shd w:val="clear" w:color="auto" w:fill="FFFFFF"/>
-          <w:lang w:val="en-CA"/>
-        </w:rPr>
-        <w:t>STM32746G-Discovery BSP User Manual: STM32746G_DISCOVERY QSPI Exported Functions - STM32746G-Discovery BSP Drivers Documentation. (2018). Retrieved from https://documentation.help/STM32746G/group__STM32746G__DISCOVERY__QSPI__Exported__Functions.html</w:t>
-      </w:r>
-    </w:p>
-    <w:p>
-      <w:pPr>
-        <w:pStyle w:val="references"/>
-        <w:ind w:left="354" w:hanging="354"/>
-      </w:pPr>
-      <w:r>
-        <w:t xml:space="preserve"> </w:t>
-      </w:r>
-      <w:r>
-        <w:t>K. Elissa, “Title of paper if known,” unpublished.</w:t>
-      </w:r>
-    </w:p>
-    <w:p>
-      <w:pPr>
-        <w:pStyle w:val="references"/>
-        <w:ind w:left="354" w:hanging="354"/>
-      </w:pPr>
-      <w:r>
-        <w:t>R. Nicole, “Title of paper with only first word capitalized,” J. Name Stand. Abbrev., in press.</w:t>
-      </w:r>
-    </w:p>
-    <w:p>
-      <w:pPr>
-        <w:pStyle w:val="references"/>
-        <w:ind w:left="354" w:hanging="354"/>
-      </w:pPr>
-      <w:r>
-        <w:t>Y. Yorozu, M. Hirano, K. Oka, and Y. Tagawa, “Electron spectroscopy studies on magneto-optical media and plastic substrate interface,” IEEE Transl. J. Magn. Japan, vol. 2, pp. 740–741, August 1987 [Digests 9th Annual Conf. Magnetics Japan, p. 301, 1982].</w:t>
-      </w:r>
-    </w:p>
-    <w:p>
-      <w:pPr>
-        <w:pStyle w:val="references"/>
-        <w:ind w:left="354" w:hanging="354"/>
-      </w:pPr>
-      <w:r>
-        <w:t>M. Young, The Technical Writer’s Handbook. Mill Valley, CA: University Science, 1989.</w:t>
-      </w:r>
-    </w:p>
-    <w:p>
-      <w:pPr>
-        <w:pStyle w:val="references"/>
-        <w:numPr>
-          <w:ilvl w:val="0"/>
-          <w:numId w:val="0"/>
-        </w:numPr>
-        <w:ind w:left="360" w:hanging="360"/>
-      </w:pPr>
-    </w:p>
-    <w:p>
-      <w:pPr>
-        <w:pStyle w:val="references"/>
-        <w:numPr>
-          <w:ilvl w:val="0"/>
-          <w:numId w:val="0"/>
-        </w:numPr>
-        <w:ind w:left="360" w:hanging="360"/>
-        <w:jc w:val="center"/>
-        <w:rPr>
-          <w:rFonts w:eastAsia="SimSun"/>
-          <w:b/>
-          <w:noProof w:val="0"/>
-          <w:color w:val="FF0000"/>
-          <w:spacing w:val="-1"/>
-          <w:sz w:val="20"/>
-          <w:szCs w:val="20"/>
-          <w:lang w:val="x-none" w:eastAsia="x-none"/>
         </w:rPr>
         <w:sectPr>
           <w:type w:val="continuous"/>
@@ -4113,172 +3283,13 @@
       </w:pPr>
       <w:r>
         <w:rPr>
-          <w:rFonts w:eastAsia="SimSun"/>
-          <w:b/>
-          <w:noProof w:val="0"/>
-          <w:color w:val="FF0000"/>
-          <w:spacing w:val="-1"/>
-          <w:sz w:val="20"/>
-          <w:szCs w:val="20"/>
-          <w:lang w:val="x-none" w:eastAsia="x-none"/>
-        </w:rPr>
-        <w:t xml:space="preserve">IEEE conference templates contain guidance text for composing and formatting conference papers. Please ensure that all template text is removed from your conference paper prior to submission to the conference. Failure to remove template text from your paper </w:t>
-      </w:r>
-      <w:r>
-        <w:rPr>
-          <w:rFonts w:eastAsia="SimSun"/>
-          <w:b/>
-          <w:noProof w:val="0"/>
-          <w:color w:val="FF0000"/>
-          <w:spacing w:val="-1"/>
-          <w:sz w:val="20"/>
-          <w:szCs w:val="20"/>
-          <w:lang w:eastAsia="x-none"/>
-        </w:rPr>
-        <w:t>may</w:t>
-      </w:r>
-      <w:r>
-        <w:rPr>
-          <w:rFonts w:eastAsia="SimSun"/>
-          <w:b/>
-          <w:noProof w:val="0"/>
-          <w:color w:val="FF0000"/>
-          <w:spacing w:val="-1"/>
-          <w:sz w:val="20"/>
-          <w:szCs w:val="20"/>
-          <w:lang w:val="x-none" w:eastAsia="x-none"/>
-        </w:rPr>
-        <w:t xml:space="preserve"> result in your paper not being published.</w:t>
-      </w:r>
-    </w:p>
-    <w:p>
-      <w:r>
-        <w:rPr>
-          <w:noProof/>
-        </w:rPr>
-        <w:lastRenderedPageBreak/>
-        <mc:AlternateContent>
-          <mc:Choice Requires="wps">
-            <w:drawing>
-              <wp:anchor distT="0" distB="0" distL="114300" distR="114300" simplePos="0" relativeHeight="251659264" behindDoc="1" locked="0" layoutInCell="1" allowOverlap="1" wp14:anchorId="6AE15763" wp14:editId="61E258D0">
-                <wp:simplePos x="0" y="0"/>
-                <wp:positionH relativeFrom="margin">
-                  <wp:align>left</wp:align>
-                </wp:positionH>
-                <wp:positionV relativeFrom="paragraph">
-                  <wp:posOffset>251460</wp:posOffset>
-                </wp:positionV>
-                <wp:extent cx="3200400" cy="1143000"/>
-                <wp:effectExtent l="0" t="0" r="0" b="0"/>
-                <wp:wrapTight wrapText="bothSides">
-                  <wp:wrapPolygon edited="0">
-                    <wp:start x="-64" y="0"/>
-                    <wp:lineTo x="-64" y="21600"/>
-                    <wp:lineTo x="21664" y="21600"/>
-                    <wp:lineTo x="21664" y="0"/>
-                    <wp:lineTo x="-64" y="0"/>
-                  </wp:wrapPolygon>
-                </wp:wrapTight>
-                <wp:docPr id="1" name="Text Box 8"/>
-                <wp:cNvGraphicFramePr>
-                  <a:graphicFrameLocks xmlns:a="http://schemas.openxmlformats.org/drawingml/2006/main"/>
-                </wp:cNvGraphicFramePr>
-                <a:graphic xmlns:a="http://schemas.openxmlformats.org/drawingml/2006/main">
-                  <a:graphicData uri="http://schemas.microsoft.com/office/word/2010/wordprocessingShape">
-                    <wps:wsp>
-                      <wps:cNvSpPr txBox="1">
-                        <a:spLocks/>
-                      </wps:cNvSpPr>
-                      <wps:spPr bwMode="auto">
-                        <a:xfrm>
-                          <a:off x="0" y="0"/>
-                          <a:ext cx="3200400" cy="1143000"/>
-                        </a:xfrm>
-                        <a:prstGeom prst="rect">
-                          <a:avLst/>
-                        </a:prstGeom>
-                        <a:solidFill>
-                          <a:srgbClr val="FFFFFF"/>
-                        </a:solidFill>
-                        <a:ln w="9525">
-                          <a:solidFill>
-                            <a:srgbClr val="000000"/>
-                          </a:solidFill>
-                          <a:miter lim="800000"/>
-                          <a:headEnd/>
-                          <a:tailEnd/>
-                        </a:ln>
-                      </wps:spPr>
-                      <wps:txbx>
-                        <w:txbxContent>
-                          <w:p>
-                            <w:pPr>
-                              <w:pStyle w:val="BodyText"/>
-                            </w:pPr>
-                            <w:r>
-                              <w:t>We suggest that you use a text box to insert a graphic (which is ideally a 300 dpi TIFF or EPS file, with all fonts embedded) because, in an MSW document, this method is somewhat more stable than directly inserting a picture.</w:t>
-                            </w:r>
-                          </w:p>
-                          <w:p>
-                            <w:pPr>
-                              <w:pStyle w:val="BodyText"/>
-                            </w:pPr>
-                            <w:r>
-                              <w:t>To have non-visible rules on your frame, use the MSWord “Format” pull-down menu, select Text Box &gt; Colors and Lines to choose No Fill and No Line.</w:t>
-                            </w:r>
-                          </w:p>
-                        </w:txbxContent>
-                      </wps:txbx>
-                      <wps:bodyPr rot="0" vert="horz" wrap="square" lIns="91440" tIns="45720" rIns="91440" bIns="45720" anchor="t" anchorCtr="0" upright="1">
-                        <a:noAutofit/>
-                      </wps:bodyPr>
-                    </wps:wsp>
-                  </a:graphicData>
-                </a:graphic>
-                <wp14:sizeRelH relativeFrom="page">
-                  <wp14:pctWidth>0</wp14:pctWidth>
-                </wp14:sizeRelH>
-                <wp14:sizeRelV relativeFrom="page">
-                  <wp14:pctHeight>0</wp14:pctHeight>
-                </wp14:sizeRelV>
-              </wp:anchor>
-            </w:drawing>
-          </mc:Choice>
-          <mc:Fallback>
-            <w:pict>
-              <v:shapetype w14:anchorId="6AE15763" id="_x0000_t202" coordsize="21600,21600" o:spt="202" path="m0,0l0,21600,21600,21600,21600,0xe">
-                <v:stroke joinstyle="miter"/>
-                <v:path gradientshapeok="t" o:connecttype="rect"/>
-              </v:shapetype>
-              <v:shape id="Text Box 8" o:spid="_x0000_s1026" type="#_x0000_t202" style="position:absolute;left:0;text-align:left;margin-left:0;margin-top:19.8pt;width:252pt;height:90pt;z-index:-251657216;visibility:visible;mso-wrap-style:square;mso-width-percent:0;mso-height-percent:0;mso-wrap-distance-left:9pt;mso-wrap-distance-top:0;mso-wrap-distance-right:9pt;mso-wrap-distance-bottom:0;mso-position-horizontal:left;mso-position-horizontal-relative:margin;mso-position-vertical:absolute;mso-position-vertical-relative:text;mso-width-percent:0;mso-height-percent:0;mso-width-relative:page;mso-height-relative:page;v-text-anchor:top" o:gfxdata="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">
-                <v:path arrowok="t"/>
-                <v:textbox>
-                  <w:txbxContent>
-                    <w:p>
-                      <w:pPr>
-                        <w:pStyle w:val="BodyText"/>
-                      </w:pPr>
-                      <w:r>
-                        <w:t>We suggest that you use a text box to insert a graphic (which is ideally a 300 dpi TIFF or EPS file, with all fonts embedded) because, in an MSW document, this method is somewhat more stable than directly inserting a picture.</w:t>
-                      </w:r>
-                    </w:p>
-                    <w:p>
-                      <w:pPr>
-                        <w:pStyle w:val="BodyText"/>
-                      </w:pPr>
-                      <w:r>
-                        <w:t>To have non-visible rules on your frame, use the MSWord “Format” pull-down menu, select Text Box &gt; Colors and Lines to choose No Fill and No Line.</w:t>
-                      </w:r>
-                    </w:p>
-                  </w:txbxContent>
-                </v:textbox>
-                <w10:wrap type="tight" anchorx="margin"/>
-              </v:shape>
-            </w:pict>
-          </mc:Fallback>
-        </mc:AlternateContent>
-      </w:r>
-    </w:p>
+          <w:shd w:val="clear" w:color="auto" w:fill="FFFFFF"/>
+          <w:lang w:val="en-CA"/>
+        </w:rPr>
+        <w:t>STM32746G-Discovery BSP User Manual: STM32746G_DISCOVERY QSPI Exported Functions - STM32746G-Discovery BSP Drivers Documentation. (2018). Retrieved from https://documentation.help/STM32746G/group__STM32746G__DISCOVERY__QSPI__Exported__Functions.html</w:t>
+      </w:r>
+    </w:p>
+    <w:p/>
     <w:p/>
     <w:sectPr>
       <w:type w:val="continuous"/>
@@ -4292,7 +3303,7 @@
 </file>
 
 <file path=word/endnotes.xml><?xml version="1.0" encoding="utf-8"?>
-<w:endnotes xmlns:wpc="http://schemas.microsoft.com/office/word/2010/wordprocessingCanvas" xmlns:mo="http://schemas.microsoft.com/office/mac/office/2008/main" xmlns:mc="http://schemas.openxmlformats.org/markup-compatibility/2006" xmlns:mv="urn:schemas-microsoft-com:mac:vml" xmlns:o="urn:schemas-microsoft-com:office:office" xmlns:r="http://schemas.openxmlformats.org/officeDocument/2006/relationships" xmlns:m="http://schemas.openxmlformats.org/officeDocument/2006/math" xmlns:v="urn:schemas-microsoft-com:vml" xmlns:wp14="http://schemas.microsoft.com/office/word/2010/wordprocessingDrawing" xmlns:wp="http://schemas.openxmlformats.org/drawingml/2006/wordprocessingDrawing" xmlns:w10="urn:schemas-microsoft-com:office:word" xmlns:w="http://schemas.openxmlformats.org/wordprocessingml/2006/main" xmlns:w14="http://schemas.microsoft.com/office/word/2010/wordml" xmlns:w15="http://schemas.microsoft.com/office/word/2012/wordml" xmlns:wpg="http://schemas.microsoft.com/office/word/2010/wordprocessingGroup" xmlns:wpi="http://schemas.microsoft.com/office/word/2010/wordprocessingInk" xmlns:wne="http://schemas.microsoft.com/office/word/2006/wordml" xmlns:wps="http://schemas.microsoft.com/office/word/2010/wordprocessingShape" mc:Ignorable="w14 w15 wp14">
+<w:endnotes xmlns:wpc="http://schemas.microsoft.com/office/word/2010/wordprocessingCanvas" xmlns:cx="http://schemas.microsoft.com/office/drawing/2014/chartex" xmlns:cx1="http://schemas.microsoft.com/office/drawing/2015/9/8/chartex" xmlns:cx2="http://schemas.microsoft.com/office/drawing/2015/10/21/chartex" xmlns:cx3="http://schemas.microsoft.com/office/drawing/2016/5/9/chartex" xmlns:cx4="http://schemas.microsoft.com/office/drawing/2016/5/10/chartex" xmlns:cx5="http://schemas.microsoft.com/office/drawing/2016/5/11/chartex" xmlns:cx6="http://schemas.microsoft.com/office/drawing/2016/5/12/chartex" xmlns:cx7="http://schemas.microsoft.com/office/drawing/2016/5/13/chartex" xmlns:cx8="http://schemas.microsoft.com/office/drawing/2016/5/14/chartex" xmlns:mc="http://schemas.openxmlformats.org/markup-compatibility/2006" xmlns:aink="http://schemas.microsoft.com/office/drawing/2016/ink" xmlns:am3d="http://schemas.microsoft.com/office/drawing/2017/model3d" xmlns:o="urn:schemas-microsoft-com:office:office" xmlns:r="http://schemas.openxmlformats.org/officeDocument/2006/relationships" xmlns:m="http://schemas.openxmlformats.org/officeDocument/2006/math" xmlns:v="urn:schemas-microsoft-com:vml" xmlns:wp14="http://schemas.microsoft.com/office/word/2010/wordprocessingDrawing" xmlns:wp="http://schemas.openxmlformats.org/drawingml/2006/wordprocessingDrawing" xmlns:w10="urn:schemas-microsoft-com:office:word" xmlns:w="http://schemas.openxmlformats.org/wordprocessingml/2006/main" xmlns:w14="http://schemas.microsoft.com/office/word/2010/wordml" xmlns:w15="http://schemas.microsoft.com/office/word/2012/wordml" xmlns:w16cid="http://schemas.microsoft.com/office/word/2016/wordml/cid" xmlns:w16se="http://schemas.microsoft.com/office/word/2015/wordml/symex" xmlns:wpg="http://schemas.microsoft.com/office/word/2010/wordprocessingGroup" xmlns:wpi="http://schemas.microsoft.com/office/word/2010/wordprocessingInk" xmlns:wne="http://schemas.microsoft.com/office/word/2006/wordml" xmlns:wps="http://schemas.microsoft.com/office/word/2010/wordprocessingShape" mc:Ignorable="w14 w15 w16se w16cid wp14">
   <w:endnote w:type="separator" w:id="-1">
     <w:p>
       <w:r>
@@ -4311,7 +3322,7 @@
 </file>
 
 <file path=word/footer1.xml><?xml version="1.0" encoding="utf-8"?>
-<w:ftr xmlns:wpc="http://schemas.microsoft.com/office/word/2010/wordprocessingCanvas" xmlns:mo="http://schemas.microsoft.com/office/mac/office/2008/main" xmlns:mc="http://schemas.openxmlformats.org/markup-compatibility/2006" xmlns:mv="urn:schemas-microsoft-com:mac:vml" xmlns:o="urn:schemas-microsoft-com:office:office" xmlns:r="http://schemas.openxmlformats.org/officeDocument/2006/relationships" xmlns:m="http://schemas.openxmlformats.org/officeDocument/2006/math" xmlns:v="urn:schemas-microsoft-com:vml" xmlns:wp14="http://schemas.microsoft.com/office/word/2010/wordprocessingDrawing" xmlns:wp="http://schemas.openxmlformats.org/drawingml/2006/wordprocessingDrawing" xmlns:w10="urn:schemas-microsoft-com:office:word" xmlns:w="http://schemas.openxmlformats.org/wordprocessingml/2006/main" xmlns:w14="http://schemas.microsoft.com/office/word/2010/wordml" xmlns:w15="http://schemas.microsoft.com/office/word/2012/wordml" xmlns:wpg="http://schemas.microsoft.com/office/word/2010/wordprocessingGroup" xmlns:wpi="http://schemas.microsoft.com/office/word/2010/wordprocessingInk" xmlns:wne="http://schemas.microsoft.com/office/word/2006/wordml" xmlns:wps="http://schemas.microsoft.com/office/word/2010/wordprocessingShape" mc:Ignorable="w14 w15 wp14">
+<w:ftr xmlns:wpc="http://schemas.microsoft.com/office/word/2010/wordprocessingCanvas" xmlns:cx="http://schemas.microsoft.com/office/drawing/2014/chartex" xmlns:cx1="http://schemas.microsoft.com/office/drawing/2015/9/8/chartex" xmlns:cx2="http://schemas.microsoft.com/office/drawing/2015/10/21/chartex" xmlns:cx3="http://schemas.microsoft.com/office/drawing/2016/5/9/chartex" xmlns:cx4="http://schemas.microsoft.com/office/drawing/2016/5/10/chartex" xmlns:cx5="http://schemas.microsoft.com/office/drawing/2016/5/11/chartex" xmlns:cx6="http://schemas.microsoft.com/office/drawing/2016/5/12/chartex" xmlns:cx7="http://schemas.microsoft.com/office/drawing/2016/5/13/chartex" xmlns:cx8="http://schemas.microsoft.com/office/drawing/2016/5/14/chartex" xmlns:mc="http://schemas.openxmlformats.org/markup-compatibility/2006" xmlns:aink="http://schemas.microsoft.com/office/drawing/2016/ink" xmlns:am3d="http://schemas.microsoft.com/office/drawing/2017/model3d" xmlns:o="urn:schemas-microsoft-com:office:office" xmlns:r="http://schemas.openxmlformats.org/officeDocument/2006/relationships" xmlns:m="http://schemas.openxmlformats.org/officeDocument/2006/math" xmlns:v="urn:schemas-microsoft-com:vml" xmlns:wp14="http://schemas.microsoft.com/office/word/2010/wordprocessingDrawing" xmlns:wp="http://schemas.openxmlformats.org/drawingml/2006/wordprocessingDrawing" xmlns:w10="urn:schemas-microsoft-com:office:word" xmlns:w="http://schemas.openxmlformats.org/wordprocessingml/2006/main" xmlns:w14="http://schemas.microsoft.com/office/word/2010/wordml" xmlns:w15="http://schemas.microsoft.com/office/word/2012/wordml" xmlns:w16cid="http://schemas.microsoft.com/office/word/2016/wordml/cid" xmlns:w16se="http://schemas.microsoft.com/office/word/2015/wordml/symex" xmlns:wpg="http://schemas.microsoft.com/office/word/2010/wordprocessingGroup" xmlns:wpi="http://schemas.microsoft.com/office/word/2010/wordprocessingInk" xmlns:wne="http://schemas.microsoft.com/office/word/2006/wordml" xmlns:wps="http://schemas.microsoft.com/office/word/2010/wordprocessingShape" mc:Ignorable="w14 w15 w16se w16cid wp14">
   <w:p>
     <w:pPr>
       <w:pStyle w:val="Footer"/>
@@ -4336,7 +3347,7 @@
 </file>
 
 <file path=word/footnotes.xml><?xml version="1.0" encoding="utf-8"?>
-<w:footnotes xmlns:wpc="http://schemas.microsoft.com/office/word/2010/wordprocessingCanvas" xmlns:mo="http://schemas.microsoft.com/office/mac/office/2008/main" xmlns:mc="http://schemas.openxmlformats.org/markup-compatibility/2006" xmlns:mv="urn:schemas-microsoft-com:mac:vml" xmlns:o="urn:schemas-microsoft-com:office:office" xmlns:r="http://schemas.openxmlformats.org/officeDocument/2006/relationships" xmlns:m="http://schemas.openxmlformats.org/officeDocument/2006/math" xmlns:v="urn:schemas-microsoft-com:vml" xmlns:wp14="http://schemas.microsoft.com/office/word/2010/wordprocessingDrawing" xmlns:wp="http://schemas.openxmlformats.org/drawingml/2006/wordprocessingDrawing" xmlns:w10="urn:schemas-microsoft-com:office:word" xmlns:w="http://schemas.openxmlformats.org/wordprocessingml/2006/main" xmlns:w14="http://schemas.microsoft.com/office/word/2010/wordml" xmlns:w15="http://schemas.microsoft.com/office/word/2012/wordml" xmlns:wpg="http://schemas.microsoft.com/office/word/2010/wordprocessingGroup" xmlns:wpi="http://schemas.microsoft.com/office/word/2010/wordprocessingInk" xmlns:wne="http://schemas.microsoft.com/office/word/2006/wordml" xmlns:wps="http://schemas.microsoft.com/office/word/2010/wordprocessingShape" mc:Ignorable="w14 w15 wp14">
+<w:footnotes xmlns:wpc="http://schemas.microsoft.com/office/word/2010/wordprocessingCanvas" xmlns:cx="http://schemas.microsoft.com/office/drawing/2014/chartex" xmlns:cx1="http://schemas.microsoft.com/office/drawing/2015/9/8/chartex" xmlns:cx2="http://schemas.microsoft.com/office/drawing/2015/10/21/chartex" xmlns:cx3="http://schemas.microsoft.com/office/drawing/2016/5/9/chartex" xmlns:cx4="http://schemas.microsoft.com/office/drawing/2016/5/10/chartex" xmlns:cx5="http://schemas.microsoft.com/office/drawing/2016/5/11/chartex" xmlns:cx6="http://schemas.microsoft.com/office/drawing/2016/5/12/chartex" xmlns:cx7="http://schemas.microsoft.com/office/drawing/2016/5/13/chartex" xmlns:cx8="http://schemas.microsoft.com/office/drawing/2016/5/14/chartex" xmlns:mc="http://schemas.openxmlformats.org/markup-compatibility/2006" xmlns:aink="http://schemas.microsoft.com/office/drawing/2016/ink" xmlns:am3d="http://schemas.microsoft.com/office/drawing/2017/model3d" xmlns:o="urn:schemas-microsoft-com:office:office" xmlns:r="http://schemas.openxmlformats.org/officeDocument/2006/relationships" xmlns:m="http://schemas.openxmlformats.org/officeDocument/2006/math" xmlns:v="urn:schemas-microsoft-com:vml" xmlns:wp14="http://schemas.microsoft.com/office/word/2010/wordprocessingDrawing" xmlns:wp="http://schemas.openxmlformats.org/drawingml/2006/wordprocessingDrawing" xmlns:w10="urn:schemas-microsoft-com:office:word" xmlns:w="http://schemas.openxmlformats.org/wordprocessingml/2006/main" xmlns:w14="http://schemas.microsoft.com/office/word/2010/wordml" xmlns:w15="http://schemas.microsoft.com/office/word/2012/wordml" xmlns:w16cid="http://schemas.microsoft.com/office/word/2016/wordml/cid" xmlns:w16se="http://schemas.microsoft.com/office/word/2015/wordml/symex" xmlns:wpg="http://schemas.microsoft.com/office/word/2010/wordprocessingGroup" xmlns:wpi="http://schemas.microsoft.com/office/word/2010/wordprocessingInk" xmlns:wne="http://schemas.microsoft.com/office/word/2006/wordml" xmlns:wps="http://schemas.microsoft.com/office/word/2010/wordprocessingShape" mc:Ignorable="w14 w15 w16se w16cid wp14">
   <w:footnote w:type="separator" w:id="-1">
     <w:p>
       <w:r>
@@ -4355,8 +3366,8 @@
 </file>
 
 <file path=word/numbering.xml><?xml version="1.0" encoding="utf-8"?>
-<w:numbering xmlns:wpc="http://schemas.microsoft.com/office/word/2010/wordprocessingCanvas" xmlns:mo="http://schemas.microsoft.com/office/mac/office/2008/main" xmlns:mc="http://schemas.openxmlformats.org/markup-compatibility/2006" xmlns:mv="urn:schemas-microsoft-com:mac:vml" xmlns:o="urn:schemas-microsoft-com:office:office" xmlns:r="http://schemas.openxmlformats.org/officeDocument/2006/relationships" xmlns:m="http://schemas.openxmlformats.org/officeDocument/2006/math" xmlns:v="urn:schemas-microsoft-com:vml" xmlns:wp14="http://schemas.microsoft.com/office/word/2010/wordprocessingDrawing" xmlns:wp="http://schemas.openxmlformats.org/drawingml/2006/wordprocessingDrawing" xmlns:w10="urn:schemas-microsoft-com:office:word" xmlns:w="http://schemas.openxmlformats.org/wordprocessingml/2006/main" xmlns:w14="http://schemas.microsoft.com/office/word/2010/wordml" xmlns:w15="http://schemas.microsoft.com/office/word/2012/wordml" xmlns:wpg="http://schemas.microsoft.com/office/word/2010/wordprocessingGroup" xmlns:wpi="http://schemas.microsoft.com/office/word/2010/wordprocessingInk" xmlns:wne="http://schemas.microsoft.com/office/word/2006/wordml" xmlns:wps="http://schemas.microsoft.com/office/word/2010/wordprocessingShape" mc:Ignorable="w14 w15 wp14">
-  <w:abstractNum w:abstractNumId="0">
+<w:numbering xmlns:wpc="http://schemas.microsoft.com/office/word/2010/wordprocessingCanvas" xmlns:cx="http://schemas.microsoft.com/office/drawing/2014/chartex" xmlns:cx1="http://schemas.microsoft.com/office/drawing/2015/9/8/chartex" xmlns:cx2="http://schemas.microsoft.com/office/drawing/2015/10/21/chartex" xmlns:cx3="http://schemas.microsoft.com/office/drawing/2016/5/9/chartex" xmlns:cx4="http://schemas.microsoft.com/office/drawing/2016/5/10/chartex" xmlns:cx5="http://schemas.microsoft.com/office/drawing/2016/5/11/chartex" xmlns:cx6="http://schemas.microsoft.com/office/drawing/2016/5/12/chartex" xmlns:cx7="http://schemas.microsoft.com/office/drawing/2016/5/13/chartex" xmlns:cx8="http://schemas.microsoft.com/office/drawing/2016/5/14/chartex" xmlns:mc="http://schemas.openxmlformats.org/markup-compatibility/2006" xmlns:aink="http://schemas.microsoft.com/office/drawing/2016/ink" xmlns:am3d="http://schemas.microsoft.com/office/drawing/2017/model3d" xmlns:o="urn:schemas-microsoft-com:office:office" xmlns:r="http://schemas.openxmlformats.org/officeDocument/2006/relationships" xmlns:m="http://schemas.openxmlformats.org/officeDocument/2006/math" xmlns:v="urn:schemas-microsoft-com:vml" xmlns:wp14="http://schemas.microsoft.com/office/word/2010/wordprocessingDrawing" xmlns:wp="http://schemas.openxmlformats.org/drawingml/2006/wordprocessingDrawing" xmlns:w10="urn:schemas-microsoft-com:office:word" xmlns:w="http://schemas.openxmlformats.org/wordprocessingml/2006/main" xmlns:w14="http://schemas.microsoft.com/office/word/2010/wordml" xmlns:w15="http://schemas.microsoft.com/office/word/2012/wordml" xmlns:w16cid="http://schemas.microsoft.com/office/word/2016/wordml/cid" xmlns:w16se="http://schemas.microsoft.com/office/word/2015/wordml/symex" xmlns:wpg="http://schemas.microsoft.com/office/word/2010/wordprocessingGroup" xmlns:wpi="http://schemas.microsoft.com/office/word/2010/wordprocessingInk" xmlns:wne="http://schemas.microsoft.com/office/word/2006/wordml" xmlns:wps="http://schemas.microsoft.com/office/word/2010/wordprocessingShape" mc:Ignorable="w14 w15 w16se w16cid wp14">
+  <w:abstractNum w:abstractNumId="0" w15:restartNumberingAfterBreak="0">
     <w:nsid w:val="37660336"/>
     <w:multiLevelType w:val="hybridMultilevel"/>
     <w:tmpl w:val="754EAC84"/>
@@ -4497,7 +3508,7 @@
       </w:rPr>
     </w:lvl>
   </w:abstractNum>
-  <w:abstractNum w:abstractNumId="1">
+  <w:abstractNum w:abstractNumId="1" w15:restartNumberingAfterBreak="0">
     <w:nsid w:val="4189603E"/>
     <w:multiLevelType w:val="multilevel"/>
     <w:tmpl w:val="0AB06E12"/>
@@ -4692,7 +3703,7 @@
       </w:rPr>
     </w:lvl>
   </w:abstractNum>
-  <w:abstractNum w:abstractNumId="2">
+  <w:abstractNum w:abstractNumId="2" w15:restartNumberingAfterBreak="0">
     <w:nsid w:val="493C3F76"/>
     <w:multiLevelType w:val="hybridMultilevel"/>
     <w:tmpl w:val="9A9E418C"/>
@@ -4799,7 +3810,7 @@
       </w:pPr>
     </w:lvl>
   </w:abstractNum>
-  <w:abstractNum w:abstractNumId="3">
+  <w:abstractNum w:abstractNumId="3" w15:restartNumberingAfterBreak="0">
     <w:nsid w:val="52CA544A"/>
     <w:multiLevelType w:val="singleLevel"/>
     <w:tmpl w:val="AED6D67E"/>
@@ -4826,7 +3837,7 @@
       </w:rPr>
     </w:lvl>
   </w:abstractNum>
-  <w:abstractNum w:abstractNumId="4">
+  <w:abstractNum w:abstractNumId="4" w15:restartNumberingAfterBreak="0">
     <w:nsid w:val="6C402C58"/>
     <w:multiLevelType w:val="hybridMultilevel"/>
     <w:tmpl w:val="9A1CA078"/>
@@ -4971,7 +3982,7 @@
       </w:rPr>
     </w:lvl>
   </w:abstractNum>
-  <w:abstractNum w:abstractNumId="5">
+  <w:abstractNum w:abstractNumId="5" w15:restartNumberingAfterBreak="0">
     <w:nsid w:val="6CD32DA8"/>
     <w:multiLevelType w:val="singleLevel"/>
     <w:tmpl w:val="166470C2"/>
@@ -5019,7 +4030,7 @@
 </file>
 
 <file path=word/styles.xml><?xml version="1.0" encoding="utf-8"?>
-<w:styles xmlns:mc="http://schemas.openxmlformats.org/markup-compatibility/2006" xmlns:r="http://schemas.openxmlformats.org/officeDocument/2006/relationships" xmlns:w="http://schemas.openxmlformats.org/wordprocessingml/2006/main" xmlns:w14="http://schemas.microsoft.com/office/word/2010/wordml" xmlns:w15="http://schemas.microsoft.com/office/word/2012/wordml" mc:Ignorable="w14 w15">
+<w:styles xmlns:mc="http://schemas.openxmlformats.org/markup-compatibility/2006" xmlns:r="http://schemas.openxmlformats.org/officeDocument/2006/relationships" xmlns:w="http://schemas.openxmlformats.org/wordprocessingml/2006/main" xmlns:w14="http://schemas.microsoft.com/office/word/2010/wordml" xmlns:w15="http://schemas.microsoft.com/office/word/2012/wordml" xmlns:w16cid="http://schemas.microsoft.com/office/word/2016/wordml/cid" xmlns:w16se="http://schemas.microsoft.com/office/word/2015/wordml/symex" mc:Ignorable="w14 w15 w16se w16cid">
   <w:docDefaults>
     <w:rPrDefault>
       <w:rPr>
@@ -5031,7 +4042,7 @@
     </w:rPrDefault>
     <w:pPrDefault/>
   </w:docDefaults>
-  <w:latentStyles w:defLockedState="0" w:defUIPriority="99" w:defSemiHidden="0" w:defUnhideWhenUsed="0" w:defQFormat="0" w:count="381">
+  <w:latentStyles w:defLockedState="0" w:defUIPriority="99" w:defSemiHidden="0" w:defUnhideWhenUsed="0" w:defQFormat="0" w:count="375">
     <w:lsdException w:name="Normal" w:uiPriority="0" w:qFormat="1"/>
     <w:lsdException w:name="heading 1" w:uiPriority="0" w:qFormat="1"/>
     <w:lsdException w:name="heading 2" w:semiHidden="1" w:uiPriority="0" w:unhideWhenUsed="1" w:qFormat="1"/>
@@ -5404,6 +4415,7 @@
     <w:lsdException w:name="List Table 6 Colorful Accent 6" w:uiPriority="51"/>
     <w:lsdException w:name="List Table 7 Colorful Accent 6" w:uiPriority="52"/>
     <w:lsdException w:name="Mention" w:semiHidden="1" w:unhideWhenUsed="1"/>
+    <w:lsdException w:name="Smart Hyperlink" w:semiHidden="1" w:unhideWhenUsed="1"/>
   </w:latentStyles>
   <w:style w:type="paragraph" w:default="1" w:styleId="Normal">
     <w:name w:val="Normal"/>
@@ -5946,7 +4958,7 @@
       <w:u w:val="single"/>
     </w:rPr>
   </w:style>
-  <w:style w:type="character" w:customStyle="1" w:styleId="UnresolvedMention">
+  <w:style w:type="character" w:styleId="UnresolvedMention">
     <w:name w:val="Unresolved Mention"/>
     <w:basedOn w:val="DefaultParagraphFont"/>
     <w:uiPriority w:val="99"/>

</xml_diff>

<commit_message>
added part 2 content
- added qs
- added conclusion and some other information
</commit_message>
<xml_diff>
--- a/444-LabReport.docx
+++ b/444-LabReport.docx
@@ -2811,7 +2811,7 @@
         <w:pStyle w:val="Heading2"/>
       </w:pPr>
       <w:r>
-        <w:t>Using Multithreading</w:t>
+        <w:t>Memory Mapping</w:t>
       </w:r>
     </w:p>
     <w:p>
@@ -2821,6 +2821,18 @@
           <w:u w:val="single"/>
         </w:rPr>
       </w:pPr>
+      <w:r>
+        <w:rPr>
+          <w:u w:val="single"/>
+        </w:rPr>
+        <w:t xml:space="preserve">In order to separate the generated mixed signals, we needed to first </w:t>
+      </w:r>
+      <w:r>
+        <w:rPr>
+          <w:u w:val="single"/>
+        </w:rPr>
+        <w:t xml:space="preserve">map the signals onto a matrix. </w:t>
+      </w:r>
       <w:r>
         <w:rPr>
           <w:u w:val="single"/>
@@ -3041,243 +3053,6 @@
         </w:rPr>
         <w:t>verify</w:t>
       </w:r>
-    </w:p>
-    <w:p>
-      <w:pPr>
-        <w:jc w:val="left"/>
-      </w:pPr>
-    </w:p>
-    <w:p>
-      <w:pPr>
-        <w:jc w:val="left"/>
-      </w:pPr>
-      <w:r>
-        <w:t>T</w:t>
-      </w:r>
-      <w:r>
-        <w:t xml:space="preserve">he biggest issue we faced was how to incorporate </w:t>
-      </w:r>
-      <w:proofErr w:type="spellStart"/>
-      <w:r>
-        <w:t>FastICA</w:t>
-      </w:r>
-      <w:proofErr w:type="spellEnd"/>
-      <w:r>
-        <w:t xml:space="preserve"> in Embedded-C language.</w:t>
-      </w:r>
-      <w:r>
-        <w:t xml:space="preserve"> However,</w:t>
-      </w:r>
-      <w:r>
-        <w:t xml:space="preserve"> </w:t>
-      </w:r>
-      <w:r>
-        <w:t>i</w:t>
-      </w:r>
-      <w:r>
-        <w:t xml:space="preserve">n order to guide us towards the right direction, we were provided with a MATLAB file that contained about XX </w:t>
-      </w:r>
-      <w:r>
-        <w:t xml:space="preserve">lines of code. This seemed </w:t>
-      </w:r>
-      <w:r>
-        <w:t xml:space="preserve">to be very daunting at first because it was difficult to interpret the lines of code in C. As a result, we were provided an updated file that simplifies the code. That was our starting point on learning how to implement </w:t>
-      </w:r>
-      <w:proofErr w:type="spellStart"/>
-      <w:r>
-        <w:t>FastICA</w:t>
-      </w:r>
-      <w:proofErr w:type="spellEnd"/>
-      <w:r>
-        <w:t xml:space="preserve">. </w:t>
-      </w:r>
-    </w:p>
-    <w:p>
-      <w:pPr>
-        <w:jc w:val="left"/>
-      </w:pPr>
-    </w:p>
-    <w:p>
-      <w:pPr>
-        <w:pStyle w:val="Heading1"/>
-      </w:pPr>
-      <w:r>
-        <w:t>Approach to Problem</w:t>
-      </w:r>
-    </w:p>
-    <w:p>
-      <w:pPr>
-        <w:pStyle w:val="Heading2"/>
-      </w:pPr>
-      <w:r>
-        <w:t>Using Multithreading</w:t>
-      </w:r>
-    </w:p>
-    <w:p/>
-    <w:p>
-      <w:pPr>
-        <w:pStyle w:val="Heading2"/>
-      </w:pPr>
-      <w:r>
-        <w:t>Implementation of FastICA</w:t>
-      </w:r>
-    </w:p>
-    <w:p>
-      <w:pPr>
-        <w:jc w:val="left"/>
-      </w:pPr>
-      <w:r>
-        <w:t xml:space="preserve">Reading the lecture regarding </w:t>
-      </w:r>
-      <w:proofErr w:type="spellStart"/>
-      <w:r>
-        <w:t>FastICA</w:t>
-      </w:r>
-      <w:proofErr w:type="spellEnd"/>
-      <w:r>
-        <w:t xml:space="preserve"> [8] helped us understand the algorithm further. </w:t>
-      </w:r>
-      <w:r>
-        <w:t xml:space="preserve">Since we now have two mixed signals generated, we can now focus on </w:t>
-      </w:r>
-      <w:proofErr w:type="spellStart"/>
-      <w:r>
-        <w:t>separarting</w:t>
-      </w:r>
-      <w:proofErr w:type="spellEnd"/>
-      <w:r>
-        <w:t xml:space="preserve"> the signals. The benefit of using this algorithm is that </w:t>
-      </w:r>
-      <w:r>
-        <w:t xml:space="preserve">ICA strives to generate components as independent as possible </w:t>
-      </w:r>
-      <w:r>
-        <w:t>by</w:t>
-      </w:r>
-      <w:r>
-        <w:t xml:space="preserve"> minimizing both the </w:t>
-      </w:r>
-      <w:proofErr w:type="spellStart"/>
-      <w:r>
-        <w:t>second</w:t>
-      </w:r>
-      <w:r>
-        <w:t xml:space="preserve"> </w:t>
-      </w:r>
-      <w:r>
-        <w:t>orde</w:t>
-      </w:r>
-      <w:proofErr w:type="spellEnd"/>
-      <w:r>
-        <w:t>r and higher-order dependencies in the given data</w:t>
-      </w:r>
-      <w:r>
-        <w:t xml:space="preserve"> [8]. </w:t>
-      </w:r>
-      <w:r>
-        <w:t>By following the MATLAB implementation</w:t>
-      </w:r>
-      <w:r>
-        <w:t xml:space="preserve"> …</w:t>
-      </w:r>
-    </w:p>
-    <w:p>
-      <w:pPr>
-        <w:jc w:val="left"/>
-      </w:pPr>
-    </w:p>
-    <w:p>
-      <w:pPr>
-        <w:jc w:val="left"/>
-        <w:rPr>
-          <w:u w:val="single"/>
-        </w:rPr>
-      </w:pPr>
-      <w:r>
-        <w:rPr>
-          <w:u w:val="single"/>
-        </w:rPr>
-        <w:t xml:space="preserve">Explain our implementation… </w:t>
-      </w:r>
-    </w:p>
-    <w:p>
-      <w:pPr>
-        <w:jc w:val="left"/>
-      </w:pPr>
-    </w:p>
-    <w:p>
-      <w:pPr>
-        <w:jc w:val="left"/>
-      </w:pPr>
-    </w:p>
-    <w:p>
-      <w:pPr>
-        <w:jc w:val="left"/>
-      </w:pPr>
-    </w:p>
-    <w:p>
-      <w:pPr>
-        <w:jc w:val="left"/>
-      </w:pPr>
-    </w:p>
-    <w:p>
-      <w:pPr>
-        <w:jc w:val="left"/>
-      </w:pPr>
-    </w:p>
-    <w:p>
-      <w:pPr>
-        <w:pStyle w:val="Heading1"/>
-      </w:pPr>
-      <w:r>
-        <w:t>Final Results</w:t>
-      </w:r>
-    </w:p>
-    <w:p>
-      <w:pPr>
-        <w:jc w:val="left"/>
-        <w:rPr>
-          <w:u w:val="single"/>
-        </w:rPr>
-      </w:pPr>
-      <w:r>
-        <w:t xml:space="preserve">By plugging earphones in the headphone </w:t>
-      </w:r>
-      <w:proofErr w:type="gramStart"/>
-      <w:r>
-        <w:t>jack</w:t>
-      </w:r>
-      <w:proofErr w:type="gramEnd"/>
-      <w:r>
-        <w:t xml:space="preserve"> we heard sound that were a lot clearer as opposed to the mixed signals. </w:t>
-      </w:r>
-      <w:r>
-        <w:rPr>
-          <w:u w:val="single"/>
-        </w:rPr>
-        <w:t xml:space="preserve">What happened here? What did we see in the oscilloscope? How did the signals look? Can we tell that the signals were separated? </w:t>
-      </w:r>
-    </w:p>
-    <w:p>
-      <w:pPr>
-        <w:jc w:val="left"/>
-        <w:rPr>
-          <w:u w:val="single"/>
-        </w:rPr>
-      </w:pPr>
-    </w:p>
-    <w:p>
-      <w:pPr>
-        <w:pStyle w:val="Heading1"/>
-      </w:pPr>
-      <w:r>
-        <w:t>Final Conclusion</w:t>
-      </w:r>
-    </w:p>
-    <w:p>
-      <w:pPr>
-        <w:jc w:val="left"/>
-      </w:pPr>
       <w:bookmarkStart w:id="0" w:name="_GoBack"/>
       <w:bookmarkEnd w:id="0"/>
     </w:p>
@@ -3290,6 +3065,46 @@
       <w:pPr>
         <w:jc w:val="left"/>
       </w:pPr>
+      <w:r>
+        <w:t>T</w:t>
+      </w:r>
+      <w:r>
+        <w:t xml:space="preserve">he biggest issue we faced was how to incorporate </w:t>
+      </w:r>
+      <w:proofErr w:type="spellStart"/>
+      <w:r>
+        <w:t>FastICA</w:t>
+      </w:r>
+      <w:proofErr w:type="spellEnd"/>
+      <w:r>
+        <w:t xml:space="preserve"> in Embedded-C language.</w:t>
+      </w:r>
+      <w:r>
+        <w:t xml:space="preserve"> However,</w:t>
+      </w:r>
+      <w:r>
+        <w:t xml:space="preserve"> </w:t>
+      </w:r>
+      <w:r>
+        <w:t>i</w:t>
+      </w:r>
+      <w:r>
+        <w:t xml:space="preserve">n order to guide us towards the right direction, we were provided with a MATLAB file that contained about XX </w:t>
+      </w:r>
+      <w:r>
+        <w:t xml:space="preserve">lines of code. This seemed </w:t>
+      </w:r>
+      <w:r>
+        <w:t xml:space="preserve">to be very daunting at first because it was difficult to interpret the lines of code in C. As a result, we were provided an updated file that simplifies the code. That was our starting point on learning how to implement </w:t>
+      </w:r>
+      <w:proofErr w:type="spellStart"/>
+      <w:r>
+        <w:t>FastICA</w:t>
+      </w:r>
+      <w:proofErr w:type="spellEnd"/>
+      <w:r>
+        <w:t xml:space="preserve">. </w:t>
+      </w:r>
     </w:p>
     <w:p>
       <w:pPr>
@@ -3298,8 +3113,64 @@
     </w:p>
     <w:p>
       <w:pPr>
+        <w:pStyle w:val="Heading1"/>
+      </w:pPr>
+      <w:r>
+        <w:t>Approach to Problem</w:t>
+      </w:r>
+    </w:p>
+    <w:p>
+      <w:pPr>
+        <w:pStyle w:val="Heading2"/>
+      </w:pPr>
+      <w:r>
+        <w:t>Memory Mapping</w:t>
+      </w:r>
+    </w:p>
+    <w:p/>
+    <w:p>
+      <w:pPr>
+        <w:pStyle w:val="Heading2"/>
+      </w:pPr>
+      <w:r>
+        <w:t>Implementation of FastICA</w:t>
+      </w:r>
+    </w:p>
+    <w:p>
+      <w:pPr>
         <w:jc w:val="left"/>
       </w:pPr>
+      <w:r>
+        <w:t xml:space="preserve">Reading the lecture regarding </w:t>
+      </w:r>
+      <w:proofErr w:type="spellStart"/>
+      <w:r>
+        <w:t>FastICA</w:t>
+      </w:r>
+      <w:proofErr w:type="spellEnd"/>
+      <w:r>
+        <w:t xml:space="preserve"> [8] helped us understand the algorithm further. </w:t>
+      </w:r>
+      <w:r>
+        <w:t xml:space="preserve">Since we now have two mixed signals generated, we can now focus on </w:t>
+      </w:r>
+      <w:proofErr w:type="spellStart"/>
+      <w:r>
+        <w:t>separarting</w:t>
+      </w:r>
+      <w:proofErr w:type="spellEnd"/>
+      <w:r>
+        <w:t xml:space="preserve"> the signals. The benefit of using this algorithm is that ICA strives to generate components as independent as possible by minimizing both the second order and higher-order dependencies in the given data</w:t>
+      </w:r>
+      <w:r>
+        <w:t xml:space="preserve"> [8]. </w:t>
+      </w:r>
+      <w:r>
+        <w:t>By following the MATLAB implementation</w:t>
+      </w:r>
+      <w:r>
+        <w:t xml:space="preserve"> …</w:t>
+      </w:r>
     </w:p>
     <w:p>
       <w:pPr>
@@ -3309,7 +3180,16 @@
     <w:p>
       <w:pPr>
         <w:jc w:val="left"/>
-      </w:pPr>
+        <w:rPr>
+          <w:u w:val="single"/>
+        </w:rPr>
+      </w:pPr>
+      <w:r>
+        <w:rPr>
+          <w:u w:val="single"/>
+        </w:rPr>
+        <w:t xml:space="preserve">Explain our implementation… </w:t>
+      </w:r>
     </w:p>
     <w:p>
       <w:pPr>
@@ -3338,33 +3218,317 @@
     </w:p>
     <w:p>
       <w:pPr>
+        <w:pStyle w:val="Heading1"/>
+      </w:pPr>
+      <w:r>
+        <w:t>Final Results</w:t>
+      </w:r>
+    </w:p>
+    <w:p>
+      <w:pPr>
         <w:jc w:val="left"/>
       </w:pPr>
+      <w:r>
+        <w:t xml:space="preserve">By plugging earphones in the headphone </w:t>
+      </w:r>
+      <w:proofErr w:type="gramStart"/>
+      <w:r>
+        <w:t>jack</w:t>
+      </w:r>
+      <w:proofErr w:type="gramEnd"/>
+      <w:r>
+        <w:t xml:space="preserve"> we heard sound that were a lot clearer as opposed to the mixed signals. </w:t>
+      </w:r>
+      <w:r>
+        <w:rPr>
+          <w:u w:val="single"/>
+        </w:rPr>
+        <w:t>What happened here? What did we see in the oscilloscope? How did the signals look? Can we tell that the signals were separated?</w:t>
+      </w:r>
+      <w:r>
+        <w:t xml:space="preserve"> </w:t>
+      </w:r>
     </w:p>
     <w:p>
       <w:pPr>
         <w:jc w:val="left"/>
-      </w:pPr>
+        <w:rPr>
+          <w:b/>
+        </w:rPr>
+      </w:pPr>
+      <w:r>
+        <w:rPr>
+          <w:b/>
+        </w:rPr>
+        <w:t>Y</w:t>
+      </w:r>
+      <w:r>
+        <w:rPr>
+          <w:b/>
+        </w:rPr>
+        <w:t>ou will need to provide some justification as to how you have determined that the original source signals have been successfully recovered (e</w:t>
+      </w:r>
+      <w:r>
+        <w:rPr>
+          <w:b/>
+        </w:rPr>
+        <w:t xml:space="preserve">.g. </w:t>
+      </w:r>
+      <w:r>
+        <w:rPr>
+          <w:b/>
+        </w:rPr>
+        <w:t>Compare</w:t>
+      </w:r>
+      <w:r>
+        <w:rPr>
+          <w:b/>
+        </w:rPr>
+        <w:t xml:space="preserve"> </w:t>
+      </w:r>
+      <w:r>
+        <w:rPr>
+          <w:b/>
+        </w:rPr>
+        <w:t>original and estimated mixing matrices, measure frequency of unmixed signals via FFT, etc.)</w:t>
+      </w:r>
+      <w:r>
+        <w:rPr>
+          <w:b/>
+        </w:rPr>
+        <w:t xml:space="preserve"> </w:t>
+      </w:r>
     </w:p>
     <w:p>
       <w:pPr>
         <w:jc w:val="left"/>
       </w:pPr>
+      <w:r>
+        <w:t>We cannot measure the frequency of the mixed signals due to its constant change in frequency (since we’re using two sine waves). However, we measured the frequency of unmixed signals via FFT and concluded that …</w:t>
+      </w:r>
     </w:p>
     <w:p>
       <w:pPr>
         <w:jc w:val="left"/>
+        <w:rPr>
+          <w:u w:val="single"/>
+        </w:rPr>
       </w:pPr>
     </w:p>
     <w:p>
       <w:pPr>
         <w:jc w:val="left"/>
-      </w:pPr>
+        <w:rPr>
+          <w:u w:val="single"/>
+        </w:rPr>
+      </w:pPr>
+    </w:p>
+    <w:p>
+      <w:pPr>
+        <w:pStyle w:val="Heading1"/>
+      </w:pPr>
+      <w:r>
+        <w:t>Final Conclusion</w:t>
+      </w:r>
     </w:p>
     <w:p>
       <w:pPr>
         <w:jc w:val="left"/>
       </w:pPr>
+      <w:r>
+        <w:t xml:space="preserve">During the initial report, we were required to generate two sine waves that are mixed, store them into the flash and output to the oscilloscope via the DAC chip. We were able to read from the flash memory, visualize the mixed waves on eh oscilloscope and managed to hear a playback of </w:t>
+      </w:r>
+      <w:r>
+        <w:rPr>
+          <w:lang w:val="en-CA"/>
+        </w:rPr>
+        <w:t>x</w:t>
+      </w:r>
+      <w:r>
+        <w:rPr>
+          <w:vertAlign w:val="subscript"/>
+          <w:lang w:val="en-CA"/>
+        </w:rPr>
+        <w:t>1</w:t>
+      </w:r>
+      <w:r>
+        <w:rPr>
+          <w:lang w:val="en-CA"/>
+        </w:rPr>
+        <w:t xml:space="preserve">(t) </w:t>
+      </w:r>
+      <w:r>
+        <w:t xml:space="preserve">and </w:t>
+      </w:r>
+      <w:r>
+        <w:rPr>
+          <w:lang w:val="en-CA"/>
+        </w:rPr>
+        <w:t>x</w:t>
+      </w:r>
+      <w:r>
+        <w:rPr>
+          <w:vertAlign w:val="subscript"/>
+          <w:lang w:val="en-CA"/>
+        </w:rPr>
+        <w:t>2</w:t>
+      </w:r>
+      <w:r>
+        <w:rPr>
+          <w:lang w:val="en-CA"/>
+        </w:rPr>
+        <w:t>(t)</w:t>
+      </w:r>
+      <w:r>
+        <w:t>. Each of the signals contained two notes that were a linear combination of the original signals.</w:t>
+      </w:r>
+      <w:r>
+        <w:t xml:space="preserve"> In the next part we were required to separate the two sine wave signals and recover the original signals </w:t>
+      </w:r>
+      <w:r>
+        <w:rPr>
+          <w:lang w:val="en-CA"/>
+        </w:rPr>
+        <w:t>s</w:t>
+      </w:r>
+      <w:r>
+        <w:rPr>
+          <w:vertAlign w:val="subscript"/>
+          <w:lang w:val="en-CA"/>
+        </w:rPr>
+        <w:t>1</w:t>
+      </w:r>
+      <w:r>
+        <w:rPr>
+          <w:lang w:val="en-CA"/>
+        </w:rPr>
+        <w:t xml:space="preserve">(t) </w:t>
+      </w:r>
+      <w:r>
+        <w:t xml:space="preserve">and </w:t>
+      </w:r>
+      <w:r>
+        <w:rPr>
+          <w:lang w:val="en-CA"/>
+        </w:rPr>
+        <w:t>s</w:t>
+      </w:r>
+      <w:r>
+        <w:rPr>
+          <w:vertAlign w:val="subscript"/>
+          <w:lang w:val="en-CA"/>
+        </w:rPr>
+        <w:t>1</w:t>
+      </w:r>
+      <w:r>
+        <w:rPr>
+          <w:lang w:val="en-CA"/>
+        </w:rPr>
+        <w:t>(t)</w:t>
+      </w:r>
+      <w:r>
+        <w:t xml:space="preserve">. By using a popular separation technique, </w:t>
+      </w:r>
+      <w:proofErr w:type="spellStart"/>
+      <w:r>
+        <w:t>FastICA</w:t>
+      </w:r>
+      <w:proofErr w:type="spellEnd"/>
+      <w:r>
+        <w:t xml:space="preserve">, we were able to </w:t>
+      </w:r>
+      <w:r>
+        <w:t xml:space="preserve">perform BSS on the mixed sine waves to </w:t>
+      </w:r>
+      <w:r>
+        <w:t>separate the</w:t>
+      </w:r>
+      <w:r>
+        <w:t xml:space="preserve"> signals</w:t>
+      </w:r>
+      <w:r>
+        <w:t xml:space="preserve">. These signals were </w:t>
+      </w:r>
+      <w:r>
+        <w:t xml:space="preserve">then placed onto the QSPI flash memory and </w:t>
+      </w:r>
+      <w:r>
+        <w:t xml:space="preserve">displayed on </w:t>
+      </w:r>
+      <w:r>
+        <w:t xml:space="preserve">to </w:t>
+      </w:r>
+      <w:r>
+        <w:t>the oscilloscope</w:t>
+      </w:r>
+      <w:r>
+        <w:t xml:space="preserve"> via the DAC chip. </w:t>
+      </w:r>
+      <w:r>
+        <w:rPr>
+          <w:u w:val="single"/>
+        </w:rPr>
+        <w:t>The signals seemed a lot nicer compared to the mixed signals</w:t>
+      </w:r>
+      <w:r>
+        <w:rPr>
+          <w:u w:val="single"/>
+        </w:rPr>
+        <w:t>.</w:t>
+      </w:r>
+      <w:r>
+        <w:t xml:space="preserve"> </w:t>
+      </w:r>
+      <w:r>
+        <w:t xml:space="preserve">Finally, we were able to acquire audio playback of </w:t>
+      </w:r>
+      <w:r>
+        <w:rPr>
+          <w:lang w:val="en-CA"/>
+        </w:rPr>
+        <w:t>s</w:t>
+      </w:r>
+      <w:r>
+        <w:rPr>
+          <w:vertAlign w:val="subscript"/>
+          <w:lang w:val="en-CA"/>
+        </w:rPr>
+        <w:t>1</w:t>
+      </w:r>
+      <w:r>
+        <w:rPr>
+          <w:lang w:val="en-CA"/>
+        </w:rPr>
+        <w:t xml:space="preserve">(t) </w:t>
+      </w:r>
+      <w:r>
+        <w:t xml:space="preserve">and </w:t>
+      </w:r>
+      <w:r>
+        <w:rPr>
+          <w:lang w:val="en-CA"/>
+        </w:rPr>
+        <w:t>s</w:t>
+      </w:r>
+      <w:r>
+        <w:rPr>
+          <w:vertAlign w:val="subscript"/>
+          <w:lang w:val="en-CA"/>
+        </w:rPr>
+        <w:t>2</w:t>
+      </w:r>
+      <w:r>
+        <w:rPr>
+          <w:lang w:val="en-CA"/>
+        </w:rPr>
+        <w:t xml:space="preserve">(t) </w:t>
+      </w:r>
+      <w:r>
+        <w:t>which sounded a lot crisper and clearer compared to the mi</w:t>
+      </w:r>
+      <w:r>
+        <w:t xml:space="preserve">xed signals. </w:t>
+      </w:r>
     </w:p>
     <w:p>
       <w:pPr>
@@ -3389,6 +3553,9 @@
     <w:p>
       <w:pPr>
         <w:jc w:val="left"/>
+        <w:rPr>
+          <w:rFonts w:eastAsia="Times New Roman"/>
+        </w:rPr>
       </w:pPr>
     </w:p>
     <w:p>
@@ -3405,550 +3572,6 @@
       <w:pPr>
         <w:jc w:val="left"/>
       </w:pPr>
-    </w:p>
-    <w:p>
-      <w:pPr>
-        <w:jc w:val="left"/>
-      </w:pPr>
-    </w:p>
-    <w:p>
-      <w:pPr>
-        <w:jc w:val="left"/>
-      </w:pPr>
-    </w:p>
-    <w:p>
-      <w:pPr>
-        <w:jc w:val="left"/>
-      </w:pPr>
-    </w:p>
-    <w:p>
-      <w:pPr>
-        <w:jc w:val="left"/>
-      </w:pPr>
-    </w:p>
-    <w:p>
-      <w:pPr>
-        <w:jc w:val="left"/>
-      </w:pPr>
-    </w:p>
-    <w:p>
-      <w:pPr>
-        <w:jc w:val="left"/>
-      </w:pPr>
-    </w:p>
-    <w:p>
-      <w:pPr>
-        <w:jc w:val="left"/>
-      </w:pPr>
-    </w:p>
-    <w:p>
-      <w:pPr>
-        <w:jc w:val="left"/>
-      </w:pPr>
-    </w:p>
-    <w:p>
-      <w:pPr>
-        <w:jc w:val="left"/>
-      </w:pPr>
-    </w:p>
-    <w:p>
-      <w:pPr>
-        <w:jc w:val="left"/>
-      </w:pPr>
-    </w:p>
-    <w:p>
-      <w:pPr>
-        <w:jc w:val="left"/>
-      </w:pPr>
-    </w:p>
-    <w:p>
-      <w:pPr>
-        <w:jc w:val="left"/>
-      </w:pPr>
-    </w:p>
-    <w:p>
-      <w:pPr>
-        <w:jc w:val="left"/>
-      </w:pPr>
-    </w:p>
-    <w:p>
-      <w:pPr>
-        <w:jc w:val="left"/>
-      </w:pPr>
-    </w:p>
-    <w:p>
-      <w:pPr>
-        <w:jc w:val="left"/>
-      </w:pPr>
-    </w:p>
-    <w:p>
-      <w:pPr>
-        <w:jc w:val="left"/>
-      </w:pPr>
-    </w:p>
-    <w:p>
-      <w:pPr>
-        <w:jc w:val="left"/>
-      </w:pPr>
-    </w:p>
-    <w:p>
-      <w:pPr>
-        <w:jc w:val="left"/>
-      </w:pPr>
-    </w:p>
-    <w:p>
-      <w:pPr>
-        <w:jc w:val="left"/>
-      </w:pPr>
-    </w:p>
-    <w:p>
-      <w:pPr>
-        <w:jc w:val="left"/>
-      </w:pPr>
-    </w:p>
-    <w:p>
-      <w:pPr>
-        <w:jc w:val="left"/>
-      </w:pPr>
-    </w:p>
-    <w:p>
-      <w:pPr>
-        <w:jc w:val="left"/>
-      </w:pPr>
-    </w:p>
-    <w:p>
-      <w:pPr>
-        <w:jc w:val="left"/>
-      </w:pPr>
-    </w:p>
-    <w:p>
-      <w:pPr>
-        <w:jc w:val="left"/>
-      </w:pPr>
-    </w:p>
-    <w:p>
-      <w:pPr>
-        <w:jc w:val="left"/>
-      </w:pPr>
-    </w:p>
-    <w:p>
-      <w:pPr>
-        <w:jc w:val="left"/>
-      </w:pPr>
-    </w:p>
-    <w:p>
-      <w:pPr>
-        <w:jc w:val="left"/>
-      </w:pPr>
-    </w:p>
-    <w:p>
-      <w:pPr>
-        <w:jc w:val="left"/>
-      </w:pPr>
-    </w:p>
-    <w:p>
-      <w:pPr>
-        <w:jc w:val="left"/>
-      </w:pPr>
-    </w:p>
-    <w:p>
-      <w:pPr>
-        <w:jc w:val="left"/>
-      </w:pPr>
-    </w:p>
-    <w:p>
-      <w:pPr>
-        <w:jc w:val="left"/>
-      </w:pPr>
-    </w:p>
-    <w:p>
-      <w:pPr>
-        <w:jc w:val="left"/>
-      </w:pPr>
-    </w:p>
-    <w:p>
-      <w:pPr>
-        <w:jc w:val="left"/>
-      </w:pPr>
-    </w:p>
-    <w:p>
-      <w:pPr>
-        <w:jc w:val="left"/>
-      </w:pPr>
-    </w:p>
-    <w:p>
-      <w:pPr>
-        <w:jc w:val="left"/>
-      </w:pPr>
-    </w:p>
-    <w:p>
-      <w:pPr>
-        <w:jc w:val="left"/>
-      </w:pPr>
-    </w:p>
-    <w:p>
-      <w:pPr>
-        <w:jc w:val="left"/>
-      </w:pPr>
-    </w:p>
-    <w:p>
-      <w:pPr>
-        <w:jc w:val="left"/>
-      </w:pPr>
-    </w:p>
-    <w:p>
-      <w:pPr>
-        <w:jc w:val="left"/>
-      </w:pPr>
-    </w:p>
-    <w:p>
-      <w:pPr>
-        <w:jc w:val="left"/>
-      </w:pPr>
-    </w:p>
-    <w:p>
-      <w:pPr>
-        <w:jc w:val="left"/>
-      </w:pPr>
-    </w:p>
-    <w:p>
-      <w:pPr>
-        <w:jc w:val="left"/>
-      </w:pPr>
-    </w:p>
-    <w:p>
-      <w:pPr>
-        <w:jc w:val="left"/>
-      </w:pPr>
-    </w:p>
-    <w:p>
-      <w:pPr>
-        <w:jc w:val="left"/>
-      </w:pPr>
-    </w:p>
-    <w:p>
-      <w:pPr>
-        <w:jc w:val="left"/>
-      </w:pPr>
-    </w:p>
-    <w:p>
-      <w:pPr>
-        <w:jc w:val="left"/>
-      </w:pPr>
-    </w:p>
-    <w:p>
-      <w:pPr>
-        <w:jc w:val="left"/>
-      </w:pPr>
-    </w:p>
-    <w:p>
-      <w:pPr>
-        <w:jc w:val="left"/>
-      </w:pPr>
-    </w:p>
-    <w:p>
-      <w:pPr>
-        <w:jc w:val="left"/>
-      </w:pPr>
-    </w:p>
-    <w:p>
-      <w:pPr>
-        <w:jc w:val="left"/>
-      </w:pPr>
-    </w:p>
-    <w:p>
-      <w:pPr>
-        <w:jc w:val="left"/>
-      </w:pPr>
-    </w:p>
-    <w:p>
-      <w:pPr>
-        <w:jc w:val="left"/>
-      </w:pPr>
-    </w:p>
-    <w:p>
-      <w:pPr>
-        <w:jc w:val="left"/>
-      </w:pPr>
-    </w:p>
-    <w:p>
-      <w:pPr>
-        <w:jc w:val="left"/>
-      </w:pPr>
-    </w:p>
-    <w:p>
-      <w:pPr>
-        <w:jc w:val="left"/>
-      </w:pPr>
-    </w:p>
-    <w:p>
-      <w:pPr>
-        <w:jc w:val="left"/>
-      </w:pPr>
-    </w:p>
-    <w:p>
-      <w:pPr>
-        <w:jc w:val="left"/>
-      </w:pPr>
-    </w:p>
-    <w:p>
-      <w:pPr>
-        <w:jc w:val="left"/>
-      </w:pPr>
-    </w:p>
-    <w:p>
-      <w:pPr>
-        <w:jc w:val="left"/>
-        <w:rPr>
-          <w:rFonts w:eastAsia="Times New Roman"/>
-        </w:rPr>
-      </w:pPr>
-      <w:r>
-        <w:t xml:space="preserve"> </w:t>
-      </w:r>
-    </w:p>
-    <w:p>
-      <w:pPr>
-        <w:pStyle w:val="ListParagraph"/>
-        <w:ind w:left="0"/>
-        <w:jc w:val="left"/>
-      </w:pPr>
-      <w:r>
-        <w:t xml:space="preserve"> </w:t>
-      </w:r>
-    </w:p>
-    <w:p>
-      <w:pPr>
-        <w:jc w:val="left"/>
-      </w:pPr>
-    </w:p>
-    <w:p>
-      <w:pPr>
-        <w:jc w:val="left"/>
-      </w:pPr>
-    </w:p>
-    <w:p>
-      <w:pPr>
-        <w:jc w:val="left"/>
-      </w:pPr>
-    </w:p>
-    <w:p>
-      <w:pPr>
-        <w:jc w:val="left"/>
-      </w:pPr>
-    </w:p>
-    <w:p>
-      <w:pPr>
-        <w:jc w:val="left"/>
-      </w:pPr>
-    </w:p>
-    <w:p>
-      <w:pPr>
-        <w:jc w:val="left"/>
-      </w:pPr>
-    </w:p>
-    <w:p>
-      <w:pPr>
-        <w:jc w:val="left"/>
-      </w:pPr>
-    </w:p>
-    <w:p>
-      <w:pPr>
-        <w:jc w:val="left"/>
-      </w:pPr>
-    </w:p>
-    <w:p>
-      <w:pPr>
-        <w:jc w:val="left"/>
-      </w:pPr>
-    </w:p>
-    <w:p>
-      <w:pPr>
-        <w:jc w:val="left"/>
-      </w:pPr>
-    </w:p>
-    <w:p>
-      <w:pPr>
-        <w:jc w:val="left"/>
-      </w:pPr>
-    </w:p>
-    <w:p>
-      <w:pPr>
-        <w:jc w:val="left"/>
-      </w:pPr>
-    </w:p>
-    <w:p>
-      <w:pPr>
-        <w:jc w:val="left"/>
-      </w:pPr>
-    </w:p>
-    <w:p>
-      <w:pPr>
-        <w:jc w:val="left"/>
-      </w:pPr>
-    </w:p>
-    <w:p>
-      <w:pPr>
-        <w:jc w:val="left"/>
-      </w:pPr>
-    </w:p>
-    <w:p>
-      <w:pPr>
-        <w:jc w:val="left"/>
-      </w:pPr>
-    </w:p>
-    <w:p>
-      <w:pPr>
-        <w:jc w:val="left"/>
-      </w:pPr>
-    </w:p>
-    <w:p>
-      <w:pPr>
-        <w:jc w:val="left"/>
-      </w:pPr>
-    </w:p>
-    <w:p>
-      <w:pPr>
-        <w:jc w:val="left"/>
-      </w:pPr>
-    </w:p>
-    <w:p>
-      <w:pPr>
-        <w:jc w:val="left"/>
-      </w:pPr>
-    </w:p>
-    <w:p>
-      <w:pPr>
-        <w:jc w:val="left"/>
-      </w:pPr>
-    </w:p>
-    <w:p>
-      <w:pPr>
-        <w:jc w:val="left"/>
-      </w:pPr>
-    </w:p>
-    <w:p>
-      <w:pPr>
-        <w:jc w:val="left"/>
-      </w:pPr>
-    </w:p>
-    <w:p>
-      <w:pPr>
-        <w:jc w:val="left"/>
-      </w:pPr>
-    </w:p>
-    <w:p>
-      <w:pPr>
-        <w:jc w:val="left"/>
-      </w:pPr>
-    </w:p>
-    <w:p>
-      <w:pPr>
-        <w:jc w:val="left"/>
-      </w:pPr>
-    </w:p>
-    <w:p>
-      <w:pPr>
-        <w:jc w:val="left"/>
-      </w:pPr>
-    </w:p>
-    <w:p>
-      <w:pPr>
-        <w:jc w:val="left"/>
-      </w:pPr>
-    </w:p>
-    <w:p>
-      <w:pPr>
-        <w:jc w:val="left"/>
-      </w:pPr>
-    </w:p>
-    <w:p>
-      <w:pPr>
-        <w:jc w:val="left"/>
-      </w:pPr>
-    </w:p>
-    <w:p>
-      <w:pPr>
-        <w:jc w:val="left"/>
-      </w:pPr>
-    </w:p>
-    <w:p>
-      <w:pPr>
-        <w:jc w:val="left"/>
-      </w:pPr>
-    </w:p>
-    <w:p>
-      <w:pPr>
-        <w:jc w:val="left"/>
-      </w:pPr>
-    </w:p>
-    <w:p>
-      <w:pPr>
-        <w:jc w:val="left"/>
-      </w:pPr>
-    </w:p>
-    <w:p>
-      <w:pPr>
-        <w:jc w:val="left"/>
-      </w:pPr>
-    </w:p>
-    <w:p>
-      <w:pPr>
-        <w:jc w:val="left"/>
-      </w:pPr>
-    </w:p>
-    <w:p>
-      <w:pPr>
-        <w:jc w:val="left"/>
-      </w:pPr>
-    </w:p>
-    <w:p>
-      <w:pPr>
-        <w:jc w:val="left"/>
-      </w:pPr>
-    </w:p>
-    <w:p>
-      <w:pPr>
-        <w:jc w:val="left"/>
-      </w:pPr>
-    </w:p>
-    <w:p>
-      <w:pPr>
-        <w:jc w:val="left"/>
-      </w:pPr>
-    </w:p>
-    <w:p>
-      <w:pPr>
-        <w:jc w:val="left"/>
-      </w:pPr>
-    </w:p>
-    <w:p>
-      <w:pPr>
-        <w:jc w:val="left"/>
-      </w:pPr>
-    </w:p>
-    <w:p>
-      <w:pPr>
-        <w:jc w:val="both"/>
-        <w:sectPr>
-          <w:type w:val="continuous"/>
-          <w:pgSz w:w="11906" w:h="16838" w:code="9"/>
-          <w:pgMar w:top="1080" w:right="907" w:bottom="1440" w:left="907" w:header="720" w:footer="720" w:gutter="0"/>
-          <w:cols w:num="2" w:space="360"/>
-          <w:docGrid w:linePitch="360"/>
-        </w:sectPr>
-      </w:pPr>
-      <w:r>
-        <w:t xml:space="preserve">second, using </w:t>
-      </w:r>
-      <w:proofErr w:type="spellStart"/>
-      <w:r>
-        <w:t>FastICA</w:t>
-      </w:r>
-      <w:proofErr w:type="spellEnd"/>
-      <w:r>
-        <w:t xml:space="preserve"> to separate the signals, and outputting the separate signals onto the oscilloscope</w:t>
-      </w:r>
     </w:p>
     <w:p>
       <w:pPr>
@@ -4154,32 +3777,6 @@
         <w:rPr>
           <w:sz w:val="24"/>
           <w:szCs w:val="24"/>
-          <w:lang w:val="en-CA"/>
-        </w:rPr>
-      </w:pPr>
-    </w:p>
-    <w:p>
-      <w:pPr>
-        <w:pStyle w:val="references"/>
-        <w:numPr>
-          <w:ilvl w:val="0"/>
-          <w:numId w:val="0"/>
-        </w:numPr>
-        <w:ind w:left="360" w:hanging="360"/>
-        <w:rPr>
-          <w:lang w:val="en-CA"/>
-        </w:rPr>
-      </w:pPr>
-    </w:p>
-    <w:p>
-      <w:pPr>
-        <w:pStyle w:val="references"/>
-        <w:numPr>
-          <w:ilvl w:val="0"/>
-          <w:numId w:val="0"/>
-        </w:numPr>
-        <w:ind w:left="360" w:hanging="360"/>
-        <w:rPr>
           <w:lang w:val="en-CA"/>
         </w:rPr>
       </w:pPr>
@@ -5803,6 +5400,7 @@
   <w:style w:type="character" w:default="1" w:styleId="DefaultParagraphFont">
     <w:name w:val="Default Paragraph Font"/>
     <w:uiPriority w:val="1"/>
+    <w:semiHidden/>
     <w:unhideWhenUsed/>
   </w:style>
   <w:style w:type="table" w:default="1" w:styleId="TableNormal">
@@ -6639,7 +6237,7 @@
 </file>
 
 <file path=customXml/itemProps1.xml><?xml version="1.0" encoding="utf-8"?>
-<ds:datastoreItem xmlns:ds="http://schemas.openxmlformats.org/officeDocument/2006/customXml" ds:itemID="{C9BB08BE-301A-4E4E-A72F-23D263DB0EE0}">
+<ds:datastoreItem xmlns:ds="http://schemas.openxmlformats.org/officeDocument/2006/customXml" ds:itemID="{F850F48A-78FB-3A48-A1B2-BC3B0F2E28E4}">
   <ds:schemaRefs>
     <ds:schemaRef ds:uri="http://schemas.openxmlformats.org/officeDocument/2006/bibliography"/>
   </ds:schemaRefs>

</xml_diff>

<commit_message>
Update part two of the report with more information
</commit_message>
<xml_diff>
--- a/444-LabReport.docx
+++ b/444-LabReport.docx
@@ -499,22 +499,396 @@
       <w:r>
         <w:t xml:space="preserve">the </w:t>
       </w:r>
+      <w:r>
+        <w:rPr>
+          <w:lang w:val="en-CA"/>
+        </w:rPr>
+        <w:t>Keil</w:t>
+      </w:r>
+      <w:r>
+        <w:rPr>
+          <w:lang w:val="en-CA"/>
+        </w:rPr>
+        <w:t xml:space="preserve"> </w:t>
+      </w:r>
+      <w:r>
+        <w:rPr>
+          <w:lang w:val="en-CA"/>
+        </w:rPr>
+        <w:t>μVision5</w:t>
+      </w:r>
+      <w:r>
+        <w:rPr>
+          <w:lang w:val="en-CA"/>
+        </w:rPr>
+        <w:t xml:space="preserve"> IDE for Embedded-C programming. Additionally,</w:t>
+      </w:r>
+      <w:r>
+        <w:t xml:space="preserve"> </w:t>
+      </w:r>
+      <w:r>
+        <w:rPr>
+          <w:lang w:val="en-CA"/>
+        </w:rPr>
+        <w:t>we used the CMSIS-DSP library functions to generate samples of the sine waves</w:t>
+      </w:r>
+      <w:r>
+        <w:rPr>
+          <w:lang w:val="en-CA"/>
+        </w:rPr>
+        <w:t xml:space="preserve">, the HAL drivers to control the on-chip Digital to Analog Converter (DAC), and the Quad-SPI interface for storing samples </w:t>
+      </w:r>
+      <w:r>
+        <w:rPr>
+          <w:lang w:val="en-CA"/>
+        </w:rPr>
+        <w:t>i</w:t>
+      </w:r>
+      <w:r>
+        <w:rPr>
+          <w:lang w:val="en-CA"/>
+        </w:rPr>
+        <w:t>nto the flash</w:t>
+      </w:r>
+      <w:r>
+        <w:rPr>
+          <w:lang w:val="en-CA"/>
+        </w:rPr>
+        <w:t xml:space="preserve"> memory</w:t>
+      </w:r>
+      <w:r>
+        <w:rPr>
+          <w:lang w:val="en-CA"/>
+        </w:rPr>
+        <w:t>.</w:t>
+      </w:r>
+    </w:p>
+    <w:p>
+      <w:pPr>
+        <w:pStyle w:val="Keywords"/>
+      </w:pPr>
+      <w:r>
+        <w:t>Keywords—</w:t>
+      </w:r>
+      <w:r>
+        <w:t>microprocessor</w:t>
+      </w:r>
+      <w:r>
+        <w:t>,</w:t>
+      </w:r>
+      <w:r>
+        <w:t xml:space="preserve"> </w:t>
+      </w:r>
+      <w:r>
+        <w:t>STM32</w:t>
+      </w:r>
+      <w:r>
+        <w:t>,</w:t>
+      </w:r>
+      <w:r>
+        <w:t xml:space="preserve"> </w:t>
+      </w:r>
       <w:proofErr w:type="spellStart"/>
       <w:r>
-        <w:rPr>
-          <w:lang w:val="en-CA"/>
-        </w:rPr>
-        <w:t>Keil</w:t>
+        <w:t>FastICA</w:t>
       </w:r>
       <w:proofErr w:type="spellEnd"/>
       <w:r>
-        <w:rPr>
-          <w:lang w:val="en-CA"/>
-        </w:rPr>
+        <w:t>,</w:t>
+      </w:r>
+      <w:r>
         <w:t xml:space="preserve"> </w:t>
       </w:r>
       <w:r>
-        <w:rPr>
+        <w:t>CMSIS</w:t>
+      </w:r>
+      <w:r>
+        <w:t>-</w:t>
+      </w:r>
+      <w:r>
+        <w:t>DSP</w:t>
+      </w:r>
+      <w:r>
+        <w:t>,</w:t>
+      </w:r>
+      <w:r>
+        <w:t xml:space="preserve"> </w:t>
+      </w:r>
+      <w:r>
+        <w:t>Quad-SPI</w:t>
+      </w:r>
+      <w:r>
+        <w:t>, DAC</w:t>
+      </w:r>
+    </w:p>
+    <w:p>
+      <w:pPr>
+        <w:pStyle w:val="Heading1"/>
+      </w:pPr>
+      <w:r>
+        <w:t>Introduction</w:t>
+      </w:r>
+    </w:p>
+    <w:p>
+      <w:pPr>
+        <w:pStyle w:val="BodyText"/>
+        <w:rPr>
+          <w:lang w:val="en-CA"/>
+        </w:rPr>
+      </w:pPr>
+      <w:r>
+        <w:rPr>
+          <w:lang w:val="en-CA"/>
+        </w:rPr>
+        <w:t>The purpose of this e</w:t>
+      </w:r>
+      <w:r>
+        <w:rPr>
+          <w:lang w:val="en-CA"/>
+        </w:rPr>
+        <w:t>xperiment</w:t>
+      </w:r>
+      <w:r>
+        <w:rPr>
+          <w:lang w:val="en-CA"/>
+        </w:rPr>
+        <w:t xml:space="preserve"> </w:t>
+      </w:r>
+      <w:r>
+        <w:rPr>
+          <w:lang w:val="en-CA"/>
+        </w:rPr>
+        <w:t>was given to</w:t>
+      </w:r>
+      <w:r>
+        <w:rPr>
+          <w:lang w:val="en-CA"/>
+        </w:rPr>
+        <w:t xml:space="preserve"> </w:t>
+      </w:r>
+      <w:r>
+        <w:rPr>
+          <w:lang w:val="en-CA"/>
+        </w:rPr>
+        <w:t xml:space="preserve">exercise </w:t>
+      </w:r>
+      <w:r>
+        <w:rPr>
+          <w:lang w:val="en-CA"/>
+        </w:rPr>
+        <w:t>the</w:t>
+      </w:r>
+      <w:r>
+        <w:rPr>
+          <w:lang w:val="en-CA"/>
+        </w:rPr>
+        <w:t xml:space="preserve"> skills </w:t>
+      </w:r>
+      <w:r>
+        <w:rPr>
+          <w:lang w:val="en-CA"/>
+        </w:rPr>
+        <w:t>acquired from</w:t>
+      </w:r>
+      <w:r>
+        <w:rPr>
+          <w:lang w:val="en-CA"/>
+        </w:rPr>
+        <w:t xml:space="preserve"> previous labs to building an audio application that employs Blind Source Separation (BSS) using the </w:t>
+      </w:r>
+      <w:proofErr w:type="gramStart"/>
+      <w:r>
+        <w:rPr>
+          <w:lang w:val="en-CA"/>
+        </w:rPr>
+        <w:t>Fast</w:t>
+      </w:r>
+      <w:r>
+        <w:rPr>
+          <w:lang w:val="en-CA"/>
+        </w:rPr>
+        <w:t xml:space="preserve"> </w:t>
+      </w:r>
+      <w:r>
+        <w:rPr>
+          <w:lang w:val="en-CA"/>
+        </w:rPr>
+        <w:t>Independent</w:t>
+      </w:r>
+      <w:proofErr w:type="gramEnd"/>
+      <w:r>
+        <w:rPr>
+          <w:lang w:val="en-CA"/>
+        </w:rPr>
+        <w:t xml:space="preserve"> Component Analysis </w:t>
+      </w:r>
+      <w:r>
+        <w:rPr>
+          <w:lang w:val="en-CA"/>
+        </w:rPr>
+        <w:t>(</w:t>
+      </w:r>
+      <w:proofErr w:type="spellStart"/>
+      <w:r>
+        <w:rPr>
+          <w:lang w:val="en-CA"/>
+        </w:rPr>
+        <w:t>FastICA</w:t>
+      </w:r>
+      <w:proofErr w:type="spellEnd"/>
+      <w:r>
+        <w:rPr>
+          <w:lang w:val="en-CA"/>
+        </w:rPr>
+        <w:t>) algorithm.</w:t>
+      </w:r>
+      <w:r>
+        <w:rPr>
+          <w:lang w:val="en-CA"/>
+        </w:rPr>
+        <w:t xml:space="preserve"> </w:t>
+      </w:r>
+      <w:r>
+        <w:rPr>
+          <w:lang w:val="en-CA"/>
+        </w:rPr>
+        <w:t>T</w:t>
+      </w:r>
+      <w:r>
+        <w:rPr>
+          <w:lang w:val="en-CA"/>
+        </w:rPr>
+        <w:t>here are many software and hardware limitations</w:t>
+      </w:r>
+      <w:r>
+        <w:rPr>
+          <w:lang w:val="en-CA"/>
+        </w:rPr>
+        <w:t>,</w:t>
+      </w:r>
+      <w:r>
+        <w:rPr>
+          <w:lang w:val="en-CA"/>
+        </w:rPr>
+        <w:t xml:space="preserve"> </w:t>
+      </w:r>
+      <w:r>
+        <w:rPr>
+          <w:lang w:val="en-CA"/>
+        </w:rPr>
+        <w:t>such as</w:t>
+      </w:r>
+      <w:r>
+        <w:rPr>
+          <w:lang w:val="en-CA"/>
+        </w:rPr>
+        <w:t xml:space="preserve"> the 128 Kbytes of SRAM available on the MCU as well as the synchronization of the DAC channels when outputting samples. </w:t>
+      </w:r>
+      <w:r>
+        <w:rPr>
+          <w:lang w:val="en-CA"/>
+        </w:rPr>
+        <w:t>However, these limitations allow</w:t>
+      </w:r>
+      <w:r>
+        <w:rPr>
+          <w:lang w:val="en-CA"/>
+        </w:rPr>
+        <w:t xml:space="preserve"> students to </w:t>
+      </w:r>
+      <w:r>
+        <w:rPr>
+          <w:lang w:val="en-CA"/>
+        </w:rPr>
+        <w:t xml:space="preserve">turn to strategies such as using DMA, OS threads, interrupts and </w:t>
+      </w:r>
+      <w:r>
+        <w:rPr>
+          <w:lang w:val="en-CA"/>
+        </w:rPr>
+        <w:t xml:space="preserve">the </w:t>
+      </w:r>
+      <w:r>
+        <w:rPr>
+          <w:lang w:val="en-CA"/>
+        </w:rPr>
+        <w:t xml:space="preserve">CMSIS-DSP library. </w:t>
+      </w:r>
+      <w:r>
+        <w:rPr>
+          <w:lang w:val="en-CA"/>
+        </w:rPr>
+        <w:t>S</w:t>
+      </w:r>
+      <w:r>
+        <w:rPr>
+          <w:lang w:val="en-CA"/>
+        </w:rPr>
+        <w:t xml:space="preserve">tudents were given the opportunity </w:t>
+      </w:r>
+      <w:r>
+        <w:rPr>
+          <w:lang w:val="en-CA"/>
+        </w:rPr>
+        <w:t>to explore the several effective functions they can use to</w:t>
+      </w:r>
+      <w:r>
+        <w:rPr>
+          <w:lang w:val="en-CA"/>
+        </w:rPr>
+        <w:t xml:space="preserve"> optimize their implementation and succeed in building a creative audio application</w:t>
+      </w:r>
+      <w:r>
+        <w:rPr>
+          <w:lang w:val="en-CA"/>
+        </w:rPr>
+        <w:t>.</w:t>
+      </w:r>
+      <w:r>
+        <w:rPr>
+          <w:lang w:val="en-CA"/>
+        </w:rPr>
+        <w:t xml:space="preserve"> In order to initiate the </w:t>
+      </w:r>
+      <w:r>
+        <w:rPr>
+          <w:lang w:val="en-CA"/>
+        </w:rPr>
+        <w:t>experiment</w:t>
+      </w:r>
+      <w:r>
+        <w:rPr>
+          <w:lang w:val="en-CA"/>
+        </w:rPr>
+        <w:t xml:space="preserve">, a base </w:t>
+      </w:r>
+      <w:r>
+        <w:rPr>
+          <w:lang w:val="en-CA"/>
+        </w:rPr>
+        <w:t>project</w:t>
+      </w:r>
+      <w:r>
+        <w:rPr>
+          <w:lang w:val="en-CA"/>
+        </w:rPr>
+        <w:t xml:space="preserve"> </w:t>
+      </w:r>
+      <w:r>
+        <w:rPr>
+          <w:lang w:val="en-CA"/>
+        </w:rPr>
+        <w:t xml:space="preserve">was provided </w:t>
+      </w:r>
+      <w:r>
+        <w:rPr>
+          <w:lang w:val="en-CA"/>
+        </w:rPr>
+        <w:t xml:space="preserve">for the Keil </w:t>
+      </w:r>
+      <w:r>
+        <w:rPr>
+          <w:bCs/>
           <w:lang w:val="en-CA"/>
         </w:rPr>
         <w:t>μVision5</w:t>
@@ -523,571 +897,179 @@
         <w:rPr>
           <w:lang w:val="en-CA"/>
         </w:rPr>
-        <w:t xml:space="preserve"> IDE for Embedded-C programming. Additionally,</w:t>
-      </w:r>
-      <w:r>
         <w:t xml:space="preserve"> </w:t>
       </w:r>
       <w:r>
         <w:rPr>
           <w:lang w:val="en-CA"/>
         </w:rPr>
-        <w:t>we used the CMSIS-DSP library functions to generate samples of the sine waves</w:t>
-      </w:r>
-      <w:r>
-        <w:rPr>
-          <w:lang w:val="en-CA"/>
-        </w:rPr>
-        <w:t xml:space="preserve">, the HAL drivers to control the on-chip Digital to Analog Converter (DAC), and the Quad-SPI interface for storing samples </w:t>
-      </w:r>
-      <w:r>
-        <w:rPr>
-          <w:lang w:val="en-CA"/>
-        </w:rPr>
-        <w:t>i</w:t>
-      </w:r>
-      <w:r>
-        <w:rPr>
-          <w:lang w:val="en-CA"/>
-        </w:rPr>
-        <w:t>nto the flash</w:t>
-      </w:r>
-      <w:r>
-        <w:rPr>
-          <w:lang w:val="en-CA"/>
-        </w:rPr>
-        <w:t xml:space="preserve"> memory</w:t>
-      </w:r>
-      <w:r>
-        <w:rPr>
-          <w:lang w:val="en-CA"/>
-        </w:rPr>
-        <w:t>.</w:t>
-      </w:r>
-    </w:p>
-    <w:p>
-      <w:pPr>
-        <w:pStyle w:val="Keywords"/>
-      </w:pPr>
-      <w:r>
-        <w:t>Keywords—</w:t>
-      </w:r>
-      <w:r>
-        <w:t>microprocessor</w:t>
-      </w:r>
-      <w:r>
-        <w:t>,</w:t>
-      </w:r>
-      <w:r>
+        <w:t xml:space="preserve">IDE </w:t>
+      </w:r>
+      <w:r>
+        <w:rPr>
+          <w:lang w:val="en-CA"/>
+        </w:rPr>
+        <w:t>to guide the students on where to implement appropriate code.</w:t>
+      </w:r>
+      <w:r>
+        <w:rPr>
+          <w:lang w:val="en-CA"/>
+        </w:rPr>
+        <w:t xml:space="preserve"> Everything required to generate, mix and output the sine wave was initialized in the base project.</w:t>
+      </w:r>
+      <w:r>
+        <w:rPr>
+          <w:lang w:val="en-CA"/>
+        </w:rPr>
+        <w:t xml:space="preserve"> However,</w:t>
+      </w:r>
+      <w:r>
+        <w:rPr>
+          <w:lang w:val="en-CA"/>
+        </w:rPr>
+        <w:t xml:space="preserve"> students might have to use the </w:t>
+      </w:r>
+      <w:proofErr w:type="spellStart"/>
+      <w:r>
+        <w:rPr>
+          <w:lang w:val="en-CA"/>
+        </w:rPr>
+        <w:t>CubeMX</w:t>
+      </w:r>
+      <w:proofErr w:type="spellEnd"/>
+      <w:r>
+        <w:rPr>
+          <w:lang w:val="en-CA"/>
+        </w:rPr>
+        <w:t xml:space="preserve"> software for the final implementation if OS threads and DMA are to be used. </w:t>
+      </w:r>
+      <w:r>
+        <w:rPr>
+          <w:lang w:val="en-CA"/>
+        </w:rPr>
+        <w:t>Moreover, another tool that was provided was t</w:t>
+      </w:r>
+      <w:r>
+        <w:rPr>
+          <w:lang w:val="en-CA"/>
+        </w:rPr>
+        <w:t>he STM32 kit with an audio jack converter</w:t>
+      </w:r>
+      <w:r>
+        <w:rPr>
+          <w:lang w:val="en-CA"/>
+        </w:rPr>
+        <w:t xml:space="preserve">. An oscilloscope was used to display the sine waves. </w:t>
+      </w:r>
+      <w:r>
+        <w:rPr>
+          <w:lang w:val="en-CA"/>
+        </w:rPr>
+        <w:t>Pin numbers D13 and D7 were used to probe the channels on the board for the sine wave.</w:t>
+      </w:r>
+      <w:r>
+        <w:rPr>
+          <w:lang w:val="en-CA"/>
+        </w:rPr>
         <w:t xml:space="preserve"> </w:t>
       </w:r>
       <w:r>
-        <w:t>STM32</w:t>
-      </w:r>
-      <w:r>
-        <w:t>,</w:t>
-      </w:r>
-      <w:r>
-        <w:t xml:space="preserve"> </w:t>
-      </w:r>
-      <w:proofErr w:type="spellStart"/>
-      <w:r>
-        <w:t>FastICA</w:t>
-      </w:r>
-      <w:proofErr w:type="spellEnd"/>
-      <w:r>
-        <w:t>,</w:t>
-      </w:r>
-      <w:r>
-        <w:t xml:space="preserve"> </w:t>
-      </w:r>
-      <w:r>
-        <w:t>CMSIS</w:t>
-      </w:r>
-      <w:r>
+        <w:rPr>
+          <w:lang w:val="en-CA"/>
+        </w:rPr>
+        <w:t xml:space="preserve">Students were given </w:t>
+      </w:r>
+      <w:r>
+        <w:rPr>
+          <w:lang w:val="en-CA"/>
+        </w:rPr>
+        <w:t xml:space="preserve">2 weeks to deliver the initial demo and 2 weeks to deliver the final demo. </w:t>
+      </w:r>
+    </w:p>
+    <w:p>
+      <w:pPr>
+        <w:pStyle w:val="Heading5"/>
+        <w:rPr>
+          <w:lang w:val="en-CA"/>
+        </w:rPr>
+      </w:pPr>
+      <w:r>
+        <w:rPr>
+          <w:lang w:val="en-CA"/>
+        </w:rPr>
+        <w:t>PART 1</w:t>
+      </w:r>
+    </w:p>
+    <w:p>
+      <w:pPr>
+        <w:pStyle w:val="Heading1"/>
+      </w:pPr>
+      <w:r>
+        <w:t>The Design Problem</w:t>
+      </w:r>
+      <w:r>
+        <w:t>s</w:t>
+      </w:r>
+    </w:p>
+    <w:p>
+      <w:pPr>
+        <w:jc w:val="both"/>
+      </w:pPr>
+      <w:r>
+        <w:t xml:space="preserve">This section will work in tandem with </w:t>
+      </w:r>
+      <w:r>
+        <w:t>S</w:t>
+      </w:r>
+      <w:r>
+        <w:t xml:space="preserve">ection III. As problems are introduced and explained, </w:t>
+      </w:r>
+      <w:r>
+        <w:t>S</w:t>
+      </w:r>
+      <w:r>
+        <w:t xml:space="preserve">ection III will answer the problems accordingly. </w:t>
+      </w:r>
+    </w:p>
+    <w:p>
+      <w:pPr>
+        <w:pStyle w:val="Heading2"/>
+      </w:pPr>
+      <w:r>
+        <w:t>Generation of Sine Waves</w:t>
+      </w:r>
+    </w:p>
+    <w:p>
+      <w:pPr>
+        <w:pStyle w:val="BodyText"/>
+        <w:rPr>
+          <w:lang w:val="en-CA"/>
+        </w:rPr>
+      </w:pPr>
+      <w:r>
+        <w:rPr>
+          <w:lang w:val="en-CA"/>
+        </w:rPr>
+        <w:t>I</w:t>
+      </w:r>
+      <w:r>
+        <w:rPr>
+          <w:lang w:val="en-CA"/>
+        </w:rPr>
+        <w:t xml:space="preserve">t was pertinent </w:t>
+      </w:r>
+      <w:r>
+        <w:rPr>
+          <w:lang w:val="en-CA"/>
+        </w:rPr>
+        <w:t>to read through the CMSIS-DSP library to find a function that can generate sine waves. The CMSIS</w:t>
+      </w:r>
+      <w:r>
+        <w:rPr>
+          <w:lang w:val="en-CA"/>
+        </w:rPr>
         <w:t>-</w:t>
       </w:r>
-      <w:r>
-        <w:t>DSP</w:t>
-      </w:r>
-      <w:r>
-        <w:t>,</w:t>
-      </w:r>
-      <w:r>
-        <w:t xml:space="preserve"> </w:t>
-      </w:r>
-      <w:r>
-        <w:t>Quad-SPI</w:t>
-      </w:r>
-      <w:r>
-        <w:t>, DAC</w:t>
-      </w:r>
-    </w:p>
-    <w:p>
-      <w:pPr>
-        <w:pStyle w:val="Heading1"/>
-      </w:pPr>
-      <w:r>
-        <w:t>Introduction</w:t>
-      </w:r>
-    </w:p>
-    <w:p>
-      <w:pPr>
-        <w:pStyle w:val="BodyText"/>
-        <w:rPr>
-          <w:lang w:val="en-CA"/>
-        </w:rPr>
-      </w:pPr>
-      <w:r>
-        <w:rPr>
-          <w:lang w:val="en-CA"/>
-        </w:rPr>
-        <w:t>The purpose of this e</w:t>
-      </w:r>
-      <w:r>
-        <w:rPr>
-          <w:lang w:val="en-CA"/>
-        </w:rPr>
-        <w:t>xperiment</w:t>
-      </w:r>
-      <w:r>
-        <w:rPr>
-          <w:lang w:val="en-CA"/>
-        </w:rPr>
-        <w:t xml:space="preserve"> </w:t>
-      </w:r>
-      <w:r>
-        <w:rPr>
-          <w:lang w:val="en-CA"/>
-        </w:rPr>
-        <w:t>was given to</w:t>
-      </w:r>
-      <w:r>
-        <w:rPr>
-          <w:lang w:val="en-CA"/>
-        </w:rPr>
-        <w:t xml:space="preserve"> </w:t>
-      </w:r>
-      <w:r>
-        <w:rPr>
-          <w:lang w:val="en-CA"/>
-        </w:rPr>
-        <w:t xml:space="preserve">exercise </w:t>
-      </w:r>
-      <w:r>
-        <w:rPr>
-          <w:lang w:val="en-CA"/>
-        </w:rPr>
-        <w:t>the</w:t>
-      </w:r>
-      <w:r>
-        <w:rPr>
-          <w:lang w:val="en-CA"/>
-        </w:rPr>
-        <w:t xml:space="preserve"> skills </w:t>
-      </w:r>
-      <w:r>
-        <w:rPr>
-          <w:lang w:val="en-CA"/>
-        </w:rPr>
-        <w:t>acquired from</w:t>
-      </w:r>
-      <w:r>
-        <w:rPr>
-          <w:lang w:val="en-CA"/>
-        </w:rPr>
-        <w:t xml:space="preserve"> previous labs to building an audio application that employs Blind Source Separation (BSS) using the </w:t>
-      </w:r>
-      <w:proofErr w:type="gramStart"/>
-      <w:r>
-        <w:rPr>
-          <w:lang w:val="en-CA"/>
-        </w:rPr>
-        <w:t>Fast</w:t>
-      </w:r>
-      <w:r>
-        <w:rPr>
-          <w:lang w:val="en-CA"/>
-        </w:rPr>
-        <w:t xml:space="preserve"> </w:t>
-      </w:r>
-      <w:r>
-        <w:rPr>
-          <w:lang w:val="en-CA"/>
-        </w:rPr>
-        <w:t>Independent</w:t>
-      </w:r>
-      <w:proofErr w:type="gramEnd"/>
-      <w:r>
-        <w:rPr>
-          <w:lang w:val="en-CA"/>
-        </w:rPr>
-        <w:t xml:space="preserve"> Component Analysis </w:t>
-      </w:r>
-      <w:r>
-        <w:rPr>
-          <w:lang w:val="en-CA"/>
-        </w:rPr>
-        <w:t>(</w:t>
-      </w:r>
-      <w:proofErr w:type="spellStart"/>
-      <w:r>
-        <w:rPr>
-          <w:lang w:val="en-CA"/>
-        </w:rPr>
-        <w:t>FastICA</w:t>
-      </w:r>
-      <w:proofErr w:type="spellEnd"/>
-      <w:r>
-        <w:rPr>
-          <w:lang w:val="en-CA"/>
-        </w:rPr>
-        <w:t>) algorithm.</w:t>
-      </w:r>
-      <w:r>
-        <w:rPr>
-          <w:lang w:val="en-CA"/>
-        </w:rPr>
-        <w:t xml:space="preserve"> </w:t>
-      </w:r>
-      <w:r>
-        <w:rPr>
-          <w:lang w:val="en-CA"/>
-        </w:rPr>
-        <w:t>T</w:t>
-      </w:r>
-      <w:r>
-        <w:rPr>
-          <w:lang w:val="en-CA"/>
-        </w:rPr>
-        <w:t>here are many software and hardware limitations</w:t>
-      </w:r>
-      <w:r>
-        <w:rPr>
-          <w:lang w:val="en-CA"/>
-        </w:rPr>
-        <w:t>,</w:t>
-      </w:r>
-      <w:r>
-        <w:rPr>
-          <w:lang w:val="en-CA"/>
-        </w:rPr>
-        <w:t xml:space="preserve"> </w:t>
-      </w:r>
-      <w:r>
-        <w:rPr>
-          <w:lang w:val="en-CA"/>
-        </w:rPr>
-        <w:t>such as</w:t>
-      </w:r>
-      <w:r>
-        <w:rPr>
-          <w:lang w:val="en-CA"/>
-        </w:rPr>
-        <w:t xml:space="preserve"> the 128 Kbytes of SRAM available on the MCU as well as the synchronization of the DAC channels when outputting samples. </w:t>
-      </w:r>
-      <w:r>
-        <w:rPr>
-          <w:lang w:val="en-CA"/>
-        </w:rPr>
-        <w:t>However, these limitations allow</w:t>
-      </w:r>
-      <w:r>
-        <w:rPr>
-          <w:lang w:val="en-CA"/>
-        </w:rPr>
-        <w:t xml:space="preserve"> students to </w:t>
-      </w:r>
-      <w:r>
-        <w:rPr>
-          <w:lang w:val="en-CA"/>
-        </w:rPr>
-        <w:t xml:space="preserve">turn to strategies such as using DMA, OS threads, interrupts and </w:t>
-      </w:r>
-      <w:r>
-        <w:rPr>
-          <w:lang w:val="en-CA"/>
-        </w:rPr>
-        <w:t xml:space="preserve">the </w:t>
-      </w:r>
-      <w:r>
-        <w:rPr>
-          <w:lang w:val="en-CA"/>
-        </w:rPr>
-        <w:t xml:space="preserve">CMSIS-DSP library. </w:t>
-      </w:r>
-      <w:r>
-        <w:rPr>
-          <w:lang w:val="en-CA"/>
-        </w:rPr>
-        <w:t>S</w:t>
-      </w:r>
-      <w:r>
-        <w:rPr>
-          <w:lang w:val="en-CA"/>
-        </w:rPr>
-        <w:t xml:space="preserve">tudents were given the opportunity </w:t>
-      </w:r>
-      <w:r>
-        <w:rPr>
-          <w:lang w:val="en-CA"/>
-        </w:rPr>
-        <w:t>to explore the several effective functions they can use to</w:t>
-      </w:r>
-      <w:r>
-        <w:rPr>
-          <w:lang w:val="en-CA"/>
-        </w:rPr>
-        <w:t xml:space="preserve"> optimize their implementation and succeed in building a creative audio application</w:t>
-      </w:r>
-      <w:r>
-        <w:rPr>
-          <w:lang w:val="en-CA"/>
-        </w:rPr>
-        <w:t>.</w:t>
-      </w:r>
-      <w:r>
-        <w:rPr>
-          <w:lang w:val="en-CA"/>
-        </w:rPr>
-        <w:t xml:space="preserve"> In order to initiate the </w:t>
-      </w:r>
-      <w:r>
-        <w:rPr>
-          <w:lang w:val="en-CA"/>
-        </w:rPr>
-        <w:t>experiment</w:t>
-      </w:r>
-      <w:r>
-        <w:rPr>
-          <w:lang w:val="en-CA"/>
-        </w:rPr>
-        <w:t xml:space="preserve">, a base </w:t>
-      </w:r>
-      <w:r>
-        <w:rPr>
-          <w:lang w:val="en-CA"/>
-        </w:rPr>
-        <w:t>project</w:t>
-      </w:r>
-      <w:r>
-        <w:rPr>
-          <w:lang w:val="en-CA"/>
-        </w:rPr>
-        <w:t xml:space="preserve"> </w:t>
-      </w:r>
-      <w:r>
-        <w:rPr>
-          <w:lang w:val="en-CA"/>
-        </w:rPr>
-        <w:t xml:space="preserve">was provided </w:t>
-      </w:r>
-      <w:r>
-        <w:rPr>
-          <w:lang w:val="en-CA"/>
-        </w:rPr>
-        <w:t xml:space="preserve">for the </w:t>
-      </w:r>
-      <w:proofErr w:type="spellStart"/>
-      <w:r>
-        <w:rPr>
-          <w:lang w:val="en-CA"/>
-        </w:rPr>
-        <w:t>Keil</w:t>
-      </w:r>
-      <w:proofErr w:type="spellEnd"/>
-      <w:r>
-        <w:rPr>
-          <w:lang w:val="en-CA"/>
-        </w:rPr>
-        <w:t xml:space="preserve"> </w:t>
-      </w:r>
-      <w:r>
-        <w:rPr>
-          <w:bCs/>
-          <w:lang w:val="en-CA"/>
-        </w:rPr>
-        <w:t>μVision5</w:t>
-      </w:r>
-      <w:r>
-        <w:rPr>
-          <w:lang w:val="en-CA"/>
-        </w:rPr>
-        <w:t xml:space="preserve"> </w:t>
-      </w:r>
-      <w:r>
-        <w:rPr>
-          <w:lang w:val="en-CA"/>
-        </w:rPr>
-        <w:t xml:space="preserve">IDE </w:t>
-      </w:r>
-      <w:r>
-        <w:rPr>
-          <w:lang w:val="en-CA"/>
-        </w:rPr>
-        <w:t>to guide the students on where to implement appropriate code.</w:t>
-      </w:r>
-      <w:r>
-        <w:rPr>
-          <w:lang w:val="en-CA"/>
-        </w:rPr>
-        <w:t xml:space="preserve"> Everything required to generate, mix and output the sine wave was initialized in the base project.</w:t>
-      </w:r>
-      <w:r>
-        <w:rPr>
-          <w:lang w:val="en-CA"/>
-        </w:rPr>
-        <w:t xml:space="preserve"> However,</w:t>
-      </w:r>
-      <w:r>
-        <w:rPr>
-          <w:lang w:val="en-CA"/>
-        </w:rPr>
-        <w:t xml:space="preserve"> students might have to use the </w:t>
-      </w:r>
-      <w:proofErr w:type="spellStart"/>
-      <w:r>
-        <w:rPr>
-          <w:lang w:val="en-CA"/>
-        </w:rPr>
-        <w:t>CubeMX</w:t>
-      </w:r>
-      <w:proofErr w:type="spellEnd"/>
-      <w:r>
-        <w:rPr>
-          <w:lang w:val="en-CA"/>
-        </w:rPr>
-        <w:t xml:space="preserve"> software for the final implementation if OS threads and DMA are to be used. </w:t>
-      </w:r>
-      <w:r>
-        <w:rPr>
-          <w:lang w:val="en-CA"/>
-        </w:rPr>
-        <w:t>Moreover, another tool that was provided was t</w:t>
-      </w:r>
-      <w:r>
-        <w:rPr>
-          <w:lang w:val="en-CA"/>
-        </w:rPr>
-        <w:t>he STM32 kit with an audio jack converter</w:t>
-      </w:r>
-      <w:r>
-        <w:rPr>
-          <w:lang w:val="en-CA"/>
-        </w:rPr>
-        <w:t xml:space="preserve">. An oscilloscope was used to display the sine waves. </w:t>
-      </w:r>
-      <w:r>
-        <w:rPr>
-          <w:lang w:val="en-CA"/>
-        </w:rPr>
-        <w:t>Pin numbers D13 and D7 were used to probe the channels on the board for the sine wave.</w:t>
-      </w:r>
-      <w:r>
-        <w:rPr>
-          <w:lang w:val="en-CA"/>
-        </w:rPr>
-        <w:t xml:space="preserve"> </w:t>
-      </w:r>
-      <w:r>
-        <w:rPr>
-          <w:lang w:val="en-CA"/>
-        </w:rPr>
-        <w:t xml:space="preserve">Students were given </w:t>
-      </w:r>
-      <w:r>
-        <w:rPr>
-          <w:lang w:val="en-CA"/>
-        </w:rPr>
-        <w:t xml:space="preserve">2 weeks to deliver the initial demo and 2 weeks to deliver the final demo. </w:t>
-      </w:r>
-    </w:p>
-    <w:p>
-      <w:pPr>
-        <w:pStyle w:val="Heading5"/>
-        <w:rPr>
-          <w:lang w:val="en-CA"/>
-        </w:rPr>
-      </w:pPr>
-      <w:r>
-        <w:rPr>
-          <w:lang w:val="en-CA"/>
-        </w:rPr>
-        <w:t>PART 1</w:t>
-      </w:r>
-    </w:p>
-    <w:p>
-      <w:pPr>
-        <w:pStyle w:val="Heading1"/>
-      </w:pPr>
-      <w:r>
-        <w:t>The Design Problem</w:t>
-      </w:r>
-      <w:r>
-        <w:t>s</w:t>
-      </w:r>
-    </w:p>
-    <w:p>
-      <w:pPr>
-        <w:jc w:val="both"/>
-      </w:pPr>
-      <w:r>
-        <w:t xml:space="preserve">This section will work in tandem with </w:t>
-      </w:r>
-      <w:r>
-        <w:t>S</w:t>
-      </w:r>
-      <w:r>
-        <w:t xml:space="preserve">ection III. As problems are introduced and explained, </w:t>
-      </w:r>
-      <w:r>
-        <w:t>S</w:t>
-      </w:r>
-      <w:r>
-        <w:t xml:space="preserve">ection III will answer the problems accordingly. </w:t>
-      </w:r>
-    </w:p>
-    <w:p>
-      <w:pPr>
-        <w:pStyle w:val="Heading2"/>
-      </w:pPr>
-      <w:r>
-        <w:t>Generation of Sine Waves</w:t>
-      </w:r>
-    </w:p>
-    <w:p>
-      <w:pPr>
-        <w:pStyle w:val="BodyText"/>
-        <w:rPr>
-          <w:lang w:val="en-CA"/>
-        </w:rPr>
-      </w:pPr>
-      <w:r>
-        <w:rPr>
-          <w:lang w:val="en-CA"/>
-        </w:rPr>
-        <w:t>I</w:t>
-      </w:r>
-      <w:r>
-        <w:rPr>
-          <w:lang w:val="en-CA"/>
-        </w:rPr>
-        <w:t xml:space="preserve">t was pertinent </w:t>
-      </w:r>
-      <w:r>
-        <w:rPr>
-          <w:lang w:val="en-CA"/>
-        </w:rPr>
-        <w:t>to read through the CMSIS-DSP library to find a function that can generate sine waves. The CMSIS</w:t>
-      </w:r>
-      <w:r>
-        <w:rPr>
-          <w:lang w:val="en-CA"/>
-        </w:rPr>
-        <w:t>-</w:t>
-      </w:r>
-      <w:bookmarkStart w:id="0" w:name="_GoBack"/>
-      <w:bookmarkEnd w:id="0"/>
       <w:r>
         <w:rPr>
           <w:lang w:val="en-CA"/>
@@ -2787,15 +2769,19 @@
         <w:t xml:space="preserve">The next part </w:t>
       </w:r>
       <w:r>
-        <w:t xml:space="preserve">of this lab report required us to use a separation technique, </w:t>
-      </w:r>
-      <w:proofErr w:type="spellStart"/>
-      <w:r>
-        <w:t>FastICA</w:t>
-      </w:r>
-      <w:proofErr w:type="spellEnd"/>
-      <w:r>
-        <w:t xml:space="preserve"> to separate the signals.</w:t>
+        <w:t xml:space="preserve">of this </w:t>
+      </w:r>
+      <w:r>
+        <w:t>project</w:t>
+      </w:r>
+      <w:r>
+        <w:t xml:space="preserve"> required us to use a separation technique, Fast</w:t>
+      </w:r>
+      <w:r>
+        <w:t xml:space="preserve"> </w:t>
+      </w:r>
+      <w:r>
+        <w:t>ICA to separate the signals.</w:t>
       </w:r>
       <w:r>
         <w:t xml:space="preserve"> Then, similar to part one, we had to display the separated signals onto the oscilloscope.</w:t>
@@ -2806,18 +2792,80 @@
       <w:r>
         <w:t xml:space="preserve"> </w:t>
       </w:r>
+      <w:r>
+        <w:t>The design problems that we faced are explained below.</w:t>
+      </w:r>
+    </w:p>
+    <w:p>
+      <w:pPr>
+        <w:pStyle w:val="Heading1"/>
+      </w:pPr>
+      <w:r>
+        <w:t>The Design Problem</w:t>
+      </w:r>
+    </w:p>
+    <w:p>
+      <w:pPr>
+        <w:pStyle w:val="Heading2"/>
+      </w:pPr>
+      <w:r>
+        <w:t>Memory Mapping</w:t>
+      </w:r>
     </w:p>
     <w:p>
       <w:pPr>
         <w:jc w:val="left"/>
-      </w:pPr>
-    </w:p>
-    <w:p>
-      <w:pPr>
-        <w:pStyle w:val="Heading1"/>
-      </w:pPr>
-      <w:r>
-        <w:t>The Design Problem</w:t>
+        <w:rPr>
+          <w:u w:val="single"/>
+        </w:rPr>
+      </w:pPr>
+      <w:r>
+        <w:rPr>
+          <w:u w:val="single"/>
+        </w:rPr>
+        <w:t xml:space="preserve">In order to separate the generated mixed signals, we needed to first </w:t>
+      </w:r>
+      <w:r>
+        <w:rPr>
+          <w:u w:val="single"/>
+        </w:rPr>
+        <w:t xml:space="preserve">map the signals onto a matrix. </w:t>
+      </w:r>
+      <w:r>
+        <w:rPr>
+          <w:u w:val="single"/>
+        </w:rPr>
+        <w:t xml:space="preserve">What did we do here? </w:t>
+      </w:r>
+      <w:r>
+        <w:rPr>
+          <w:u w:val="single"/>
+        </w:rPr>
+        <w:t xml:space="preserve"> And </w:t>
+      </w:r>
+    </w:p>
+    <w:p>
+      <w:pPr>
+        <w:jc w:val="left"/>
+      </w:pPr>
+      <w:r>
+        <w:t xml:space="preserve">    A big issue in this project is the management of memory. In part 1, we made use of the QuadSPI external flash memory to store the large mixed signal arrays. However, using the QuadSPI memory in part 2 of this project proved to be more complicated.</w:t>
+      </w:r>
+    </w:p>
+    <w:p>
+      <w:pPr>
+        <w:jc w:val="left"/>
+      </w:pPr>
+      <w:r>
+        <w:t xml:space="preserve">    Indeed, the Fast ICA implementation we have in C requires an array as an input. Originally, we had hoped to be able to use the internal flash memory but could not properly create arrays from the memory locations, nor read and write properly to the memory. The memory-mapped QuadSPI presented the same issues. Such, the signal had to be stored in an array, which must be in SRAM. </w:t>
+      </w:r>
+    </w:p>
+    <w:p>
+      <w:pPr>
+        <w:jc w:val="left"/>
+      </w:pPr>
+      <w:r>
+        <w:t xml:space="preserve">    </w:t>
       </w:r>
     </w:p>
     <w:p>
@@ -2825,132 +2873,27 @@
         <w:pStyle w:val="Heading2"/>
       </w:pPr>
       <w:r>
-        <w:t>Memory Mapping</w:t>
+        <w:t>Implementation of FastICA</w:t>
       </w:r>
     </w:p>
     <w:p>
       <w:pPr>
         <w:jc w:val="left"/>
         <w:rPr>
-          <w:u w:val="single"/>
-        </w:rPr>
-      </w:pPr>
-      <w:r>
-        <w:rPr>
-          <w:u w:val="single"/>
-        </w:rPr>
-        <w:t xml:space="preserve">In order to separate the generated mixed signals, we needed to first </w:t>
-      </w:r>
-      <w:r>
-        <w:rPr>
-          <w:u w:val="single"/>
-        </w:rPr>
-        <w:t xml:space="preserve">map the signals onto a matrix. </w:t>
-      </w:r>
-      <w:r>
-        <w:rPr>
-          <w:u w:val="single"/>
-        </w:rPr>
-        <w:t xml:space="preserve">What did we do here? </w:t>
-      </w:r>
-      <w:r>
-        <w:rPr>
-          <w:u w:val="single"/>
-        </w:rPr>
-        <w:t xml:space="preserve"> And </w:t>
-      </w:r>
-    </w:p>
-    <w:p>
-      <w:pPr>
-        <w:jc w:val="left"/>
-        <w:rPr>
-          <w:u w:val="single"/>
-        </w:rPr>
-      </w:pPr>
-    </w:p>
-    <w:p>
-      <w:pPr>
-        <w:jc w:val="left"/>
-      </w:pPr>
-      <w:r>
-        <w:t xml:space="preserve">We don’t need to store the signals into a </w:t>
-      </w:r>
-      <w:proofErr w:type="spellStart"/>
-      <w:r>
-        <w:t>quadspi</w:t>
-      </w:r>
-      <w:proofErr w:type="spellEnd"/>
-      <w:r>
-        <w:t xml:space="preserve"> now because … </w:t>
-      </w:r>
-    </w:p>
-    <w:p>
-      <w:pPr>
-        <w:jc w:val="left"/>
-      </w:pPr>
-      <w:r>
-        <w:t>Instead of doing the entire mixed signal, we would do it in small portions, range of 10</w:t>
-      </w:r>
-    </w:p>
-    <w:p>
-      <w:pPr>
-        <w:jc w:val="left"/>
-      </w:pPr>
-      <w:r>
-        <w:t xml:space="preserve">Do it on </w:t>
-      </w:r>
-      <w:proofErr w:type="spellStart"/>
-      <w:r>
-        <w:t>matlab</w:t>
-      </w:r>
-      <w:proofErr w:type="spellEnd"/>
-      <w:r>
-        <w:t xml:space="preserve">, download it back to the board and put </w:t>
-      </w:r>
-      <w:proofErr w:type="spellStart"/>
-      <w:r>
-        <w:t>t</w:t>
-      </w:r>
-      <w:proofErr w:type="spellEnd"/>
-      <w:r>
-        <w:t xml:space="preserve"> back to the dac</w:t>
-      </w:r>
-    </w:p>
-    <w:p>
-      <w:pPr>
-        <w:jc w:val="left"/>
-      </w:pPr>
-    </w:p>
-    <w:p>
-      <w:pPr>
-        <w:jc w:val="left"/>
-      </w:pPr>
-    </w:p>
-    <w:p>
-      <w:pPr>
-        <w:pStyle w:val="Heading2"/>
-      </w:pPr>
-      <w:r>
-        <w:t>Implementation of FastICA</w:t>
-      </w:r>
-    </w:p>
-    <w:p>
-      <w:pPr>
-        <w:jc w:val="left"/>
-        <w:rPr>
-          <w:lang w:val="en-CA"/>
-        </w:rPr>
-      </w:pPr>
-      <w:r>
-        <w:t>Fast Independent Component Analysis (</w:t>
-      </w:r>
-      <w:proofErr w:type="spellStart"/>
-      <w:r>
-        <w:t>FastICA</w:t>
-      </w:r>
-      <w:proofErr w:type="spellEnd"/>
-      <w:r>
-        <w:t>)</w:t>
+          <w:lang w:val="en-CA"/>
+        </w:rPr>
+      </w:pPr>
+      <w:r>
+        <w:t xml:space="preserve">    </w:t>
+      </w:r>
+      <w:r>
+        <w:t>Fast Independent Component Analysis (Fast</w:t>
+      </w:r>
+      <w:r>
+        <w:t xml:space="preserve"> </w:t>
+      </w:r>
+      <w:r>
+        <w:t>ICA)</w:t>
       </w:r>
       <w:r>
         <w:rPr>
@@ -3134,322 +3077,404 @@
       <w:pPr>
         <w:jc w:val="left"/>
       </w:pPr>
+      <w:r>
+        <w:t xml:space="preserve">    </w:t>
+      </w:r>
+      <w:r>
+        <w:t>T</w:t>
+      </w:r>
+      <w:r>
+        <w:t>he biggest issue we faced was how to incorporate Fast</w:t>
+      </w:r>
+      <w:r>
+        <w:t xml:space="preserve"> </w:t>
+      </w:r>
+      <w:r>
+        <w:t>ICA in Embedded-C language.</w:t>
+      </w:r>
+      <w:r>
+        <w:t xml:space="preserve"> However,</w:t>
+      </w:r>
+      <w:r>
+        <w:t xml:space="preserve"> </w:t>
+      </w:r>
+      <w:r>
+        <w:t>i</w:t>
+      </w:r>
+      <w:r>
+        <w:t xml:space="preserve">n order to guide us towards the right direction, we were provided with a MATLAB file that contained about </w:t>
+      </w:r>
+      <w:r>
+        <w:t>600</w:t>
+      </w:r>
+      <w:r>
+        <w:t xml:space="preserve"> </w:t>
+      </w:r>
+      <w:r>
+        <w:t xml:space="preserve">lines of code. This seemed </w:t>
+      </w:r>
+      <w:r>
+        <w:t xml:space="preserve">to be very daunting at first because it was difficult to interpret the lines of code in C. As a result, an updated file </w:t>
+      </w:r>
+      <w:r>
+        <w:t>with streamlined code was given to us, from which we can base a</w:t>
+      </w:r>
+      <w:r>
+        <w:t xml:space="preserve"> C </w:t>
+      </w:r>
+      <w:r>
+        <w:t>implementation</w:t>
+      </w:r>
+      <w:r>
+        <w:t>. That was our starting point on learning how to implement Fast</w:t>
+      </w:r>
+      <w:r>
+        <w:t xml:space="preserve"> </w:t>
+      </w:r>
+      <w:r>
+        <w:t>ICA</w:t>
+      </w:r>
+      <w:r>
+        <w:t xml:space="preserve">. </w:t>
+      </w:r>
     </w:p>
     <w:p>
       <w:pPr>
         <w:jc w:val="left"/>
       </w:pPr>
       <w:r>
-        <w:t>T</w:t>
-      </w:r>
-      <w:r>
-        <w:t xml:space="preserve">he biggest issue we faced was how to incorporate </w:t>
-      </w:r>
-      <w:proofErr w:type="spellStart"/>
-      <w:r>
-        <w:t>FastICA</w:t>
-      </w:r>
-      <w:proofErr w:type="spellEnd"/>
-      <w:r>
-        <w:t xml:space="preserve"> in Embedded-C language.</w:t>
-      </w:r>
-      <w:r>
-        <w:t xml:space="preserve"> However,</w:t>
+        <w:t xml:space="preserve">    We created an initial program</w:t>
+      </w:r>
+      <w:r>
+        <w:t xml:space="preserve"> to</w:t>
+      </w:r>
+      <w:r>
+        <w:t xml:space="preserve"> help us</w:t>
+      </w:r>
+      <w:r>
+        <w:t xml:space="preserve"> better understand the Fast ICA algorithm</w:t>
+      </w:r>
+      <w:r>
+        <w:t xml:space="preserve">. </w:t>
+      </w:r>
+      <w:bookmarkStart w:id="0" w:name="_GoBack"/>
+      <w:bookmarkEnd w:id="0"/>
+      <w:r>
+        <w:t>This program utilizes the QuadSPI memory, but instead of having the Fast ICA algorithm in Embedded-C on the microcontroller, we utilized a concept explored in an earlier lab experiment, namely UART transmission. Here, we create the sine waves and transmit them over UART to MATLAB, where a Fast ICA algorithm is applied to the samples, separating them. The separated samples were then retransmitted through UART to the board, where they were stored in the QuadSPI memory and played-back to the DAC in accordance to the Systick interrupt, as seen in part 1.</w:t>
       </w:r>
       <w:r>
         <w:t xml:space="preserve"> </w:t>
       </w:r>
-      <w:r>
-        <w:t>i</w:t>
-      </w:r>
-      <w:r>
-        <w:t xml:space="preserve">n order to guide us towards the right direction, we were provided with a MATLAB file that contained about XX </w:t>
-      </w:r>
-      <w:r>
-        <w:t xml:space="preserve">lines of code. This seemed </w:t>
-      </w:r>
-      <w:r>
-        <w:t xml:space="preserve">to be very daunting at first because it was difficult to interpret the lines of code in C. As a result, we were provided an updated file that simplifies the code. That was our starting point on learning how to implement </w:t>
-      </w:r>
-      <w:proofErr w:type="spellStart"/>
-      <w:r>
-        <w:t>FastICA</w:t>
-      </w:r>
-      <w:proofErr w:type="spellEnd"/>
+      <w:proofErr w:type="gramStart"/>
+      <w:r>
+        <w:t>This</w:t>
+      </w:r>
+      <w:proofErr w:type="gramEnd"/>
+      <w:r>
+        <w:t xml:space="preserve"> helped us understand Fast ICA better, such that we implemented it in Embedded-C.</w:t>
+      </w:r>
+    </w:p>
+    <w:p>
+      <w:pPr>
+        <w:jc w:val="left"/>
+      </w:pPr>
+      <w:r>
+        <w:t xml:space="preserve">    </w:t>
+      </w:r>
+    </w:p>
+    <w:p>
+      <w:pPr>
+        <w:pStyle w:val="Heading1"/>
+      </w:pPr>
+      <w:r>
+        <w:t>Approach to Problem</w:t>
+      </w:r>
+    </w:p>
+    <w:p>
+      <w:pPr>
+        <w:pStyle w:val="Heading2"/>
+      </w:pPr>
+      <w:r>
+        <w:t>Memory Mapping</w:t>
+      </w:r>
+    </w:p>
+    <w:p>
+      <w:pPr>
+        <w:ind w:firstLine="288"/>
+        <w:jc w:val="left"/>
+      </w:pPr>
+      <w:r>
+        <w:t>As explained in section IV. A, the decision was made to store the signal in SRAM.</w:t>
+      </w:r>
+      <w:r>
+        <w:rPr>
+          <w:i/>
+        </w:rPr>
+        <w:t xml:space="preserve"> </w:t>
+      </w:r>
+      <w:r>
+        <w:t>Such, we opted to create smaller portions of the signal, of length 1600 bytes, to be able to keep them in processor SRAM and perform Fast ICA on them easily. Not only does this design choice simplify the program by not having to read and write from the flash but its execution is also sped up, as the processor SRAM is much faster than even the internal Flash memory.</w:t>
+      </w:r>
+    </w:p>
+    <w:p>
+      <w:pPr>
+        <w:pStyle w:val="Heading2"/>
+        <w:numPr>
+          <w:ilvl w:val="0"/>
+          <w:numId w:val="0"/>
+        </w:numPr>
+        <w:rPr>
+          <w:i w:val="0"/>
+        </w:rPr>
+      </w:pPr>
+    </w:p>
+    <w:p>
+      <w:pPr>
+        <w:pStyle w:val="Heading2"/>
+      </w:pPr>
+      <w:r>
+        <w:t>Implementation of FastICA</w:t>
+      </w:r>
+    </w:p>
+    <w:p>
+      <w:pPr>
+        <w:ind w:firstLine="288"/>
+        <w:jc w:val="left"/>
+      </w:pPr>
+      <w:r>
+        <w:t>Reading the lecture regarding Fast</w:t>
+      </w:r>
+      <w:r>
+        <w:t xml:space="preserve"> </w:t>
+      </w:r>
+      <w:r>
+        <w:t xml:space="preserve">ICA [8] helped us understand the algorithm further. </w:t>
+      </w:r>
+      <w:r>
+        <w:t>Since we now have two mixed signals generated, we can now focus on separating the signals. The benefit of using this algorithm is that ICA strives to generate components as independent as possible by minimizing both the second order and higher-order dependencies in the given data</w:t>
+      </w:r>
+      <w:r>
+        <w:t xml:space="preserve"> [8]. </w:t>
+      </w:r>
+    </w:p>
+    <w:p>
+      <w:pPr>
+        <w:ind w:firstLine="288"/>
+        <w:jc w:val="left"/>
+      </w:pPr>
+      <w:r>
+        <w:t>The implementation of the Fast ICA algorithm in Embedded-C was done with the help of the CMSIS-DSP mathematics library, more precisely with the functions it provides for matrix and array arithmetic. The biggest issue here was to get a representative amount of the signal in an array to perform the ICA algorithm on it. Such, we settled on arrays of length 1600 bytes, which is 1/10</w:t>
+      </w:r>
+      <w:r>
+        <w:rPr>
+          <w:vertAlign w:val="superscript"/>
+        </w:rPr>
+        <w:t>th</w:t>
+      </w:r>
+      <w:r>
+        <w:t xml:space="preserve"> of a second of the mixed signal. This design choice was made, as explained in section IV, to be able to have all the data in the processor SRAM.</w:t>
+      </w:r>
+    </w:p>
+    <w:p>
+      <w:pPr>
+        <w:jc w:val="left"/>
+      </w:pPr>
+    </w:p>
+    <w:p>
+      <w:pPr>
+        <w:jc w:val="left"/>
+        <w:rPr>
+          <w:u w:val="single"/>
+        </w:rPr>
+      </w:pPr>
+      <w:r>
+        <w:rPr>
+          <w:u w:val="single"/>
+        </w:rPr>
+        <w:t xml:space="preserve">Explain our implementation… </w:t>
+      </w:r>
+    </w:p>
+    <w:p>
+      <w:pPr>
+        <w:pStyle w:val="Heading1"/>
+      </w:pPr>
+      <w:r>
+        <w:t>Final Results</w:t>
+      </w:r>
+    </w:p>
+    <w:p>
+      <w:pPr>
+        <w:jc w:val="left"/>
+      </w:pPr>
+      <w:r>
+        <w:t xml:space="preserve">    </w:t>
+      </w:r>
+      <w:r>
+        <w:t xml:space="preserve">By plugging earphones in the headphone </w:t>
+      </w:r>
+      <w:r>
+        <w:t>jack,</w:t>
+      </w:r>
+      <w:r>
+        <w:t xml:space="preserve"> we heard sound </w:t>
+      </w:r>
+      <w:r>
+        <w:t>of two different sine waves, each with a different tone, in each ear</w:t>
+      </w:r>
+      <w:proofErr w:type="gramStart"/>
       <w:r>
         <w:t xml:space="preserve">. </w:t>
       </w:r>
+      <w:proofErr w:type="gramEnd"/>
+      <w:r>
+        <w:t>However, due to the high impedance nature of the headphones, the sound sounded tinny and metallic</w:t>
+      </w:r>
+      <w:proofErr w:type="gramStart"/>
+      <w:r>
+        <w:t xml:space="preserve">, </w:t>
+      </w:r>
+      <w:r>
+        <w:t>.</w:t>
+      </w:r>
+      <w:proofErr w:type="gramEnd"/>
+      <w:r>
+        <w:t xml:space="preserve"> </w:t>
+      </w:r>
+      <w:r>
+        <w:rPr>
+          <w:u w:val="single"/>
+        </w:rPr>
+        <w:t>What happened here? What did we see in the oscilloscope? How did the signals look? Can we tell that the signals were separated?</w:t>
+      </w:r>
+      <w:r>
+        <w:t xml:space="preserve"> </w:t>
+      </w:r>
     </w:p>
     <w:p>
       <w:pPr>
         <w:jc w:val="left"/>
-      </w:pPr>
+        <w:rPr>
+          <w:b/>
+        </w:rPr>
+      </w:pPr>
+      <w:r>
+        <w:rPr>
+          <w:b/>
+        </w:rPr>
+        <w:t>You will need to provide some justification as to how you have determined that the original source signals have been successfully recovered (e</w:t>
+      </w:r>
+      <w:r>
+        <w:rPr>
+          <w:b/>
+        </w:rPr>
+        <w:t xml:space="preserve">.g. </w:t>
+      </w:r>
+      <w:r>
+        <w:rPr>
+          <w:b/>
+        </w:rPr>
+        <w:t>Compare</w:t>
+      </w:r>
+      <w:r>
+        <w:rPr>
+          <w:b/>
+        </w:rPr>
+        <w:t xml:space="preserve"> </w:t>
+      </w:r>
+      <w:r>
+        <w:rPr>
+          <w:b/>
+        </w:rPr>
+        <w:t>original and estimated mixing matrices, measure frequency of unmixed signals via FFT, etc.)</w:t>
+      </w:r>
+      <w:r>
+        <w:rPr>
+          <w:b/>
+        </w:rPr>
+        <w:t xml:space="preserve"> </w:t>
+      </w:r>
     </w:p>
     <w:p>
       <w:pPr>
         <w:jc w:val="left"/>
-      </w:pPr>
-      <w:r>
-        <w:t xml:space="preserve">Putting this on internal flash memory, to write to flash </w:t>
-      </w:r>
-      <w:proofErr w:type="spellStart"/>
-      <w:proofErr w:type="gramStart"/>
-      <w:r>
-        <w:t>memor</w:t>
-      </w:r>
-      <w:proofErr w:type="spellEnd"/>
-      <w:r>
-        <w:t xml:space="preserve"> ,we</w:t>
-      </w:r>
-      <w:proofErr w:type="gramEnd"/>
-      <w:r>
-        <w:t xml:space="preserve"> just </w:t>
-      </w:r>
-      <w:proofErr w:type="spellStart"/>
-      <w:r>
-        <w:t>dd</w:t>
-      </w:r>
-      <w:proofErr w:type="spellEnd"/>
+        <w:rPr>
+          <w:b/>
+        </w:rPr>
+      </w:pPr>
       <w:r>
         <w:t xml:space="preserve"> </w:t>
       </w:r>
-      <w:proofErr w:type="spellStart"/>
-      <w:r>
-        <w:t>hal_falsh_unlo</w:t>
-      </w:r>
-      <w:r>
-        <w:t>c</w:t>
-      </w:r>
-      <w:r>
-        <w:t>k</w:t>
-      </w:r>
-      <w:proofErr w:type="spellEnd"/>
-      <w:r>
-        <w:t>.</w:t>
-      </w:r>
-      <w:r>
-        <w:t xml:space="preserve"> (we don’t have to sue </w:t>
-      </w:r>
-      <w:proofErr w:type="spellStart"/>
-      <w:r>
-        <w:t>qspi</w:t>
-      </w:r>
-      <w:proofErr w:type="spellEnd"/>
-      <w:r>
-        <w:t>, we can use internal flash)</w:t>
-      </w:r>
+    </w:p>
+    <w:p>
+      <w:pPr>
+        <w:jc w:val="left"/>
+        <w:rPr>
+          <w:b/>
+        </w:rPr>
+      </w:pPr>
+      <w:r>
+        <w:t xml:space="preserve">We cannot measure the frequency of the mixed signals due to its constant change in frequency (since we’re using two sine waves). </w:t>
+      </w:r>
+      <w:r>
+        <w:t xml:space="preserve">When plugging in the oscilloscope, we could see the separated signals generated by the by the DAC channels. The separated signals were very clean sine waves which looked visually correct. The channel measurements </w:t>
+      </w:r>
+      <w:r>
+        <w:t xml:space="preserve">of the oscilloscope </w:t>
+      </w:r>
+      <w:r>
+        <w:t>determined that their frequenc</w:t>
+      </w:r>
+      <w:r>
+        <w:t>ies</w:t>
+      </w:r>
+      <w:r>
+        <w:t xml:space="preserve"> were</w:t>
+      </w:r>
+      <w:r>
+        <w:t xml:space="preserve"> </w:t>
+      </w:r>
+      <w:r>
+        <w:rPr>
+          <w:u w:val="single"/>
+        </w:rPr>
+        <w:t xml:space="preserve">approximately </w:t>
+      </w:r>
+      <w:r>
+        <w:rPr>
+          <w:u w:val="single"/>
+          <w:lang w:val="en-CA"/>
+        </w:rPr>
+        <w:t>261Hz and 392Hz</w:t>
+      </w:r>
+      <w:r>
+        <w:rPr>
+          <w:lang w:val="en-CA"/>
+        </w:rPr>
+        <w:t xml:space="preserve"> for the left and right channels, respectively.</w:t>
+      </w:r>
+    </w:p>
+    <w:p>
+      <w:pPr>
+        <w:jc w:val="left"/>
+        <w:rPr>
+          <w:u w:val="single"/>
+        </w:rPr>
+      </w:pPr>
+    </w:p>
+    <w:p>
+      <w:pPr>
+        <w:jc w:val="left"/>
+        <w:rPr>
+          <w:u w:val="single"/>
+        </w:rPr>
+      </w:pPr>
     </w:p>
     <w:p>
       <w:pPr>
         <w:pStyle w:val="Heading1"/>
       </w:pPr>
       <w:r>
-        <w:t>Approach to Problem</w:t>
-      </w:r>
-    </w:p>
-    <w:p>
-      <w:pPr>
-        <w:pStyle w:val="Heading2"/>
-      </w:pPr>
-      <w:r>
-        <w:t>Memory Mapping</w:t>
-      </w:r>
-    </w:p>
-    <w:p/>
-    <w:p>
-      <w:pPr>
-        <w:pStyle w:val="Heading2"/>
-      </w:pPr>
-      <w:r>
-        <w:t>Implementation of FastICA</w:t>
-      </w:r>
-    </w:p>
-    <w:p>
-      <w:pPr>
-        <w:jc w:val="left"/>
-      </w:pPr>
-      <w:r>
-        <w:t xml:space="preserve">Reading the lecture regarding </w:t>
-      </w:r>
-      <w:proofErr w:type="spellStart"/>
-      <w:r>
-        <w:t>FastICA</w:t>
-      </w:r>
-      <w:proofErr w:type="spellEnd"/>
-      <w:r>
-        <w:t xml:space="preserve"> [8] helped us understand the algorithm further. </w:t>
-      </w:r>
-      <w:r>
-        <w:t xml:space="preserve">Since we now have two mixed signals generated, we can now focus on </w:t>
-      </w:r>
-      <w:proofErr w:type="spellStart"/>
-      <w:r>
-        <w:t>separarting</w:t>
-      </w:r>
-      <w:proofErr w:type="spellEnd"/>
-      <w:r>
-        <w:t xml:space="preserve"> the signals. The benefit of using this algorithm is that ICA strives to generate components as independent as possible by minimizing both the second order and higher-order dependencies in the given data</w:t>
-      </w:r>
-      <w:r>
-        <w:t xml:space="preserve"> [8]. </w:t>
-      </w:r>
-      <w:r>
-        <w:t>By following the MATLAB implementation</w:t>
-      </w:r>
-      <w:r>
-        <w:t xml:space="preserve"> …</w:t>
-      </w:r>
-    </w:p>
-    <w:p>
-      <w:pPr>
-        <w:jc w:val="left"/>
-      </w:pPr>
-    </w:p>
-    <w:p>
-      <w:pPr>
-        <w:jc w:val="left"/>
-        <w:rPr>
-          <w:u w:val="single"/>
-        </w:rPr>
-      </w:pPr>
-      <w:r>
-        <w:rPr>
-          <w:u w:val="single"/>
-        </w:rPr>
-        <w:t xml:space="preserve">Explain our implementation… </w:t>
-      </w:r>
-    </w:p>
-    <w:p>
-      <w:pPr>
-        <w:jc w:val="left"/>
-      </w:pPr>
-    </w:p>
-    <w:p>
-      <w:pPr>
-        <w:jc w:val="left"/>
-      </w:pPr>
-    </w:p>
-    <w:p>
-      <w:pPr>
-        <w:jc w:val="left"/>
-      </w:pPr>
-    </w:p>
-    <w:p>
-      <w:pPr>
-        <w:jc w:val="left"/>
-      </w:pPr>
-    </w:p>
-    <w:p>
-      <w:pPr>
-        <w:jc w:val="left"/>
-      </w:pPr>
-    </w:p>
-    <w:p>
-      <w:pPr>
-        <w:pStyle w:val="Heading1"/>
-      </w:pPr>
-      <w:r>
-        <w:t>Final Results</w:t>
-      </w:r>
-    </w:p>
-    <w:p>
-      <w:pPr>
-        <w:jc w:val="left"/>
-      </w:pPr>
-      <w:r>
-        <w:t xml:space="preserve">By plugging earphones in the headphone </w:t>
-      </w:r>
-      <w:proofErr w:type="gramStart"/>
-      <w:r>
-        <w:t>jack</w:t>
-      </w:r>
-      <w:proofErr w:type="gramEnd"/>
-      <w:r>
-        <w:t xml:space="preserve"> we heard sound that were a lot clearer as opposed to the mixed signals. </w:t>
-      </w:r>
-      <w:r>
-        <w:rPr>
-          <w:u w:val="single"/>
-        </w:rPr>
-        <w:t>What happened here? What did we see in the oscilloscope? How did the signals look? Can we tell that the signals were separated?</w:t>
-      </w:r>
-      <w:r>
-        <w:t xml:space="preserve"> </w:t>
-      </w:r>
-    </w:p>
-    <w:p>
-      <w:pPr>
-        <w:jc w:val="left"/>
-        <w:rPr>
-          <w:b/>
-        </w:rPr>
-      </w:pPr>
-      <w:r>
-        <w:rPr>
-          <w:b/>
-        </w:rPr>
-        <w:t>You will need to provide some justification as to how you have determined that the original source signals have been successfully recovered (e</w:t>
-      </w:r>
-      <w:r>
-        <w:rPr>
-          <w:b/>
-        </w:rPr>
-        <w:t xml:space="preserve">.g. </w:t>
-      </w:r>
-      <w:r>
-        <w:rPr>
-          <w:b/>
-        </w:rPr>
-        <w:t>Compare</w:t>
-      </w:r>
-      <w:r>
-        <w:rPr>
-          <w:b/>
-        </w:rPr>
-        <w:t xml:space="preserve"> </w:t>
-      </w:r>
-      <w:r>
-        <w:rPr>
-          <w:b/>
-        </w:rPr>
-        <w:t>original and estimated mixing matrices, measure frequency of unmixed signals via FFT, etc.)</w:t>
-      </w:r>
-      <w:r>
-        <w:rPr>
-          <w:b/>
-        </w:rPr>
-        <w:t xml:space="preserve"> </w:t>
-      </w:r>
-    </w:p>
-    <w:p>
-      <w:pPr>
-        <w:jc w:val="left"/>
-      </w:pPr>
-      <w:r>
-        <w:t>We cannot measure the frequency of the mixed signals due to its constant change in frequency (since we’re using two sine waves). However, we measured the frequency of unmixed signals via FFT and concluded that …</w:t>
-      </w:r>
-    </w:p>
-    <w:p>
-      <w:pPr>
-        <w:jc w:val="left"/>
-        <w:rPr>
-          <w:u w:val="single"/>
-        </w:rPr>
-      </w:pPr>
-    </w:p>
-    <w:p>
-      <w:pPr>
-        <w:jc w:val="left"/>
-        <w:rPr>
-          <w:u w:val="single"/>
-        </w:rPr>
-      </w:pPr>
-    </w:p>
-    <w:p>
-      <w:pPr>
-        <w:pStyle w:val="Heading1"/>
-      </w:pPr>
-      <w:r>
+        <w:lastRenderedPageBreak/>
         <w:t>Final Conclusion</w:t>
       </w:r>
     </w:p>
@@ -3797,7 +3822,14 @@
           <w:shd w:val="clear" w:color="auto" w:fill="FFFFFF"/>
           <w:lang w:val="en-CA"/>
         </w:rPr>
-        <w:t>Quad-SPI (QSPI) interface on STM32 microcontrollers. (2018). Retrieved from https://www.st.com/content/ccc/resource/technical/document/application_note/group0/b0/7e/46/a8/5e/c1/48/01/DM00227538/files/DM00227538.pdf/jcr:content/translations/en.DM00227538.pdf</w:t>
+        <w:t>Quad-SPI (QSPI) interface on STM32 microcontrollers. (2018). Retrieved from https://www.st.com/content/ccc/resource/technical/document/applicati</w:t>
+      </w:r>
+      <w:r>
+        <w:rPr>
+          <w:shd w:val="clear" w:color="auto" w:fill="FFFFFF"/>
+          <w:lang w:val="en-CA"/>
+        </w:rPr>
+        <w:t>on_note/group0/b0/7e/46/a8/5e/c1/48/01/DM00227538/files/DM00227538.pdf/jcr:content/translations/en.DM00227538.pdf</w:t>
       </w:r>
     </w:p>
     <w:p>
@@ -3814,15 +3846,7 @@
           <w:shd w:val="clear" w:color="auto" w:fill="FFFFFF"/>
           <w:lang w:val="en-CA"/>
         </w:rPr>
-        <w:t>STM32746G-Discovery BSP User Manual: STM32746G_DISCOVERY QSPI Exported Functions - STM32746G-</w:t>
-      </w:r>
-      <w:r>
-        <w:rPr>
-          <w:shd w:val="clear" w:color="auto" w:fill="FFFFFF"/>
-          <w:lang w:val="en-CA"/>
-        </w:rPr>
-        <w:lastRenderedPageBreak/>
-        <w:t>Discovery BSP Drivers Documentation. (2018). Retrieved from https://documentation.help/STM32746G/group__STM32746G__DISCOVERY__QSPI__Exported__Functions.ht</w:t>
+        <w:t>STM32746G-Discovery BSP User Manual: STM32746G_DISCOVERY QSPI Exported Functions - STM32746G-Discovery BSP Drivers Documentation. (2018). Retrieved from https://documentation.help/STM32746G/group__STM32746G__DISCOVERY__QSPI__Exported__Functions.ht</w:t>
       </w:r>
       <w:r>
         <w:rPr>
@@ -6362,7 +6386,7 @@
 </file>
 
 <file path=customXml/itemProps1.xml><?xml version="1.0" encoding="utf-8"?>
-<ds:datastoreItem xmlns:ds="http://schemas.openxmlformats.org/officeDocument/2006/customXml" ds:itemID="{5BFA843F-E84C-814A-884D-AE7B5ECA1499}">
+<ds:datastoreItem xmlns:ds="http://schemas.openxmlformats.org/officeDocument/2006/customXml" ds:itemID="{FCC25E06-883A-48B4-8C2D-377609C89774}">
   <ds:schemaRefs>
     <ds:schemaRef ds:uri="http://schemas.openxmlformats.org/officeDocument/2006/bibliography"/>
   </ds:schemaRefs>

</xml_diff>